<commit_message>
Fix typos in project report and update author name for accuracy
</commit_message>
<xml_diff>
--- a/DeepLearningforRecipeSimilarityReport.docx
+++ b/DeepLearningforRecipeSimilarityReport.docx
@@ -1,6 +1,6 @@
 
 <file path=word/document.xml><?xml version="1.0" encoding="utf-8"?>
-<w:document xmlns:wpc="http://schemas.microsoft.com/office/word/2010/wordprocessingCanvas" xmlns:cx="http://schemas.microsoft.com/office/drawing/2014/chartex" xmlns:mc="http://schemas.openxmlformats.org/markup-compatibility/2006" xmlns:o="urn:schemas-microsoft-com:office:office" xmlns:r="http://schemas.openxmlformats.org/officeDocument/2006/relationships" xmlns:m="http://schemas.openxmlformats.org/officeDocument/2006/math" xmlns:v="urn:schemas-microsoft-com:vml" xmlns:wp14="http://schemas.microsoft.com/office/word/2010/wordprocessingDrawing" xmlns:wp="http://schemas.openxmlformats.org/drawingml/2006/wordprocessingDrawing" xmlns:w10="urn:schemas-microsoft-com:office:word" xmlns:w="http://schemas.openxmlformats.org/wordprocessingml/2006/main" xmlns:w14="http://schemas.microsoft.com/office/word/2010/wordml" xmlns:w15="http://schemas.microsoft.com/office/word/2012/wordml" xmlns:w16se="http://schemas.microsoft.com/office/word/2015/wordml/symex" xmlns:wpg="http://schemas.microsoft.com/office/word/2010/wordprocessingGroup" xmlns:wpi="http://schemas.microsoft.com/office/word/2010/wordprocessingInk" xmlns:wne="http://schemas.microsoft.com/office/word/2006/wordml" xmlns:wps="http://schemas.microsoft.com/office/word/2010/wordprocessingShape" mc:Ignorable="w14 w15 w16se wp14">
+<w:document xmlns:wpc="http://schemas.microsoft.com/office/word/2010/wordprocessingCanvas" xmlns:cx="http://schemas.microsoft.com/office/drawing/2014/chartex" xmlns:cx1="http://schemas.microsoft.com/office/drawing/2015/9/8/chartex" xmlns:cx2="http://schemas.microsoft.com/office/drawing/2015/10/21/chartex" xmlns:cx3="http://schemas.microsoft.com/office/drawing/2016/5/9/chartex" xmlns:cx4="http://schemas.microsoft.com/office/drawing/2016/5/10/chartex" xmlns:cx5="http://schemas.microsoft.com/office/drawing/2016/5/11/chartex" xmlns:cx6="http://schemas.microsoft.com/office/drawing/2016/5/12/chartex" xmlns:cx7="http://schemas.microsoft.com/office/drawing/2016/5/13/chartex" xmlns:cx8="http://schemas.microsoft.com/office/drawing/2016/5/14/chartex" xmlns:mc="http://schemas.openxmlformats.org/markup-compatibility/2006" xmlns:aink="http://schemas.microsoft.com/office/drawing/2016/ink" xmlns:am3d="http://schemas.microsoft.com/office/drawing/2017/model3d" xmlns:o="urn:schemas-microsoft-com:office:office" xmlns:oel="http://schemas.microsoft.com/office/2019/extlst" xmlns:r="http://schemas.openxmlformats.org/officeDocument/2006/relationships" xmlns:m="http://schemas.openxmlformats.org/officeDocument/2006/math" xmlns:v="urn:schemas-microsoft-com:vml" xmlns:wp14="http://schemas.microsoft.com/office/word/2010/wordprocessingDrawing" xmlns:wp="http://schemas.openxmlformats.org/drawingml/2006/wordprocessingDrawing" xmlns:w10="urn:schemas-microsoft-com:office:word" xmlns:w="http://schemas.openxmlformats.org/wordprocessingml/2006/main" xmlns:w14="http://schemas.microsoft.com/office/word/2010/wordml" xmlns:w15="http://schemas.microsoft.com/office/word/2012/wordml" xmlns:w16cex="http://schemas.microsoft.com/office/word/2018/wordml/cex" xmlns:w16cid="http://schemas.microsoft.com/office/word/2016/wordml/cid" xmlns:w16="http://schemas.microsoft.com/office/word/2018/wordml" xmlns:w16du="http://schemas.microsoft.com/office/word/2023/wordml/word16du" xmlns:w16sdtdh="http://schemas.microsoft.com/office/word/2020/wordml/sdtdatahash" xmlns:w16sdtfl="http://schemas.microsoft.com/office/word/2024/wordml/sdtformatlock" xmlns:w16se="http://schemas.microsoft.com/office/word/2015/wordml/symex" xmlns:wpg="http://schemas.microsoft.com/office/word/2010/wordprocessingGroup" xmlns:wpi="http://schemas.microsoft.com/office/word/2010/wordprocessingInk" xmlns:wne="http://schemas.microsoft.com/office/word/2006/wordml" xmlns:wps="http://schemas.microsoft.com/office/word/2010/wordprocessingShape" mc:Ignorable="w14 w15 w16se w16cid w16 w16cex w16sdtdh w16sdtfl w16du wp14">
   <w:body>
     <w:p>
       <w:pPr>
@@ -34,7 +34,7 @@
     </w:p>
     <w:p>
       <w:pPr>
-        <w:pStyle w:val="2"/>
+        <w:pStyle w:val="Heading2"/>
         <w:shd w:val="clear" w:color="auto" w:fill="FFFFFF"/>
         <w:bidi w:val="0"/>
         <w:rPr>
@@ -73,7 +73,7 @@
           <w:color w:val="1F2328"/>
           <w:shd w:val="clear" w:color="auto" w:fill="FFFFFF"/>
         </w:rPr>
-        <w:t xml:space="preserve">This project explores the application of deep learning </w:t>
+        <w:t>This project explores the application of deep learning embeddings to analyze and search through recipe data. Using the SOTA Alibaba-NLP/</w:t>
       </w:r>
       <w:proofErr w:type="spellStart"/>
       <w:r>
@@ -82,7 +82,7 @@
           <w:color w:val="1F2328"/>
           <w:shd w:val="clear" w:color="auto" w:fill="FFFFFF"/>
         </w:rPr>
-        <w:t>embeddings</w:t>
+        <w:t>gte</w:t>
       </w:r>
       <w:proofErr w:type="spellEnd"/>
       <w:r>
@@ -91,54 +91,16 @@
           <w:color w:val="1F2328"/>
           <w:shd w:val="clear" w:color="auto" w:fill="FFFFFF"/>
         </w:rPr>
-        <w:t xml:space="preserve"> to analyze and search through recipe data. Using the SOTA Alibaba-NLP/</w:t>
-      </w:r>
-      <w:proofErr w:type="spellStart"/>
-      <w:r>
-        <w:rPr>
-          <w:rFonts w:asciiTheme="majorBidi" w:hAnsiTheme="majorBidi" w:cstheme="majorBidi"/>
-          <w:color w:val="1F2328"/>
-          <w:shd w:val="clear" w:color="auto" w:fill="FFFFFF"/>
-        </w:rPr>
-        <w:t>gte</w:t>
-      </w:r>
-      <w:proofErr w:type="spellEnd"/>
-      <w:r>
-        <w:rPr>
-          <w:rFonts w:asciiTheme="majorBidi" w:hAnsiTheme="majorBidi" w:cstheme="majorBidi"/>
-          <w:color w:val="1F2328"/>
-          <w:shd w:val="clear" w:color="auto" w:fill="FFFFFF"/>
-        </w:rPr>
-        <w:t xml:space="preserve">-multilingual-base model, we convert recipes into high-dimensional vectors and analyze their mathematical properties in embedding space. </w:t>
-      </w:r>
-      <w:proofErr w:type="gramStart"/>
-      <w:r>
-        <w:rPr>
-          <w:rFonts w:asciiTheme="majorBidi" w:hAnsiTheme="majorBidi" w:cstheme="majorBidi"/>
-          <w:color w:val="1F2328"/>
-          <w:shd w:val="clear" w:color="auto" w:fill="FFFFFF"/>
-        </w:rPr>
-        <w:t>Moreover</w:t>
-      </w:r>
-      <w:proofErr w:type="gramEnd"/>
-      <w:r>
-        <w:rPr>
-          <w:rFonts w:asciiTheme="majorBidi" w:hAnsiTheme="majorBidi" w:cstheme="majorBidi"/>
-          <w:color w:val="1F2328"/>
-          <w:shd w:val="clear" w:color="auto" w:fill="FFFFFF"/>
-        </w:rPr>
-        <w:t xml:space="preserve"> we build a </w:t>
-      </w:r>
-      <w:proofErr w:type="spellStart"/>
-      <w:r>
-        <w:rPr>
-          <w:rFonts w:asciiTheme="majorBidi" w:hAnsiTheme="majorBidi" w:cstheme="majorBidi"/>
-          <w:color w:val="1F2328"/>
-          <w:shd w:val="clear" w:color="auto" w:fill="FFFFFF"/>
-        </w:rPr>
-        <w:t>usefull</w:t>
-      </w:r>
-      <w:proofErr w:type="spellEnd"/>
+        <w:t xml:space="preserve">-multilingual-base model, we convert recipes into high-dimensional vectors and analyze their mathematical properties in embedding space. Moreover we build a </w:t>
+      </w:r>
+      <w:r>
+        <w:rPr>
+          <w:rFonts w:asciiTheme="majorBidi" w:hAnsiTheme="majorBidi" w:cstheme="majorBidi"/>
+          <w:color w:val="1F2328"/>
+          <w:shd w:val="clear" w:color="auto" w:fill="FFFFFF"/>
+        </w:rPr>
+        <w:t>useful</w:t>
+      </w:r>
       <w:r>
         <w:rPr>
           <w:rFonts w:asciiTheme="majorBidi" w:hAnsiTheme="majorBidi" w:cstheme="majorBidi"/>
@@ -147,16 +109,14 @@
         </w:rPr>
         <w:t xml:space="preserve"> app to find the </w:t>
       </w:r>
-      <w:proofErr w:type="spellStart"/>
-      <w:r>
-        <w:rPr>
-          <w:rFonts w:asciiTheme="majorBidi" w:hAnsiTheme="majorBidi" w:cstheme="majorBidi"/>
-          <w:color w:val="1F2328"/>
-          <w:shd w:val="clear" w:color="auto" w:fill="FFFFFF"/>
-        </w:rPr>
-        <w:t>closert</w:t>
-      </w:r>
-      <w:proofErr w:type="spellEnd"/>
+      <w:r>
+        <w:rPr>
+          <w:rFonts w:asciiTheme="majorBidi" w:hAnsiTheme="majorBidi" w:cstheme="majorBidi"/>
+          <w:color w:val="1F2328"/>
+          <w:shd w:val="clear" w:color="auto" w:fill="FFFFFF"/>
+        </w:rPr>
+        <w:t>closet</w:t>
+      </w:r>
       <w:r>
         <w:rPr>
           <w:rFonts w:asciiTheme="majorBidi" w:hAnsiTheme="majorBidi" w:cstheme="majorBidi"/>
@@ -208,7 +168,7 @@
     </w:p>
     <w:p>
       <w:pPr>
-        <w:pStyle w:val="3"/>
+        <w:pStyle w:val="Heading3"/>
         <w:shd w:val="clear" w:color="auto" w:fill="FFFFFF"/>
         <w:bidi w:val="0"/>
         <w:rPr>
@@ -288,34 +248,12 @@
           <w:szCs w:val="22"/>
           <w:shd w:val="clear" w:color="auto" w:fill="FFFFFF"/>
         </w:rPr>
-        <w:t xml:space="preserve">search. We propose using deep learning </w:t>
-      </w:r>
-      <w:proofErr w:type="spellStart"/>
-      <w:r>
-        <w:rPr>
-          <w:rFonts w:asciiTheme="majorBidi" w:eastAsiaTheme="minorHAnsi" w:hAnsiTheme="majorBidi" w:cstheme="majorBidi"/>
-          <w:color w:val="1F2328"/>
-          <w:sz w:val="22"/>
-          <w:szCs w:val="22"/>
-          <w:shd w:val="clear" w:color="auto" w:fill="FFFFFF"/>
-        </w:rPr>
-        <w:t>embeddings</w:t>
-      </w:r>
-      <w:proofErr w:type="spellEnd"/>
-      <w:r>
-        <w:rPr>
-          <w:rFonts w:asciiTheme="majorBidi" w:eastAsiaTheme="minorHAnsi" w:hAnsiTheme="majorBidi" w:cstheme="majorBidi"/>
-          <w:color w:val="1F2328"/>
-          <w:sz w:val="22"/>
-          <w:szCs w:val="22"/>
-          <w:shd w:val="clear" w:color="auto" w:fill="FFFFFF"/>
-        </w:rPr>
-        <w:t xml:space="preserve"> to capture semantic relationships between recipes, enabling more nuanced similarity measures.</w:t>
-      </w:r>
-    </w:p>
-    <w:p>
-      <w:pPr>
-        <w:pStyle w:val="2"/>
+        <w:t>search. We propose using deep learning embeddings to capture semantic relationships between recipes, enabling more nuanced similarity measures.</w:t>
+      </w:r>
+    </w:p>
+    <w:p>
+      <w:pPr>
+        <w:pStyle w:val="Heading2"/>
         <w:shd w:val="clear" w:color="auto" w:fill="FFFFFF"/>
         <w:bidi w:val="0"/>
         <w:rPr>
@@ -381,29 +319,7 @@
           <w:szCs w:val="22"/>
           <w:shd w:val="clear" w:color="auto" w:fill="FFFFFF"/>
         </w:rPr>
-        <w:t xml:space="preserve">We leverage transformer-based </w:t>
-      </w:r>
-      <w:proofErr w:type="spellStart"/>
-      <w:r>
-        <w:rPr>
-          <w:rFonts w:asciiTheme="majorBidi" w:eastAsiaTheme="minorHAnsi" w:hAnsiTheme="majorBidi" w:cstheme="majorBidi"/>
-          <w:color w:val="1F2328"/>
-          <w:sz w:val="22"/>
-          <w:szCs w:val="22"/>
-          <w:shd w:val="clear" w:color="auto" w:fill="FFFFFF"/>
-        </w:rPr>
-        <w:t>embeddings</w:t>
-      </w:r>
-      <w:proofErr w:type="spellEnd"/>
-      <w:r>
-        <w:rPr>
-          <w:rFonts w:asciiTheme="majorBidi" w:eastAsiaTheme="minorHAnsi" w:hAnsiTheme="majorBidi" w:cstheme="majorBidi"/>
-          <w:color w:val="1F2328"/>
-          <w:sz w:val="22"/>
-          <w:szCs w:val="22"/>
-          <w:shd w:val="clear" w:color="auto" w:fill="FFFFFF"/>
-        </w:rPr>
-        <w:t xml:space="preserve"> to map recipes into a high-dimensional vector </w:t>
+        <w:t xml:space="preserve">We leverage transformer-based embeddings to map recipes into a high-dimensional vector </w:t>
       </w:r>
       <w:r>
         <w:rPr>
@@ -428,7 +344,7 @@
     </w:p>
     <w:p>
       <w:pPr>
-        <w:pStyle w:val="2"/>
+        <w:pStyle w:val="Heading2"/>
         <w:shd w:val="clear" w:color="auto" w:fill="FFFFFF"/>
         <w:bidi w:val="0"/>
         <w:rPr>
@@ -443,7 +359,7 @@
     </w:p>
     <w:p>
       <w:pPr>
-        <w:pStyle w:val="2"/>
+        <w:pStyle w:val="Heading2"/>
         <w:shd w:val="clear" w:color="auto" w:fill="FFFFFF"/>
         <w:bidi w:val="0"/>
         <w:rPr>
@@ -469,7 +385,7 @@
     </w:p>
     <w:p>
       <w:pPr>
-        <w:pStyle w:val="2"/>
+        <w:pStyle w:val="Heading2"/>
         <w:shd w:val="clear" w:color="auto" w:fill="FFFFFF"/>
         <w:bidi w:val="0"/>
         <w:rPr>
@@ -646,7 +562,7 @@
     </w:p>
     <w:p>
       <w:pPr>
-        <w:pStyle w:val="2"/>
+        <w:pStyle w:val="Heading2"/>
         <w:shd w:val="clear" w:color="auto" w:fill="FFFFFF"/>
         <w:bidi w:val="0"/>
         <w:rPr>
@@ -672,7 +588,7 @@
     </w:p>
     <w:p>
       <w:pPr>
-        <w:pStyle w:val="3"/>
+        <w:pStyle w:val="Heading3"/>
         <w:bidi w:val="0"/>
         <w:rPr>
           <w:rFonts w:asciiTheme="majorBidi" w:eastAsiaTheme="minorHAnsi" w:hAnsiTheme="majorBidi"/>
@@ -732,27 +648,7 @@
           <w:szCs w:val="22"/>
           <w:shd w:val="clear" w:color="auto" w:fill="FFFFFF"/>
         </w:rPr>
-        <w:t xml:space="preserve">The transformer model </w:t>
-      </w:r>
-      <w:r>
-        <w:rPr>
-          <w:rFonts w:asciiTheme="majorBidi" w:eastAsiaTheme="minorHAnsi" w:hAnsiTheme="majorBidi" w:cstheme="majorBidi"/>
-          <w:color w:val="1F2328"/>
-          <w:sz w:val="22"/>
-          <w:szCs w:val="22"/>
-          <w:shd w:val="clear" w:color="auto" w:fill="FFFFFF"/>
-        </w:rPr>
-        <w:t xml:space="preserve">f </w:t>
-      </w:r>
-      <w:r>
-        <w:rPr>
-          <w:rFonts w:asciiTheme="majorBidi" w:eastAsiaTheme="minorHAnsi" w:hAnsiTheme="majorBidi" w:cstheme="majorBidi"/>
-          <w:color w:val="1F2328"/>
-          <w:sz w:val="22"/>
-          <w:szCs w:val="22"/>
-          <w:shd w:val="clear" w:color="auto" w:fill="FFFFFF"/>
-        </w:rPr>
-        <w:t xml:space="preserve">maps text into a </w:t>
+        <w:t xml:space="preserve">The transformer model f maps text into a </w:t>
       </w:r>
       <w:r>
         <w:rPr>
@@ -774,27 +670,7 @@
           <w:szCs w:val="22"/>
           <w:shd w:val="clear" w:color="auto" w:fill="FFFFFF"/>
         </w:rPr>
-        <w:t xml:space="preserve"> </w:t>
-      </w:r>
-      <w:r>
-        <w:rPr>
-          <w:rFonts w:asciiTheme="majorBidi" w:eastAsiaTheme="minorHAnsi" w:hAnsiTheme="majorBidi" w:cstheme="majorBidi"/>
-          <w:color w:val="1F2328"/>
-          <w:sz w:val="22"/>
-          <w:szCs w:val="22"/>
-          <w:shd w:val="clear" w:color="auto" w:fill="FFFFFF"/>
-        </w:rPr>
-        <w:t>R^768</w:t>
-      </w:r>
-      <w:r>
-        <w:rPr>
-          <w:rFonts w:asciiTheme="majorBidi" w:eastAsiaTheme="minorHAnsi" w:hAnsiTheme="majorBidi" w:cstheme="majorBidi"/>
-          <w:color w:val="1F2328"/>
-          <w:sz w:val="22"/>
-          <w:szCs w:val="22"/>
-          <w:shd w:val="clear" w:color="auto" w:fill="FFFFFF"/>
-        </w:rPr>
-        <w:t xml:space="preserve">. The </w:t>
+        <w:t xml:space="preserve"> R^768. The </w:t>
       </w:r>
       <w:r>
         <w:rPr>
@@ -873,25 +749,7 @@
           <w:color w:val="1F2328"/>
           <w:shd w:val="clear" w:color="auto" w:fill="FFFFFF"/>
         </w:rPr>
-        <w:t>text→t</w:t>
-      </w:r>
-      <w:proofErr w:type="gramStart"/>
-      <w:r>
-        <w:rPr>
-          <w:rFonts w:asciiTheme="majorBidi" w:hAnsiTheme="majorBidi" w:cstheme="majorBidi"/>
-          <w:color w:val="1F2328"/>
-          <w:shd w:val="clear" w:color="auto" w:fill="FFFFFF"/>
-        </w:rPr>
-        <w:t>1,t</w:t>
-      </w:r>
-      <w:proofErr w:type="gramEnd"/>
-      <w:r>
-        <w:rPr>
-          <w:rFonts w:asciiTheme="majorBidi" w:hAnsiTheme="majorBidi" w:cstheme="majorBidi"/>
-          <w:color w:val="1F2328"/>
-          <w:shd w:val="clear" w:color="auto" w:fill="FFFFFF"/>
-        </w:rPr>
-        <w:t>2,…,</w:t>
+        <w:t>text→t1,t2,…,</w:t>
       </w:r>
       <w:proofErr w:type="spellStart"/>
       <w:r>
@@ -968,25 +826,7 @@
           <w:color w:val="1F2328"/>
           <w:shd w:val="clear" w:color="auto" w:fill="FFFFFF"/>
         </w:rPr>
-        <w:t>t</w:t>
-      </w:r>
-      <w:proofErr w:type="gramStart"/>
-      <w:r>
-        <w:rPr>
-          <w:rFonts w:asciiTheme="majorBidi" w:hAnsiTheme="majorBidi" w:cstheme="majorBidi"/>
-          <w:color w:val="1F2328"/>
-          <w:shd w:val="clear" w:color="auto" w:fill="FFFFFF"/>
-        </w:rPr>
-        <w:t>1,t</w:t>
-      </w:r>
-      <w:proofErr w:type="gramEnd"/>
-      <w:r>
-        <w:rPr>
-          <w:rFonts w:asciiTheme="majorBidi" w:hAnsiTheme="majorBidi" w:cstheme="majorBidi"/>
-          <w:color w:val="1F2328"/>
-          <w:shd w:val="clear" w:color="auto" w:fill="FFFFFF"/>
-        </w:rPr>
-        <w:t>2,…,</w:t>
+        <w:t>t1,t2,…,</w:t>
       </w:r>
       <w:proofErr w:type="spellStart"/>
       <w:r>
@@ -1054,27 +894,7 @@
           <w:shd w:val="clear" w:color="auto" w:fill="FFFFFF"/>
         </w:rPr>
         <w:br/>
-        <w:t xml:space="preserve">The model uses the representation of the special </w:t>
-      </w:r>
-      <w:r>
-        <w:rPr>
-          <w:rFonts w:asciiTheme="majorBidi" w:eastAsiaTheme="minorHAnsi" w:hAnsiTheme="majorBidi" w:cstheme="majorBidi"/>
-          <w:color w:val="1F2328"/>
-          <w:sz w:val="22"/>
-          <w:szCs w:val="22"/>
-          <w:shd w:val="clear" w:color="auto" w:fill="FFFFFF"/>
-        </w:rPr>
-        <w:t>[CLS]</w:t>
-      </w:r>
-      <w:r>
-        <w:rPr>
-          <w:rFonts w:asciiTheme="majorBidi" w:eastAsiaTheme="minorHAnsi" w:hAnsiTheme="majorBidi" w:cstheme="majorBidi"/>
-          <w:color w:val="1F2328"/>
-          <w:sz w:val="22"/>
-          <w:szCs w:val="22"/>
-          <w:shd w:val="clear" w:color="auto" w:fill="FFFFFF"/>
-        </w:rPr>
-        <w:t xml:space="preserve"> token as the final text embedding:</w:t>
+        <w:t>The model uses the representation of the special [CLS] token as the final text embedding:</w:t>
       </w:r>
     </w:p>
     <w:p>
@@ -1160,7 +980,7 @@
     </w:p>
     <w:p>
       <w:pPr>
-        <w:pStyle w:val="3"/>
+        <w:pStyle w:val="Heading3"/>
         <w:bidi w:val="0"/>
         <w:rPr>
           <w:rFonts w:asciiTheme="majorBidi" w:eastAsiaTheme="minorHAnsi" w:hAnsiTheme="majorBidi"/>
@@ -1206,49 +1026,7 @@
           <w:szCs w:val="22"/>
           <w:shd w:val="clear" w:color="auto" w:fill="FFFFFF"/>
         </w:rPr>
-        <w:t xml:space="preserve">For two pieces of text (e.g., recipes) </w:t>
-      </w:r>
-      <w:proofErr w:type="gramStart"/>
-      <w:r>
-        <w:rPr>
-          <w:rFonts w:asciiTheme="majorBidi" w:eastAsiaTheme="minorHAnsi" w:hAnsiTheme="majorBidi" w:cstheme="majorBidi"/>
-          <w:color w:val="1F2328"/>
-          <w:sz w:val="22"/>
-          <w:szCs w:val="22"/>
-          <w:shd w:val="clear" w:color="auto" w:fill="FFFFFF"/>
-        </w:rPr>
-        <w:t>a</w:t>
-      </w:r>
-      <w:proofErr w:type="gramEnd"/>
-      <w:r>
-        <w:rPr>
-          <w:rFonts w:asciiTheme="majorBidi" w:eastAsiaTheme="minorHAnsi" w:hAnsiTheme="majorBidi" w:cstheme="majorBidi"/>
-          <w:color w:val="1F2328"/>
-          <w:sz w:val="22"/>
-          <w:szCs w:val="22"/>
-          <w:shd w:val="clear" w:color="auto" w:fill="FFFFFF"/>
-        </w:rPr>
-        <w:t xml:space="preserve"> and </w:t>
-      </w:r>
-      <w:r>
-        <w:rPr>
-          <w:rFonts w:asciiTheme="majorBidi" w:eastAsiaTheme="minorHAnsi" w:hAnsiTheme="majorBidi" w:cstheme="majorBidi"/>
-          <w:color w:val="1F2328"/>
-          <w:sz w:val="22"/>
-          <w:szCs w:val="22"/>
-          <w:shd w:val="clear" w:color="auto" w:fill="FFFFFF"/>
-        </w:rPr>
-        <w:t>b</w:t>
-      </w:r>
-      <w:r>
-        <w:rPr>
-          <w:rFonts w:asciiTheme="majorBidi" w:eastAsiaTheme="minorHAnsi" w:hAnsiTheme="majorBidi" w:cstheme="majorBidi"/>
-          <w:color w:val="1F2328"/>
-          <w:sz w:val="22"/>
-          <w:szCs w:val="22"/>
-          <w:shd w:val="clear" w:color="auto" w:fill="FFFFFF"/>
-        </w:rPr>
-        <w:t xml:space="preserve">, their </w:t>
+        <w:t xml:space="preserve">For two pieces of text (e.g., recipes) a and b, their embeddings are represented as vectors xa ​ and </w:t>
       </w:r>
       <w:proofErr w:type="spellStart"/>
       <w:r>
@@ -1259,7 +1037,7 @@
           <w:szCs w:val="22"/>
           <w:shd w:val="clear" w:color="auto" w:fill="FFFFFF"/>
         </w:rPr>
-        <w:t>embeddings</w:t>
+        <w:t>xb</w:t>
       </w:r>
       <w:proofErr w:type="spellEnd"/>
       <w:r>
@@ -1270,71 +1048,7 @@
           <w:szCs w:val="22"/>
           <w:shd w:val="clear" w:color="auto" w:fill="FFFFFF"/>
         </w:rPr>
-        <w:t xml:space="preserve"> are represented as vectors </w:t>
-      </w:r>
-      <w:proofErr w:type="spellStart"/>
-      <w:r>
-        <w:rPr>
-          <w:rFonts w:asciiTheme="majorBidi" w:eastAsiaTheme="minorHAnsi" w:hAnsiTheme="majorBidi" w:cstheme="majorBidi"/>
-          <w:color w:val="1F2328"/>
-          <w:sz w:val="22"/>
-          <w:szCs w:val="22"/>
-          <w:shd w:val="clear" w:color="auto" w:fill="FFFFFF"/>
-        </w:rPr>
-        <w:t>xa</w:t>
-      </w:r>
-      <w:proofErr w:type="spellEnd"/>
-      <w:r>
-        <w:rPr>
-          <w:rFonts w:asciiTheme="majorBidi" w:eastAsiaTheme="minorHAnsi" w:hAnsiTheme="majorBidi" w:cstheme="majorBidi"/>
-          <w:color w:val="1F2328"/>
-          <w:sz w:val="22"/>
-          <w:szCs w:val="22"/>
-          <w:shd w:val="clear" w:color="auto" w:fill="FFFFFF"/>
-        </w:rPr>
-        <w:t xml:space="preserve"> ​</w:t>
-      </w:r>
-      <w:r>
-        <w:rPr>
-          <w:rFonts w:asciiTheme="majorBidi" w:eastAsiaTheme="minorHAnsi" w:hAnsiTheme="majorBidi" w:cstheme="majorBidi"/>
-          <w:color w:val="1F2328"/>
-          <w:sz w:val="22"/>
-          <w:szCs w:val="22"/>
-          <w:shd w:val="clear" w:color="auto" w:fill="FFFFFF"/>
-        </w:rPr>
-        <w:t xml:space="preserve"> and </w:t>
-      </w:r>
-      <w:proofErr w:type="spellStart"/>
-      <w:r>
-        <w:rPr>
-          <w:rFonts w:asciiTheme="majorBidi" w:eastAsiaTheme="minorHAnsi" w:hAnsiTheme="majorBidi" w:cstheme="majorBidi"/>
-          <w:color w:val="1F2328"/>
-          <w:sz w:val="22"/>
-          <w:szCs w:val="22"/>
-          <w:shd w:val="clear" w:color="auto" w:fill="FFFFFF"/>
-        </w:rPr>
-        <w:t>xb</w:t>
-      </w:r>
-      <w:proofErr w:type="spellEnd"/>
-      <w:r>
-        <w:rPr>
-          <w:rFonts w:asciiTheme="majorBidi" w:eastAsiaTheme="minorHAnsi" w:hAnsiTheme="majorBidi" w:cstheme="majorBidi"/>
-          <w:color w:val="1F2328"/>
-          <w:sz w:val="22"/>
-          <w:szCs w:val="22"/>
-          <w:shd w:val="clear" w:color="auto" w:fill="FFFFFF"/>
-        </w:rPr>
-        <w:t>​</w:t>
-      </w:r>
-      <w:r>
-        <w:rPr>
-          <w:rFonts w:asciiTheme="majorBidi" w:eastAsiaTheme="minorHAnsi" w:hAnsiTheme="majorBidi" w:cstheme="majorBidi"/>
-          <w:color w:val="1F2328"/>
-          <w:sz w:val="22"/>
-          <w:szCs w:val="22"/>
-          <w:shd w:val="clear" w:color="auto" w:fill="FFFFFF"/>
-        </w:rPr>
-        <w:t>.</w:t>
+        <w:t>​.</w:t>
       </w:r>
     </w:p>
     <w:p>
@@ -1368,9 +1082,18 @@
           <w:szCs w:val="22"/>
           <w:shd w:val="clear" w:color="auto" w:fill="FFFFFF"/>
         </w:rPr>
-        <w:t xml:space="preserve">how </w:t>
-      </w:r>
-      <w:proofErr w:type="gramStart"/>
+        <w:t>how similar</w:t>
+      </w:r>
+      <w:r>
+        <w:rPr>
+          <w:rFonts w:asciiTheme="majorBidi" w:eastAsiaTheme="minorHAnsi" w:hAnsiTheme="majorBidi" w:cstheme="majorBidi"/>
+          <w:color w:val="1F2328"/>
+          <w:sz w:val="22"/>
+          <w:szCs w:val="22"/>
+          <w:shd w:val="clear" w:color="auto" w:fill="FFFFFF"/>
+        </w:rPr>
+        <w:t xml:space="preserve"> the two texts are, the framework uses </w:t>
+      </w:r>
       <w:r>
         <w:rPr>
           <w:rFonts w:asciiTheme="majorBidi" w:eastAsiaTheme="minorHAnsi" w:hAnsiTheme="majorBidi" w:cstheme="majorBidi"/>
@@ -1381,29 +1104,6 @@
           <w:szCs w:val="22"/>
           <w:shd w:val="clear" w:color="auto" w:fill="FFFFFF"/>
         </w:rPr>
-        <w:t>similar</w:t>
-      </w:r>
-      <w:proofErr w:type="gramEnd"/>
-      <w:r>
-        <w:rPr>
-          <w:rFonts w:asciiTheme="majorBidi" w:eastAsiaTheme="minorHAnsi" w:hAnsiTheme="majorBidi" w:cstheme="majorBidi"/>
-          <w:color w:val="1F2328"/>
-          <w:sz w:val="22"/>
-          <w:szCs w:val="22"/>
-          <w:shd w:val="clear" w:color="auto" w:fill="FFFFFF"/>
-        </w:rPr>
-        <w:t xml:space="preserve"> the two texts are, the framework uses </w:t>
-      </w:r>
-      <w:r>
-        <w:rPr>
-          <w:rFonts w:asciiTheme="majorBidi" w:eastAsiaTheme="minorHAnsi" w:hAnsiTheme="majorBidi" w:cstheme="majorBidi"/>
-          <w:b/>
-          <w:bCs/>
-          <w:color w:val="1F2328"/>
-          <w:sz w:val="22"/>
-          <w:szCs w:val="22"/>
-          <w:shd w:val="clear" w:color="auto" w:fill="FFFFFF"/>
-        </w:rPr>
         <w:t>cosine similarity</w:t>
       </w:r>
       <w:r>
@@ -1435,7 +1135,6 @@
         <w:t>similarity(</w:t>
       </w:r>
       <w:proofErr w:type="spellStart"/>
-      <w:proofErr w:type="gramStart"/>
       <w:r>
         <w:rPr>
           <w:rFonts w:asciiTheme="majorBidi" w:hAnsiTheme="majorBidi" w:cstheme="majorBidi"/>
@@ -1445,7 +1144,6 @@
         <w:t>a,b</w:t>
       </w:r>
       <w:proofErr w:type="spellEnd"/>
-      <w:proofErr w:type="gramEnd"/>
       <w:r>
         <w:rPr>
           <w:rFonts w:asciiTheme="majorBidi" w:hAnsiTheme="majorBidi" w:cstheme="majorBidi"/>
@@ -1514,7 +1212,6 @@
         </w:rPr>
         <w:t>∣</w:t>
       </w:r>
-      <w:proofErr w:type="spellStart"/>
       <w:r>
         <w:rPr>
           <w:rFonts w:asciiTheme="majorBidi" w:hAnsiTheme="majorBidi" w:cstheme="majorBidi"/>
@@ -1523,7 +1220,6 @@
         </w:rPr>
         <w:t>xa</w:t>
       </w:r>
-      <w:proofErr w:type="spellEnd"/>
       <w:r>
         <w:rPr>
           <w:rFonts w:ascii="Cambria Math" w:hAnsi="Cambria Math" w:cs="Cambria Math"/>
@@ -1627,15 +1323,7 @@
           <w:color w:val="1F2328"/>
           <w:shd w:val="clear" w:color="auto" w:fill="FFFFFF"/>
         </w:rPr>
-        <w:t>​</w:t>
-      </w:r>
-      <w:r>
-        <w:rPr>
-          <w:rFonts w:asciiTheme="majorBidi" w:hAnsiTheme="majorBidi" w:cstheme="majorBidi"/>
-          <w:color w:val="1F2328"/>
-          <w:shd w:val="clear" w:color="auto" w:fill="FFFFFF"/>
-        </w:rPr>
-        <w:t xml:space="preserve"> is the </w:t>
+        <w:t xml:space="preserve">​ is the </w:t>
       </w:r>
       <w:r>
         <w:rPr>
@@ -1678,7 +1366,6 @@
         </w:rPr>
         <w:t>∣</w:t>
       </w:r>
-      <w:proofErr w:type="spellStart"/>
       <w:r>
         <w:rPr>
           <w:rFonts w:asciiTheme="majorBidi" w:hAnsiTheme="majorBidi" w:cstheme="majorBidi"/>
@@ -1687,7 +1374,6 @@
         </w:rPr>
         <w:t>xa</w:t>
       </w:r>
-      <w:proofErr w:type="spellEnd"/>
       <w:r>
         <w:rPr>
           <w:rFonts w:ascii="Cambria Math" w:hAnsi="Cambria Math" w:cs="Cambria Math"/>
@@ -1771,7 +1457,7 @@
     </w:p>
     <w:p>
       <w:pPr>
-        <w:pStyle w:val="2"/>
+        <w:pStyle w:val="Heading2"/>
         <w:shd w:val="clear" w:color="auto" w:fill="FFFFFF"/>
         <w:bidi w:val="0"/>
         <w:rPr>
@@ -1794,24 +1480,12 @@
           <w:szCs w:val="24"/>
           <w:shd w:val="clear" w:color="auto" w:fill="FFFFFF"/>
         </w:rPr>
-        <w:t xml:space="preserve">3. </w:t>
-      </w:r>
-      <w:r>
-        <w:rPr>
-          <w:rFonts w:asciiTheme="majorBidi" w:eastAsiaTheme="minorHAnsi" w:hAnsiTheme="majorBidi"/>
-          <w:b/>
-          <w:bCs/>
-          <w:color w:val="1F2328"/>
-          <w:sz w:val="24"/>
-          <w:szCs w:val="24"/>
-          <w:shd w:val="clear" w:color="auto" w:fill="FFFFFF"/>
-        </w:rPr>
-        <w:t>Analysis</w:t>
-      </w:r>
-    </w:p>
-    <w:p>
-      <w:pPr>
-        <w:pStyle w:val="3"/>
+        <w:t>3. Analysis</w:t>
+      </w:r>
+    </w:p>
+    <w:p>
+      <w:pPr>
+        <w:pStyle w:val="Heading3"/>
         <w:shd w:val="clear" w:color="auto" w:fill="FFFFFF"/>
         <w:bidi w:val="0"/>
         <w:rPr>
@@ -1879,7 +1553,7 @@
     </w:p>
     <w:p>
       <w:pPr>
-        <w:pStyle w:val="HTML"/>
+        <w:pStyle w:val="HTMLPreformatted"/>
         <w:pBdr>
           <w:top w:val="single" w:sz="4" w:space="1" w:color="auto"/>
           <w:left w:val="single" w:sz="4" w:space="4" w:color="auto"/>
@@ -1935,7 +1609,6 @@
         <w:t xml:space="preserve"> </w:t>
       </w:r>
       <w:proofErr w:type="spellStart"/>
-      <w:proofErr w:type="gramStart"/>
       <w:r>
         <w:rPr>
           <w:rFonts w:asciiTheme="majorBidi" w:eastAsiaTheme="minorHAnsi" w:hAnsiTheme="majorBidi" w:cstheme="majorBidi"/>
@@ -1962,17 +1635,7 @@
           <w:szCs w:val="22"/>
           <w:shd w:val="clear" w:color="auto" w:fill="FFFFFF"/>
         </w:rPr>
-        <w:t>explained</w:t>
-      </w:r>
-      <w:proofErr w:type="gramEnd"/>
-      <w:r>
-        <w:rPr>
-          <w:rFonts w:asciiTheme="majorBidi" w:eastAsiaTheme="minorHAnsi" w:hAnsiTheme="majorBidi" w:cstheme="majorBidi"/>
-          <w:sz w:val="22"/>
-          <w:szCs w:val="22"/>
-          <w:shd w:val="clear" w:color="auto" w:fill="FFFFFF"/>
-        </w:rPr>
-        <w:t>_variance_ratio</w:t>
+        <w:t>explained_variance_ratio</w:t>
       </w:r>
       <w:proofErr w:type="spellEnd"/>
       <w:r>
@@ -2006,7 +1669,7 @@
     </w:p>
     <w:p>
       <w:pPr>
-        <w:pStyle w:val="HTML"/>
+        <w:pStyle w:val="HTMLPreformatted"/>
         <w:pBdr>
           <w:top w:val="single" w:sz="4" w:space="1" w:color="auto"/>
           <w:left w:val="single" w:sz="4" w:space="4" w:color="auto"/>
@@ -2062,7 +1725,6 @@
         <w:t xml:space="preserve"> </w:t>
       </w:r>
       <w:proofErr w:type="spellStart"/>
-      <w:proofErr w:type="gramStart"/>
       <w:r>
         <w:rPr>
           <w:rFonts w:asciiTheme="majorBidi" w:eastAsiaTheme="minorHAnsi" w:hAnsiTheme="majorBidi" w:cstheme="majorBidi"/>
@@ -2092,7 +1754,6 @@
         <w:t>cumsum</w:t>
       </w:r>
       <w:proofErr w:type="spellEnd"/>
-      <w:proofErr w:type="gramEnd"/>
       <w:r>
         <w:rPr>
           <w:rFonts w:asciiTheme="majorBidi" w:eastAsiaTheme="minorHAnsi" w:hAnsiTheme="majorBidi" w:cstheme="majorBidi"/>
@@ -2212,7 +1873,7 @@
     </w:p>
     <w:p>
       <w:pPr>
-        <w:pStyle w:val="3"/>
+        <w:pStyle w:val="Heading3"/>
         <w:shd w:val="clear" w:color="auto" w:fill="FFFFFF"/>
         <w:bidi w:val="0"/>
         <w:rPr>
@@ -2241,17 +1902,7 @@
           <w:szCs w:val="22"/>
           <w:shd w:val="clear" w:color="auto" w:fill="FFFFFF"/>
         </w:rPr>
-        <w:t>3.2</w:t>
-      </w:r>
-      <w:r>
-        <w:rPr>
-          <w:rFonts w:asciiTheme="majorBidi" w:eastAsiaTheme="minorHAnsi" w:hAnsiTheme="majorBidi"/>
-          <w:color w:val="1F2328"/>
-          <w:sz w:val="22"/>
-          <w:szCs w:val="22"/>
-          <w:shd w:val="clear" w:color="auto" w:fill="FFFFFF"/>
-        </w:rPr>
-        <w:t xml:space="preserve"> Cross-Component Correlations</w:t>
+        <w:t>3.2 Cross-Component Correlations</w:t>
       </w:r>
     </w:p>
     <w:p>
@@ -2290,47 +1941,27 @@
     </w:p>
     <w:p>
       <w:pPr>
-        <w:pStyle w:val="HTML"/>
-        <w:rPr>
-          <w:rFonts w:asciiTheme="majorBidi" w:eastAsiaTheme="minorHAnsi" w:hAnsiTheme="majorBidi" w:cstheme="majorBidi"/>
-          <w:sz w:val="22"/>
-          <w:szCs w:val="22"/>
-          <w:shd w:val="clear" w:color="auto" w:fill="FFFFFF"/>
-        </w:rPr>
-      </w:pPr>
-      <w:r>
-        <w:rPr>
-          <w:rFonts w:asciiTheme="majorBidi" w:eastAsiaTheme="minorHAnsi" w:hAnsiTheme="majorBidi" w:cstheme="majorBidi"/>
-          <w:sz w:val="22"/>
-          <w:szCs w:val="22"/>
-          <w:shd w:val="clear" w:color="auto" w:fill="FFFFFF"/>
-        </w:rPr>
-        <w:t xml:space="preserve">R = [[ 1.   </w:t>
-      </w:r>
-      <w:proofErr w:type="gramStart"/>
-      <w:r>
-        <w:rPr>
-          <w:rFonts w:asciiTheme="majorBidi" w:eastAsiaTheme="minorHAnsi" w:hAnsiTheme="majorBidi" w:cstheme="majorBidi"/>
-          <w:sz w:val="22"/>
-          <w:szCs w:val="22"/>
-          <w:shd w:val="clear" w:color="auto" w:fill="FFFFFF"/>
-        </w:rPr>
-        <w:t>0.3  0.4</w:t>
-      </w:r>
-      <w:proofErr w:type="gramEnd"/>
-      <w:r>
-        <w:rPr>
-          <w:rFonts w:asciiTheme="majorBidi" w:eastAsiaTheme="minorHAnsi" w:hAnsiTheme="majorBidi" w:cstheme="majorBidi"/>
-          <w:sz w:val="22"/>
-          <w:szCs w:val="22"/>
-          <w:shd w:val="clear" w:color="auto" w:fill="FFFFFF"/>
-        </w:rPr>
-        <w:t xml:space="preserve">  0.6],</w:t>
-      </w:r>
-    </w:p>
-    <w:p>
-      <w:pPr>
-        <w:pStyle w:val="HTML"/>
+        <w:pStyle w:val="HTMLPreformatted"/>
+        <w:rPr>
+          <w:rFonts w:asciiTheme="majorBidi" w:eastAsiaTheme="minorHAnsi" w:hAnsiTheme="majorBidi" w:cstheme="majorBidi"/>
+          <w:sz w:val="22"/>
+          <w:szCs w:val="22"/>
+          <w:shd w:val="clear" w:color="auto" w:fill="FFFFFF"/>
+        </w:rPr>
+      </w:pPr>
+      <w:r>
+        <w:rPr>
+          <w:rFonts w:asciiTheme="majorBidi" w:eastAsiaTheme="minorHAnsi" w:hAnsiTheme="majorBidi" w:cstheme="majorBidi"/>
+          <w:sz w:val="22"/>
+          <w:szCs w:val="22"/>
+          <w:shd w:val="clear" w:color="auto" w:fill="FFFFFF"/>
+        </w:rPr>
+        <w:t>R = [[ 1.   0.3  0.4  0.6],</w:t>
+      </w:r>
+    </w:p>
+    <w:p>
+      <w:pPr>
+        <w:pStyle w:val="HTMLPreformatted"/>
         <w:rPr>
           <w:rFonts w:asciiTheme="majorBidi" w:eastAsiaTheme="minorHAnsi" w:hAnsiTheme="majorBidi" w:cstheme="majorBidi"/>
           <w:sz w:val="22"/>
@@ -2368,7 +1999,7 @@
     </w:p>
     <w:p>
       <w:pPr>
-        <w:pStyle w:val="HTML"/>
+        <w:pStyle w:val="HTMLPreformatted"/>
         <w:rPr>
           <w:rFonts w:asciiTheme="majorBidi" w:eastAsiaTheme="minorHAnsi" w:hAnsiTheme="majorBidi" w:cstheme="majorBidi"/>
           <w:sz w:val="22"/>
@@ -2401,32 +2032,12 @@
           <w:szCs w:val="22"/>
           <w:shd w:val="clear" w:color="auto" w:fill="FFFFFF"/>
         </w:rPr>
-        <w:t xml:space="preserve">  [</w:t>
-      </w:r>
-      <w:proofErr w:type="gramStart"/>
-      <w:r>
-        <w:rPr>
-          <w:rFonts w:asciiTheme="majorBidi" w:eastAsiaTheme="minorHAnsi" w:hAnsiTheme="majorBidi" w:cstheme="majorBidi"/>
-          <w:sz w:val="22"/>
-          <w:szCs w:val="22"/>
-          <w:shd w:val="clear" w:color="auto" w:fill="FFFFFF"/>
-        </w:rPr>
-        <w:t>0.4  0.35</w:t>
-      </w:r>
-      <w:proofErr w:type="gramEnd"/>
-      <w:r>
-        <w:rPr>
-          <w:rFonts w:asciiTheme="majorBidi" w:eastAsiaTheme="minorHAnsi" w:hAnsiTheme="majorBidi" w:cstheme="majorBidi"/>
-          <w:sz w:val="22"/>
-          <w:szCs w:val="22"/>
-          <w:shd w:val="clear" w:color="auto" w:fill="FFFFFF"/>
-        </w:rPr>
-        <w:t xml:space="preserve">  1.  0.9],</w:t>
-      </w:r>
-    </w:p>
-    <w:p>
-      <w:pPr>
-        <w:pStyle w:val="HTML"/>
+        <w:t xml:space="preserve">  [0.4  0.35  1.  0.9],</w:t>
+      </w:r>
+    </w:p>
+    <w:p>
+      <w:pPr>
+        <w:pStyle w:val="HTMLPreformatted"/>
         <w:rPr>
           <w:rFonts w:asciiTheme="majorBidi" w:eastAsiaTheme="minorHAnsi" w:hAnsiTheme="majorBidi" w:cstheme="majorBidi"/>
           <w:sz w:val="22"/>
@@ -2459,27 +2070,7 @@
           <w:szCs w:val="22"/>
           <w:shd w:val="clear" w:color="auto" w:fill="FFFFFF"/>
         </w:rPr>
-        <w:t>[</w:t>
-      </w:r>
-      <w:proofErr w:type="gramStart"/>
-      <w:r>
-        <w:rPr>
-          <w:rFonts w:asciiTheme="majorBidi" w:eastAsiaTheme="minorHAnsi" w:hAnsiTheme="majorBidi" w:cstheme="majorBidi"/>
-          <w:sz w:val="22"/>
-          <w:szCs w:val="22"/>
-          <w:shd w:val="clear" w:color="auto" w:fill="FFFFFF"/>
-        </w:rPr>
-        <w:t>0.6  0.7</w:t>
-      </w:r>
-      <w:proofErr w:type="gramEnd"/>
-      <w:r>
-        <w:rPr>
-          <w:rFonts w:asciiTheme="majorBidi" w:eastAsiaTheme="minorHAnsi" w:hAnsiTheme="majorBidi" w:cstheme="majorBidi"/>
-          <w:sz w:val="22"/>
-          <w:szCs w:val="22"/>
-          <w:shd w:val="clear" w:color="auto" w:fill="FFFFFF"/>
-        </w:rPr>
-        <w:t xml:space="preserve">   0.9  1.]]</w:t>
+        <w:t>[0.6  0.7   0.9  1.]]</w:t>
       </w:r>
     </w:p>
     <w:p>
@@ -2545,7 +2136,7 @@
     </w:p>
     <w:p>
       <w:pPr>
-        <w:pStyle w:val="3"/>
+        <w:pStyle w:val="Heading3"/>
         <w:shd w:val="clear" w:color="auto" w:fill="FFFFFF"/>
         <w:bidi w:val="0"/>
         <w:rPr>
@@ -2559,6 +2150,7 @@
       <w:r>
         <w:rPr>
           <w:rFonts w:asciiTheme="majorBidi" w:eastAsiaTheme="minorHAnsi" w:hAnsiTheme="majorBidi"/>
+          <w:noProof/>
           <w:color w:val="1F2328"/>
           <w:sz w:val="22"/>
           <w:szCs w:val="22"/>
@@ -2566,7 +2158,7 @@
         </w:rPr>
         <w:lastRenderedPageBreak/>
         <w:drawing>
-          <wp:anchor distT="0" distB="0" distL="114300" distR="114300" simplePos="0" relativeHeight="251659264" behindDoc="0" locked="0" layoutInCell="1" allowOverlap="1" wp14:anchorId="361D762E" wp14:editId="234B84CD">
+          <wp:anchor distT="0" distB="0" distL="114300" distR="114300" simplePos="0" relativeHeight="251659264" behindDoc="0" locked="0" layoutInCell="1" allowOverlap="1" wp14:anchorId="7EC2C119" wp14:editId="1076C6A2">
             <wp:simplePos x="0" y="0"/>
             <wp:positionH relativeFrom="margin">
               <wp:posOffset>-120650</wp:posOffset>
@@ -2624,7 +2216,7 @@
     </w:p>
     <w:p>
       <w:pPr>
-        <w:pStyle w:val="3"/>
+        <w:pStyle w:val="Heading3"/>
         <w:shd w:val="clear" w:color="auto" w:fill="FFFFFF"/>
         <w:bidi w:val="0"/>
         <w:rPr>
@@ -2768,7 +2360,7 @@
     </w:p>
     <w:p>
       <w:pPr>
-        <w:pStyle w:val="a4"/>
+        <w:pStyle w:val="ListParagraph"/>
         <w:numPr>
           <w:ilvl w:val="0"/>
           <w:numId w:val="7"/>
@@ -2792,7 +2384,7 @@
     </w:p>
     <w:p>
       <w:pPr>
-        <w:pStyle w:val="a4"/>
+        <w:pStyle w:val="ListParagraph"/>
         <w:numPr>
           <w:ilvl w:val="0"/>
           <w:numId w:val="7"/>
@@ -2815,7 +2407,7 @@
     </w:p>
     <w:p>
       <w:pPr>
-        <w:pStyle w:val="a4"/>
+        <w:pStyle w:val="ListParagraph"/>
         <w:numPr>
           <w:ilvl w:val="0"/>
           <w:numId w:val="7"/>
@@ -2839,7 +2431,7 @@
     </w:p>
     <w:p>
       <w:pPr>
-        <w:pStyle w:val="a4"/>
+        <w:pStyle w:val="ListParagraph"/>
         <w:numPr>
           <w:ilvl w:val="0"/>
           <w:numId w:val="7"/>
@@ -2872,12 +2464,13 @@
       <w:r>
         <w:rPr>
           <w:rFonts w:asciiTheme="majorBidi" w:hAnsiTheme="majorBidi" w:cstheme="majorBidi"/>
+          <w:noProof/>
           <w:color w:val="1F2328"/>
           <w:shd w:val="clear" w:color="auto" w:fill="FFFFFF"/>
         </w:rPr>
         <w:lastRenderedPageBreak/>
         <w:drawing>
-          <wp:anchor distT="0" distB="0" distL="114300" distR="114300" simplePos="0" relativeHeight="251660288" behindDoc="0" locked="0" layoutInCell="1" allowOverlap="1" wp14:anchorId="460B1BA0" wp14:editId="332FAB82">
+          <wp:anchor distT="0" distB="0" distL="114300" distR="114300" simplePos="0" relativeHeight="251660288" behindDoc="0" locked="0" layoutInCell="1" allowOverlap="1" wp14:anchorId="37AEF3B8" wp14:editId="4DC89C88">
             <wp:simplePos x="0" y="0"/>
             <wp:positionH relativeFrom="column">
               <wp:posOffset>95250</wp:posOffset>
@@ -3055,7 +2648,7 @@
     </w:p>
     <w:p>
       <w:pPr>
-        <w:pStyle w:val="3"/>
+        <w:pStyle w:val="Heading3"/>
         <w:shd w:val="clear" w:color="auto" w:fill="FFFFFF"/>
         <w:bidi w:val="0"/>
         <w:rPr>
@@ -3109,7 +2702,7 @@
     </w:p>
     <w:p>
       <w:pPr>
-        <w:pStyle w:val="a4"/>
+        <w:pStyle w:val="ListParagraph"/>
         <w:bidi w:val="0"/>
         <w:spacing w:after="0" w:line="240" w:lineRule="auto"/>
         <w:rPr>
@@ -3121,7 +2714,7 @@
     </w:p>
     <w:p>
       <w:pPr>
-        <w:pStyle w:val="a4"/>
+        <w:pStyle w:val="ListParagraph"/>
         <w:numPr>
           <w:ilvl w:val="0"/>
           <w:numId w:val="7"/>
@@ -3145,7 +2738,7 @@
     </w:p>
     <w:p>
       <w:pPr>
-        <w:pStyle w:val="a4"/>
+        <w:pStyle w:val="ListParagraph"/>
         <w:numPr>
           <w:ilvl w:val="0"/>
           <w:numId w:val="8"/>
@@ -3231,7 +2824,7 @@
     </w:p>
     <w:p>
       <w:pPr>
-        <w:pStyle w:val="a4"/>
+        <w:pStyle w:val="ListParagraph"/>
         <w:numPr>
           <w:ilvl w:val="0"/>
           <w:numId w:val="15"/>
@@ -3324,7 +2917,7 @@
     </w:p>
     <w:p>
       <w:pPr>
-        <w:pStyle w:val="3"/>
+        <w:pStyle w:val="Heading3"/>
         <w:shd w:val="clear" w:color="auto" w:fill="FFFFFF"/>
         <w:bidi w:val="0"/>
         <w:rPr>
@@ -3661,11 +3254,12 @@
       <w:r>
         <w:rPr>
           <w:rFonts w:asciiTheme="majorBidi" w:hAnsiTheme="majorBidi" w:cstheme="majorBidi"/>
+          <w:noProof/>
           <w:color w:val="1F2328"/>
           <w:shd w:val="clear" w:color="auto" w:fill="FFFFFF"/>
         </w:rPr>
         <w:drawing>
-          <wp:anchor distT="0" distB="0" distL="114300" distR="114300" simplePos="0" relativeHeight="251658240" behindDoc="0" locked="0" layoutInCell="1" allowOverlap="1" wp14:anchorId="46D360A9" wp14:editId="36300358">
+          <wp:anchor distT="0" distB="0" distL="114300" distR="114300" simplePos="0" relativeHeight="251658240" behindDoc="0" locked="0" layoutInCell="1" allowOverlap="1" wp14:anchorId="2429DA36" wp14:editId="74A5040F">
             <wp:simplePos x="0" y="0"/>
             <wp:positionH relativeFrom="column">
               <wp:posOffset>501650</wp:posOffset>
@@ -3731,7 +3325,7 @@
     </w:p>
     <w:p>
       <w:pPr>
-        <w:pStyle w:val="2"/>
+        <w:pStyle w:val="Heading2"/>
         <w:shd w:val="clear" w:color="auto" w:fill="FFFFFF"/>
         <w:bidi w:val="0"/>
         <w:rPr>
@@ -3759,7 +3353,7 @@
     </w:p>
     <w:p>
       <w:pPr>
-        <w:pStyle w:val="3"/>
+        <w:pStyle w:val="Heading3"/>
         <w:shd w:val="clear" w:color="auto" w:fill="FFFFFF"/>
         <w:bidi w:val="0"/>
         <w:rPr>
@@ -3814,6 +3408,14 @@
         </w:rPr>
         <w:t xml:space="preserve">         </w:t>
       </w:r>
+      <w:r>
+        <w:rPr>
+          <w:rFonts w:asciiTheme="majorBidi" w:hAnsiTheme="majorBidi" w:cstheme="majorBidi"/>
+          <w:color w:val="1F2328"/>
+          <w:shd w:val="clear" w:color="auto" w:fill="FFFFFF"/>
+        </w:rPr>
+        <w:t xml:space="preserve">def </w:t>
+      </w:r>
       <w:proofErr w:type="spellStart"/>
       <w:r>
         <w:rPr>
@@ -3821,7 +3423,7 @@
           <w:color w:val="1F2328"/>
           <w:shd w:val="clear" w:color="auto" w:fill="FFFFFF"/>
         </w:rPr>
-        <w:t>def</w:t>
+        <w:t>find_similar</w:t>
       </w:r>
       <w:proofErr w:type="spellEnd"/>
       <w:r>
@@ -3830,43 +3432,7 @@
           <w:color w:val="1F2328"/>
           <w:shd w:val="clear" w:color="auto" w:fill="FFFFFF"/>
         </w:rPr>
-        <w:t xml:space="preserve"> </w:t>
-      </w:r>
-      <w:proofErr w:type="spellStart"/>
-      <w:r>
-        <w:rPr>
-          <w:rFonts w:asciiTheme="majorBidi" w:hAnsiTheme="majorBidi" w:cstheme="majorBidi"/>
-          <w:color w:val="1F2328"/>
-          <w:shd w:val="clear" w:color="auto" w:fill="FFFFFF"/>
-        </w:rPr>
-        <w:t>find_</w:t>
-      </w:r>
-      <w:proofErr w:type="gramStart"/>
-      <w:r>
-        <w:rPr>
-          <w:rFonts w:asciiTheme="majorBidi" w:hAnsiTheme="majorBidi" w:cstheme="majorBidi"/>
-          <w:color w:val="1F2328"/>
-          <w:shd w:val="clear" w:color="auto" w:fill="FFFFFF"/>
-        </w:rPr>
-        <w:t>similar</w:t>
-      </w:r>
-      <w:proofErr w:type="spellEnd"/>
-      <w:r>
-        <w:rPr>
-          <w:rFonts w:asciiTheme="majorBidi" w:hAnsiTheme="majorBidi" w:cstheme="majorBidi"/>
-          <w:color w:val="1F2328"/>
-          <w:shd w:val="clear" w:color="auto" w:fill="FFFFFF"/>
-        </w:rPr>
-        <w:t>(</w:t>
-      </w:r>
-      <w:proofErr w:type="gramEnd"/>
-      <w:r>
-        <w:rPr>
-          <w:rFonts w:asciiTheme="majorBidi" w:hAnsiTheme="majorBidi" w:cstheme="majorBidi"/>
-          <w:color w:val="1F2328"/>
-          <w:shd w:val="clear" w:color="auto" w:fill="FFFFFF"/>
-        </w:rPr>
-        <w:t>query, k=5):</w:t>
+        <w:t>(query, k=5):</w:t>
       </w:r>
     </w:p>
     <w:p>
@@ -3991,16 +3557,7 @@
           <w:color w:val="1F2328"/>
           <w:shd w:val="clear" w:color="auto" w:fill="FFFFFF"/>
         </w:rPr>
-        <w:t>cosine_</w:t>
-      </w:r>
-      <w:proofErr w:type="gramStart"/>
-      <w:r>
-        <w:rPr>
-          <w:rFonts w:asciiTheme="majorBidi" w:hAnsiTheme="majorBidi" w:cstheme="majorBidi"/>
-          <w:color w:val="1F2328"/>
-          <w:shd w:val="clear" w:color="auto" w:fill="FFFFFF"/>
-        </w:rPr>
-        <w:t>similarity</w:t>
+        <w:t>cosine_similarity</w:t>
       </w:r>
       <w:proofErr w:type="spellEnd"/>
       <w:r>
@@ -4012,7 +3569,6 @@
         <w:t>(</w:t>
       </w:r>
       <w:proofErr w:type="spellStart"/>
-      <w:proofErr w:type="gramEnd"/>
       <w:r>
         <w:rPr>
           <w:rFonts w:asciiTheme="majorBidi" w:hAnsiTheme="majorBidi" w:cstheme="majorBidi"/>
@@ -4131,16 +3687,7 @@
           <w:color w:val="1F2328"/>
           <w:shd w:val="clear" w:color="auto" w:fill="FFFFFF"/>
         </w:rPr>
-        <w:t>top_</w:t>
-      </w:r>
-      <w:proofErr w:type="gramStart"/>
-      <w:r>
-        <w:rPr>
-          <w:rFonts w:asciiTheme="majorBidi" w:hAnsiTheme="majorBidi" w:cstheme="majorBidi"/>
-          <w:color w:val="1F2328"/>
-          <w:shd w:val="clear" w:color="auto" w:fill="FFFFFF"/>
-        </w:rPr>
-        <w:t>k</w:t>
+        <w:t>top_k</w:t>
       </w:r>
       <w:proofErr w:type="spellEnd"/>
       <w:r>
@@ -4149,21 +3696,12 @@
           <w:color w:val="1F2328"/>
           <w:shd w:val="clear" w:color="auto" w:fill="FFFFFF"/>
         </w:rPr>
-        <w:t>(</w:t>
-      </w:r>
-      <w:proofErr w:type="gramEnd"/>
-      <w:r>
-        <w:rPr>
-          <w:rFonts w:asciiTheme="majorBidi" w:hAnsiTheme="majorBidi" w:cstheme="majorBidi"/>
-          <w:color w:val="1F2328"/>
-          <w:shd w:val="clear" w:color="auto" w:fill="FFFFFF"/>
-        </w:rPr>
-        <w:t>scores, k)</w:t>
-      </w:r>
-    </w:p>
-    <w:p>
-      <w:pPr>
-        <w:pStyle w:val="3"/>
+        <w:t>(scores, k)</w:t>
+      </w:r>
+    </w:p>
+    <w:p>
+      <w:pPr>
+        <w:pStyle w:val="Heading3"/>
         <w:shd w:val="clear" w:color="auto" w:fill="FFFFFF"/>
         <w:bidi w:val="0"/>
         <w:rPr>
@@ -4196,7 +3734,7 @@
     </w:p>
     <w:p>
       <w:pPr>
-        <w:pStyle w:val="3"/>
+        <w:pStyle w:val="Heading3"/>
         <w:shd w:val="clear" w:color="auto" w:fill="FFFFFF"/>
         <w:bidi w:val="0"/>
         <w:rPr>
@@ -4212,7 +3750,7 @@
     </w:p>
     <w:p>
       <w:pPr>
-        <w:pStyle w:val="3"/>
+        <w:pStyle w:val="Heading3"/>
         <w:shd w:val="clear" w:color="auto" w:fill="FFFFFF"/>
         <w:bidi w:val="0"/>
         <w:rPr>
@@ -4347,25 +3885,7 @@
           <w:color w:val="1F2328"/>
           <w:shd w:val="clear" w:color="auto" w:fill="FFFFFF"/>
         </w:rPr>
-        <w:t xml:space="preserve">    </w:t>
-      </w:r>
-      <w:proofErr w:type="spellStart"/>
-      <w:r>
-        <w:rPr>
-          <w:rFonts w:asciiTheme="majorBidi" w:hAnsiTheme="majorBidi" w:cstheme="majorBidi"/>
-          <w:color w:val="1F2328"/>
-          <w:shd w:val="clear" w:color="auto" w:fill="FFFFFF"/>
-        </w:rPr>
-        <w:t>def</w:t>
-      </w:r>
-      <w:proofErr w:type="spellEnd"/>
-      <w:r>
-        <w:rPr>
-          <w:rFonts w:asciiTheme="majorBidi" w:hAnsiTheme="majorBidi" w:cstheme="majorBidi"/>
-          <w:color w:val="1F2328"/>
-          <w:shd w:val="clear" w:color="auto" w:fill="FFFFFF"/>
-        </w:rPr>
-        <w:t xml:space="preserve"> search(self):</w:t>
+        <w:t xml:space="preserve">    def search(self):</w:t>
       </w:r>
     </w:p>
     <w:p>
@@ -4392,7 +3912,6 @@
         <w:t xml:space="preserve">        query = </w:t>
       </w:r>
       <w:proofErr w:type="spellStart"/>
-      <w:proofErr w:type="gramStart"/>
       <w:r>
         <w:rPr>
           <w:rFonts w:asciiTheme="majorBidi" w:hAnsiTheme="majorBidi" w:cstheme="majorBidi"/>
@@ -4408,16 +3927,7 @@
           <w:color w:val="1F2328"/>
           <w:shd w:val="clear" w:color="auto" w:fill="FFFFFF"/>
         </w:rPr>
-        <w:t>(</w:t>
-      </w:r>
-      <w:proofErr w:type="gramEnd"/>
-      <w:r>
-        <w:rPr>
-          <w:rFonts w:asciiTheme="majorBidi" w:hAnsiTheme="majorBidi" w:cstheme="majorBidi"/>
-          <w:color w:val="1F2328"/>
-          <w:shd w:val="clear" w:color="auto" w:fill="FFFFFF"/>
-        </w:rPr>
-        <w:t>)</w:t>
+        <w:t>()</w:t>
       </w:r>
     </w:p>
     <w:p>
@@ -4486,23 +3996,13 @@
         <w:t xml:space="preserve">        </w:t>
       </w:r>
       <w:proofErr w:type="spellStart"/>
-      <w:proofErr w:type="gramStart"/>
-      <w:r>
-        <w:rPr>
-          <w:rFonts w:asciiTheme="majorBidi" w:hAnsiTheme="majorBidi" w:cstheme="majorBidi"/>
-          <w:color w:val="1F2328"/>
-          <w:shd w:val="clear" w:color="auto" w:fill="FFFFFF"/>
-        </w:rPr>
-        <w:t>self.display</w:t>
-      </w:r>
-      <w:proofErr w:type="gramEnd"/>
-      <w:r>
-        <w:rPr>
-          <w:rFonts w:asciiTheme="majorBidi" w:hAnsiTheme="majorBidi" w:cstheme="majorBidi"/>
-          <w:color w:val="1F2328"/>
-          <w:shd w:val="clear" w:color="auto" w:fill="FFFFFF"/>
-        </w:rPr>
-        <w:t>_results</w:t>
+      <w:r>
+        <w:rPr>
+          <w:rFonts w:asciiTheme="majorBidi" w:hAnsiTheme="majorBidi" w:cstheme="majorBidi"/>
+          <w:color w:val="1F2328"/>
+          <w:shd w:val="clear" w:color="auto" w:fill="FFFFFF"/>
+        </w:rPr>
+        <w:t>self.display_results</w:t>
       </w:r>
       <w:proofErr w:type="spellEnd"/>
       <w:r>
@@ -4526,7 +4026,7 @@
     </w:p>
     <w:p>
       <w:pPr>
-        <w:pStyle w:val="2"/>
+        <w:pStyle w:val="Heading2"/>
         <w:shd w:val="clear" w:color="auto" w:fill="FFFFFF"/>
         <w:bidi w:val="0"/>
         <w:rPr>
@@ -4554,7 +4054,7 @@
     </w:p>
     <w:p>
       <w:pPr>
-        <w:pStyle w:val="4"/>
+        <w:pStyle w:val="Heading4"/>
         <w:bidi w:val="0"/>
         <w:rPr>
           <w:rFonts w:asciiTheme="majorBidi" w:eastAsiaTheme="minorHAnsi" w:hAnsiTheme="majorBidi"/>
@@ -4642,25 +4142,7 @@
           <w:color w:val="1F2328"/>
           <w:shd w:val="clear" w:color="auto" w:fill="FFFFFF"/>
         </w:rPr>
-        <w:t xml:space="preserve">The system is efficient, retrieving relevant </w:t>
-      </w:r>
-      <w:proofErr w:type="spellStart"/>
-      <w:r>
-        <w:rPr>
-          <w:rFonts w:asciiTheme="majorBidi" w:hAnsiTheme="majorBidi" w:cstheme="majorBidi"/>
-          <w:color w:val="1F2328"/>
-          <w:shd w:val="clear" w:color="auto" w:fill="FFFFFF"/>
-        </w:rPr>
-        <w:t>embeddings</w:t>
-      </w:r>
-      <w:proofErr w:type="spellEnd"/>
-      <w:r>
-        <w:rPr>
-          <w:rFonts w:asciiTheme="majorBidi" w:hAnsiTheme="majorBidi" w:cstheme="majorBidi"/>
-          <w:color w:val="1F2328"/>
-          <w:shd w:val="clear" w:color="auto" w:fill="FFFFFF"/>
-        </w:rPr>
-        <w:t xml:space="preserve"> quickly.</w:t>
+        <w:t>The system is efficient, retrieving relevant embeddings quickly.</w:t>
       </w:r>
     </w:p>
     <w:p>
@@ -4685,20 +4167,8 @@
           <w:color w:val="1F2328"/>
           <w:shd w:val="clear" w:color="auto" w:fill="FFFFFF"/>
         </w:rPr>
-        <w:t xml:space="preserve">Memory footprint: 40MB for </w:t>
-      </w:r>
-      <w:proofErr w:type="spellStart"/>
-      <w:r>
-        <w:rPr>
-          <w:rFonts w:asciiTheme="majorBidi" w:hAnsiTheme="majorBidi" w:cstheme="majorBidi"/>
-          <w:b/>
-          <w:bCs/>
-          <w:color w:val="1F2328"/>
-          <w:shd w:val="clear" w:color="auto" w:fill="FFFFFF"/>
-        </w:rPr>
-        <w:t>embeddings</w:t>
-      </w:r>
-      <w:proofErr w:type="spellEnd"/>
+        <w:t>Memory footprint: 40MB for embeddings</w:t>
+      </w:r>
     </w:p>
     <w:p>
       <w:pPr>
@@ -4720,25 +4190,7 @@
           <w:color w:val="1F2328"/>
           <w:shd w:val="clear" w:color="auto" w:fill="FFFFFF"/>
         </w:rPr>
-        <w:t xml:space="preserve">The </w:t>
-      </w:r>
-      <w:proofErr w:type="spellStart"/>
-      <w:r>
-        <w:rPr>
-          <w:rFonts w:asciiTheme="majorBidi" w:hAnsiTheme="majorBidi" w:cstheme="majorBidi"/>
-          <w:color w:val="1F2328"/>
-          <w:shd w:val="clear" w:color="auto" w:fill="FFFFFF"/>
-        </w:rPr>
-        <w:t>embeddings</w:t>
-      </w:r>
-      <w:proofErr w:type="spellEnd"/>
-      <w:r>
-        <w:rPr>
-          <w:rFonts w:asciiTheme="majorBidi" w:hAnsiTheme="majorBidi" w:cstheme="majorBidi"/>
-          <w:color w:val="1F2328"/>
-          <w:shd w:val="clear" w:color="auto" w:fill="FFFFFF"/>
-        </w:rPr>
-        <w:t xml:space="preserve"> used for representing recipes are compact, making the model suitable for deployment with minimal memory requirements.</w:t>
+        <w:t>The embeddings used for representing recipes are compact, making the model suitable for deployment with minimal memory requirements.</w:t>
       </w:r>
     </w:p>
     <w:p>
@@ -4809,7 +4261,7 @@
     </w:p>
     <w:p>
       <w:pPr>
-        <w:pStyle w:val="4"/>
+        <w:pStyle w:val="Heading4"/>
         <w:bidi w:val="0"/>
         <w:rPr>
           <w:rFonts w:asciiTheme="majorBidi" w:eastAsiaTheme="minorHAnsi" w:hAnsiTheme="majorBidi"/>
@@ -4987,30 +4439,12 @@
           <w:color w:val="1F2328"/>
           <w:shd w:val="clear" w:color="auto" w:fill="FFFFFF"/>
         </w:rPr>
-        <w:t xml:space="preserve">Recipes from the same cuisine tend to cluster together, suggesting that </w:t>
-      </w:r>
-      <w:proofErr w:type="spellStart"/>
-      <w:r>
-        <w:rPr>
-          <w:rFonts w:asciiTheme="majorBidi" w:hAnsiTheme="majorBidi" w:cstheme="majorBidi"/>
-          <w:color w:val="1F2328"/>
-          <w:shd w:val="clear" w:color="auto" w:fill="FFFFFF"/>
-        </w:rPr>
-        <w:t>embeddings</w:t>
-      </w:r>
-      <w:proofErr w:type="spellEnd"/>
-      <w:r>
-        <w:rPr>
-          <w:rFonts w:asciiTheme="majorBidi" w:hAnsiTheme="majorBidi" w:cstheme="majorBidi"/>
-          <w:color w:val="1F2328"/>
-          <w:shd w:val="clear" w:color="auto" w:fill="FFFFFF"/>
-        </w:rPr>
-        <w:t xml:space="preserve"> capture meaningful relationships between ingredients and cooking styles.</w:t>
-      </w:r>
-    </w:p>
-    <w:p>
-      <w:pPr>
-        <w:pStyle w:val="3"/>
+        <w:t>Recipes from the same cuisine tend to cluster together, suggesting that embeddings capture meaningful relationships between ingredients and cooking styles.</w:t>
+      </w:r>
+    </w:p>
+    <w:p>
+      <w:pPr>
+        <w:pStyle w:val="Heading3"/>
         <w:bidi w:val="0"/>
         <w:rPr>
           <w:rFonts w:asciiTheme="majorBidi" w:eastAsiaTheme="minorHAnsi" w:hAnsiTheme="majorBidi"/>
@@ -5101,7 +4535,7 @@
     </w:p>
     <w:p>
       <w:pPr>
-        <w:pStyle w:val="2"/>
+        <w:pStyle w:val="Heading2"/>
         <w:shd w:val="clear" w:color="auto" w:fill="FFFFFF"/>
         <w:bidi w:val="0"/>
         <w:rPr>
@@ -5129,7 +4563,7 @@
     </w:p>
     <w:p>
       <w:pPr>
-        <w:pStyle w:val="3"/>
+        <w:pStyle w:val="Heading3"/>
         <w:shd w:val="clear" w:color="auto" w:fill="FFFFFF"/>
         <w:bidi w:val="0"/>
         <w:rPr>
@@ -5235,7 +4669,7 @@
     </w:p>
     <w:p>
       <w:pPr>
-        <w:pStyle w:val="3"/>
+        <w:pStyle w:val="Heading3"/>
         <w:shd w:val="clear" w:color="auto" w:fill="FFFFFF"/>
         <w:bidi w:val="0"/>
         <w:rPr>
@@ -5303,18 +4737,8 @@
           <w:color w:val="1F2328"/>
           <w:shd w:val="clear" w:color="auto" w:fill="FFFFFF"/>
         </w:rPr>
-        <w:t xml:space="preserve">Ingredient-aware </w:t>
-      </w:r>
-      <w:proofErr w:type="spellStart"/>
-      <w:r>
-        <w:rPr>
-          <w:rFonts w:asciiTheme="majorBidi" w:hAnsiTheme="majorBidi" w:cstheme="majorBidi"/>
-          <w:color w:val="1F2328"/>
-          <w:shd w:val="clear" w:color="auto" w:fill="FFFFFF"/>
-        </w:rPr>
-        <w:t>embeddings</w:t>
-      </w:r>
-      <w:proofErr w:type="spellEnd"/>
+        <w:t>Ingredient-aware embeddings</w:t>
+      </w:r>
     </w:p>
     <w:p>
       <w:pPr>
@@ -5342,7 +4766,7 @@
     </w:p>
     <w:p>
       <w:pPr>
-        <w:pStyle w:val="2"/>
+        <w:pStyle w:val="Heading2"/>
         <w:shd w:val="clear" w:color="auto" w:fill="FFFFFF"/>
         <w:bidi w:val="0"/>
         <w:rPr>
@@ -5431,18 +4855,8 @@
           <w:color w:val="1F2328"/>
           <w:shd w:val="clear" w:color="auto" w:fill="FFFFFF"/>
         </w:rPr>
-        <w:t xml:space="preserve">Transformer architectures for text </w:t>
-      </w:r>
-      <w:proofErr w:type="spellStart"/>
-      <w:r>
-        <w:rPr>
-          <w:rFonts w:asciiTheme="majorBidi" w:hAnsiTheme="majorBidi" w:cstheme="majorBidi"/>
-          <w:color w:val="1F2328"/>
-          <w:shd w:val="clear" w:color="auto" w:fill="FFFFFF"/>
-        </w:rPr>
-        <w:t>embeddings</w:t>
-      </w:r>
-      <w:proofErr w:type="spellEnd"/>
+        <w:t>Transformer architectures for text embeddings</w:t>
+      </w:r>
     </w:p>
     <w:p>
       <w:pPr>
@@ -5612,32 +5026,44 @@
       <w:pPr>
         <w:bidi w:val="0"/>
         <w:rPr>
-          <w:rFonts w:asciiTheme="majorBidi" w:hAnsiTheme="majorBidi" w:cstheme="majorBidi" w:hint="cs"/>
+          <w:rFonts w:asciiTheme="majorBidi" w:hAnsiTheme="majorBidi" w:cstheme="majorBidi"/>
           <w:color w:val="1F2328"/>
           <w:shd w:val="clear" w:color="auto" w:fill="FFFFFF"/>
           <w:rtl/>
         </w:rPr>
       </w:pPr>
-      <w:proofErr w:type="spellStart"/>
-      <w:r>
-        <w:rPr>
-          <w:rFonts w:asciiTheme="majorBidi" w:hAnsiTheme="majorBidi" w:cstheme="majorBidi"/>
-          <w:color w:val="1F2328"/>
-          <w:shd w:val="clear" w:color="auto" w:fill="FFFFFF"/>
-        </w:rPr>
-        <w:t>Itamar</w:t>
-      </w:r>
-      <w:proofErr w:type="spellEnd"/>
-      <w:r>
-        <w:rPr>
-          <w:rFonts w:asciiTheme="majorBidi" w:hAnsiTheme="majorBidi" w:cstheme="majorBidi"/>
-          <w:color w:val="1F2328"/>
-          <w:shd w:val="clear" w:color="auto" w:fill="FFFFFF"/>
-        </w:rPr>
-        <w:t xml:space="preserve"> Spitzer - </w:t>
-      </w:r>
-      <w:bookmarkStart w:id="0" w:name="_GoBack"/>
-      <w:bookmarkEnd w:id="0"/>
+      <w:r>
+        <w:rPr>
+          <w:rFonts w:asciiTheme="majorBidi" w:hAnsiTheme="majorBidi" w:cstheme="majorBidi"/>
+          <w:color w:val="1F2328"/>
+          <w:shd w:val="clear" w:color="auto" w:fill="FFFFFF"/>
+        </w:rPr>
+        <w:t>Itamar S</w:t>
+      </w:r>
+      <w:r>
+        <w:rPr>
+          <w:rFonts w:asciiTheme="majorBidi" w:hAnsiTheme="majorBidi" w:cstheme="majorBidi"/>
+          <w:color w:val="1F2328"/>
+          <w:shd w:val="clear" w:color="auto" w:fill="FFFFFF"/>
+        </w:rPr>
+        <w:t>h</w:t>
+      </w:r>
+      <w:r>
+        <w:rPr>
+          <w:rFonts w:asciiTheme="majorBidi" w:hAnsiTheme="majorBidi" w:cstheme="majorBidi"/>
+          <w:color w:val="1F2328"/>
+          <w:shd w:val="clear" w:color="auto" w:fill="FFFFFF"/>
+        </w:rPr>
+        <w:t xml:space="preserve">pitzer - </w:t>
+      </w:r>
+      <w:r>
+        <w:rPr>
+          <w:rFonts w:asciiTheme="majorBidi" w:hAnsiTheme="majorBidi" w:cstheme="majorBidi"/>
+          <w:color w:val="1F2328"/>
+          <w:shd w:val="clear" w:color="auto" w:fill="FFFFFF"/>
+        </w:rPr>
+        <w:t>318155249</w:t>
+      </w:r>
     </w:p>
     <w:sectPr>
       <w:pgSz w:w="11906" w:h="16838"/>
@@ -5652,7 +5078,7 @@
 </file>
 
 <file path=word/numbering.xml><?xml version="1.0" encoding="utf-8"?>
-<w:numbering xmlns:wpc="http://schemas.microsoft.com/office/word/2010/wordprocessingCanvas" xmlns:cx="http://schemas.microsoft.com/office/drawing/2014/chartex" xmlns:mc="http://schemas.openxmlformats.org/markup-compatibility/2006" xmlns:o="urn:schemas-microsoft-com:office:office" xmlns:r="http://schemas.openxmlformats.org/officeDocument/2006/relationships" xmlns:m="http://schemas.openxmlformats.org/officeDocument/2006/math" xmlns:v="urn:schemas-microsoft-com:vml" xmlns:wp14="http://schemas.microsoft.com/office/word/2010/wordprocessingDrawing" xmlns:wp="http://schemas.openxmlformats.org/drawingml/2006/wordprocessingDrawing" xmlns:w10="urn:schemas-microsoft-com:office:word" xmlns:w="http://schemas.openxmlformats.org/wordprocessingml/2006/main" xmlns:w14="http://schemas.microsoft.com/office/word/2010/wordml" xmlns:w15="http://schemas.microsoft.com/office/word/2012/wordml" xmlns:w16se="http://schemas.microsoft.com/office/word/2015/wordml/symex" xmlns:wpg="http://schemas.microsoft.com/office/word/2010/wordprocessingGroup" xmlns:wpi="http://schemas.microsoft.com/office/word/2010/wordprocessingInk" xmlns:wne="http://schemas.microsoft.com/office/word/2006/wordml" xmlns:wps="http://schemas.microsoft.com/office/word/2010/wordprocessingShape" mc:Ignorable="w14 w15 w16se wp14">
+<w:numbering xmlns:wpc="http://schemas.microsoft.com/office/word/2010/wordprocessingCanvas" xmlns:cx="http://schemas.microsoft.com/office/drawing/2014/chartex" xmlns:cx1="http://schemas.microsoft.com/office/drawing/2015/9/8/chartex" xmlns:cx2="http://schemas.microsoft.com/office/drawing/2015/10/21/chartex" xmlns:cx3="http://schemas.microsoft.com/office/drawing/2016/5/9/chartex" xmlns:cx4="http://schemas.microsoft.com/office/drawing/2016/5/10/chartex" xmlns:cx5="http://schemas.microsoft.com/office/drawing/2016/5/11/chartex" xmlns:cx6="http://schemas.microsoft.com/office/drawing/2016/5/12/chartex" xmlns:cx7="http://schemas.microsoft.com/office/drawing/2016/5/13/chartex" xmlns:cx8="http://schemas.microsoft.com/office/drawing/2016/5/14/chartex" xmlns:mc="http://schemas.openxmlformats.org/markup-compatibility/2006" xmlns:aink="http://schemas.microsoft.com/office/drawing/2016/ink" xmlns:am3d="http://schemas.microsoft.com/office/drawing/2017/model3d" xmlns:o="urn:schemas-microsoft-com:office:office" xmlns:oel="http://schemas.microsoft.com/office/2019/extlst" xmlns:r="http://schemas.openxmlformats.org/officeDocument/2006/relationships" xmlns:m="http://schemas.openxmlformats.org/officeDocument/2006/math" xmlns:v="urn:schemas-microsoft-com:vml" xmlns:wp14="http://schemas.microsoft.com/office/word/2010/wordprocessingDrawing" xmlns:wp="http://schemas.openxmlformats.org/drawingml/2006/wordprocessingDrawing" xmlns:w10="urn:schemas-microsoft-com:office:word" xmlns:w="http://schemas.openxmlformats.org/wordprocessingml/2006/main" xmlns:w14="http://schemas.microsoft.com/office/word/2010/wordml" xmlns:w15="http://schemas.microsoft.com/office/word/2012/wordml" xmlns:w16cex="http://schemas.microsoft.com/office/word/2018/wordml/cex" xmlns:w16cid="http://schemas.microsoft.com/office/word/2016/wordml/cid" xmlns:w16="http://schemas.microsoft.com/office/word/2018/wordml" xmlns:w16du="http://schemas.microsoft.com/office/word/2023/wordml/word16du" xmlns:w16sdtdh="http://schemas.microsoft.com/office/word/2020/wordml/sdtdatahash" xmlns:w16sdtfl="http://schemas.microsoft.com/office/word/2024/wordml/sdtformatlock" xmlns:w16se="http://schemas.microsoft.com/office/word/2015/wordml/symex" xmlns:wpg="http://schemas.microsoft.com/office/word/2010/wordprocessingGroup" xmlns:wpi="http://schemas.microsoft.com/office/word/2010/wordprocessingInk" xmlns:wne="http://schemas.microsoft.com/office/word/2006/wordml" xmlns:wps="http://schemas.microsoft.com/office/word/2010/wordprocessingShape" mc:Ignorable="w14 w15 w16se w16cid w16 w16cex w16sdtdh w16sdtfl w16du wp14">
   <w:abstractNum w:abstractNumId="0" w15:restartNumberingAfterBreak="0">
     <w:nsid w:val="25555C5E"/>
     <w:multiLevelType w:val="multilevel"/>
@@ -7636,56 +7062,56 @@
       </w:rPr>
     </w:lvl>
   </w:abstractNum>
-  <w:num w:numId="1">
+  <w:num w:numId="1" w16cid:durableId="1157844960">
     <w:abstractNumId w:val="14"/>
   </w:num>
-  <w:num w:numId="2">
+  <w:num w:numId="2" w16cid:durableId="74254794">
     <w:abstractNumId w:val="6"/>
   </w:num>
-  <w:num w:numId="3">
+  <w:num w:numId="3" w16cid:durableId="1764179814">
     <w:abstractNumId w:val="12"/>
   </w:num>
-  <w:num w:numId="4">
+  <w:num w:numId="4" w16cid:durableId="111242231">
     <w:abstractNumId w:val="4"/>
   </w:num>
-  <w:num w:numId="5">
+  <w:num w:numId="5" w16cid:durableId="1831369123">
     <w:abstractNumId w:val="9"/>
   </w:num>
-  <w:num w:numId="6">
+  <w:num w:numId="6" w16cid:durableId="1087002786">
     <w:abstractNumId w:val="0"/>
   </w:num>
-  <w:num w:numId="7">
+  <w:num w:numId="7" w16cid:durableId="1468013551">
     <w:abstractNumId w:val="2"/>
   </w:num>
-  <w:num w:numId="8">
+  <w:num w:numId="8" w16cid:durableId="1193612656">
     <w:abstractNumId w:val="13"/>
   </w:num>
-  <w:num w:numId="9">
+  <w:num w:numId="9" w16cid:durableId="94137697">
     <w:abstractNumId w:val="3"/>
   </w:num>
-  <w:num w:numId="10">
+  <w:num w:numId="10" w16cid:durableId="1341204326">
     <w:abstractNumId w:val="8"/>
   </w:num>
-  <w:num w:numId="11">
+  <w:num w:numId="11" w16cid:durableId="497617998">
     <w:abstractNumId w:val="10"/>
   </w:num>
-  <w:num w:numId="12">
+  <w:num w:numId="12" w16cid:durableId="472991475">
     <w:abstractNumId w:val="5"/>
   </w:num>
-  <w:num w:numId="13">
+  <w:num w:numId="13" w16cid:durableId="320695400">
     <w:abstractNumId w:val="7"/>
   </w:num>
-  <w:num w:numId="14">
+  <w:num w:numId="14" w16cid:durableId="405537384">
     <w:abstractNumId w:val="1"/>
   </w:num>
-  <w:num w:numId="15">
+  <w:num w:numId="15" w16cid:durableId="987977660">
     <w:abstractNumId w:val="11"/>
   </w:num>
 </w:numbering>
 </file>
 
 <file path=word/styles.xml><?xml version="1.0" encoding="utf-8"?>
-<w:styles xmlns:mc="http://schemas.openxmlformats.org/markup-compatibility/2006" xmlns:r="http://schemas.openxmlformats.org/officeDocument/2006/relationships" xmlns:w="http://schemas.openxmlformats.org/wordprocessingml/2006/main" xmlns:w14="http://schemas.microsoft.com/office/word/2010/wordml" xmlns:w15="http://schemas.microsoft.com/office/word/2012/wordml" xmlns:w16se="http://schemas.microsoft.com/office/word/2015/wordml/symex" mc:Ignorable="w14 w15 w16se">
+<w:styles xmlns:mc="http://schemas.openxmlformats.org/markup-compatibility/2006" xmlns:r="http://schemas.openxmlformats.org/officeDocument/2006/relationships" xmlns:w="http://schemas.openxmlformats.org/wordprocessingml/2006/main" xmlns:w14="http://schemas.microsoft.com/office/word/2010/wordml" xmlns:w15="http://schemas.microsoft.com/office/word/2012/wordml" xmlns:w16cex="http://schemas.microsoft.com/office/word/2018/wordml/cex" xmlns:w16cid="http://schemas.microsoft.com/office/word/2016/wordml/cid" xmlns:w16="http://schemas.microsoft.com/office/word/2018/wordml" xmlns:w16du="http://schemas.microsoft.com/office/word/2023/wordml/word16du" xmlns:w16sdtdh="http://schemas.microsoft.com/office/word/2020/wordml/sdtdatahash" xmlns:w16sdtfl="http://schemas.microsoft.com/office/word/2024/wordml/sdtformatlock" xmlns:w16se="http://schemas.microsoft.com/office/word/2015/wordml/symex" mc:Ignorable="w14 w15 w16se w16cid w16 w16cex w16sdtdh w16sdtfl w16du">
   <w:docDefaults>
     <w:rPrDefault>
       <w:rPr>
@@ -7701,7 +7127,7 @@
       </w:pPr>
     </w:pPrDefault>
   </w:docDefaults>
-  <w:latentStyles w:defLockedState="0" w:defUIPriority="99" w:defSemiHidden="0" w:defUnhideWhenUsed="0" w:defQFormat="0" w:count="371">
+  <w:latentStyles w:defLockedState="0" w:defUIPriority="99" w:defSemiHidden="0" w:defUnhideWhenUsed="0" w:defQFormat="0" w:count="376">
     <w:lsdException w:name="Normal" w:uiPriority="0" w:qFormat="1"/>
     <w:lsdException w:name="heading 1" w:uiPriority="9" w:qFormat="1"/>
     <w:lsdException w:name="heading 2" w:semiHidden="1" w:uiPriority="9" w:unhideWhenUsed="1" w:qFormat="1"/>
@@ -8073,18 +7499,23 @@
     <w:lsdException w:name="List Table 5 Dark Accent 6" w:uiPriority="50"/>
     <w:lsdException w:name="List Table 6 Colorful Accent 6" w:uiPriority="51"/>
     <w:lsdException w:name="List Table 7 Colorful Accent 6" w:uiPriority="52"/>
+    <w:lsdException w:name="Mention" w:semiHidden="1" w:unhideWhenUsed="1"/>
+    <w:lsdException w:name="Smart Hyperlink" w:semiHidden="1" w:unhideWhenUsed="1"/>
+    <w:lsdException w:name="Hashtag" w:semiHidden="1" w:unhideWhenUsed="1"/>
+    <w:lsdException w:name="Unresolved Mention" w:semiHidden="1" w:unhideWhenUsed="1"/>
+    <w:lsdException w:name="Smart Link" w:semiHidden="1" w:unhideWhenUsed="1"/>
   </w:latentStyles>
-  <w:style w:type="paragraph" w:default="1" w:styleId="a">
+  <w:style w:type="paragraph" w:default="1" w:styleId="Normal">
     <w:name w:val="Normal"/>
     <w:qFormat/>
     <w:pPr>
       <w:bidi/>
     </w:pPr>
   </w:style>
-  <w:style w:type="paragraph" w:styleId="1">
+  <w:style w:type="paragraph" w:styleId="Heading1">
     <w:name w:val="heading 1"/>
-    <w:basedOn w:val="a"/>
-    <w:link w:val="10"/>
+    <w:basedOn w:val="Normal"/>
+    <w:link w:val="Heading1Char"/>
     <w:uiPriority w:val="9"/>
     <w:qFormat/>
     <w:rsid w:val="005D7BB1"/>
@@ -8102,11 +7533,11 @@
       <w:szCs w:val="48"/>
     </w:rPr>
   </w:style>
-  <w:style w:type="paragraph" w:styleId="2">
+  <w:style w:type="paragraph" w:styleId="Heading2">
     <w:name w:val="heading 2"/>
-    <w:basedOn w:val="a"/>
-    <w:next w:val="a"/>
-    <w:link w:val="20"/>
+    <w:basedOn w:val="Normal"/>
+    <w:next w:val="Normal"/>
+    <w:link w:val="Heading2Char"/>
     <w:uiPriority w:val="9"/>
     <w:semiHidden/>
     <w:unhideWhenUsed/>
@@ -8125,11 +7556,11 @@
       <w:szCs w:val="26"/>
     </w:rPr>
   </w:style>
-  <w:style w:type="paragraph" w:styleId="3">
+  <w:style w:type="paragraph" w:styleId="Heading3">
     <w:name w:val="heading 3"/>
-    <w:basedOn w:val="a"/>
-    <w:next w:val="a"/>
-    <w:link w:val="30"/>
+    <w:basedOn w:val="Normal"/>
+    <w:next w:val="Normal"/>
+    <w:link w:val="Heading3Char"/>
     <w:uiPriority w:val="9"/>
     <w:unhideWhenUsed/>
     <w:qFormat/>
@@ -8147,11 +7578,11 @@
       <w:szCs w:val="24"/>
     </w:rPr>
   </w:style>
-  <w:style w:type="paragraph" w:styleId="4">
+  <w:style w:type="paragraph" w:styleId="Heading4">
     <w:name w:val="heading 4"/>
-    <w:basedOn w:val="a"/>
-    <w:next w:val="a"/>
-    <w:link w:val="40"/>
+    <w:basedOn w:val="Normal"/>
+    <w:next w:val="Normal"/>
+    <w:link w:val="Heading4Char"/>
     <w:uiPriority w:val="9"/>
     <w:semiHidden/>
     <w:unhideWhenUsed/>
@@ -8170,13 +7601,13 @@
       <w:color w:val="2E74B5" w:themeColor="accent1" w:themeShade="BF"/>
     </w:rPr>
   </w:style>
-  <w:style w:type="character" w:default="1" w:styleId="a0">
+  <w:style w:type="character" w:default="1" w:styleId="DefaultParagraphFont">
     <w:name w:val="Default Paragraph Font"/>
     <w:uiPriority w:val="1"/>
     <w:semiHidden/>
     <w:unhideWhenUsed/>
   </w:style>
-  <w:style w:type="table" w:default="1" w:styleId="a1">
+  <w:style w:type="table" w:default="1" w:styleId="TableNormal">
     <w:name w:val="Normal Table"/>
     <w:uiPriority w:val="99"/>
     <w:semiHidden/>
@@ -8191,16 +7622,16 @@
       </w:tblCellMar>
     </w:tblPr>
   </w:style>
-  <w:style w:type="numbering" w:default="1" w:styleId="a2">
+  <w:style w:type="numbering" w:default="1" w:styleId="NoList">
     <w:name w:val="No List"/>
     <w:uiPriority w:val="99"/>
     <w:semiHidden/>
     <w:unhideWhenUsed/>
   </w:style>
-  <w:style w:type="character" w:customStyle="1" w:styleId="10">
-    <w:name w:val="כותרת 1 תו"/>
-    <w:basedOn w:val="a0"/>
-    <w:link w:val="1"/>
+  <w:style w:type="character" w:customStyle="1" w:styleId="Heading1Char">
+    <w:name w:val="Heading 1 Char"/>
+    <w:basedOn w:val="DefaultParagraphFont"/>
+    <w:link w:val="Heading1"/>
     <w:uiPriority w:val="9"/>
     <w:rsid w:val="005D7BB1"/>
     <w:rPr>
@@ -8212,10 +7643,10 @@
       <w:szCs w:val="48"/>
     </w:rPr>
   </w:style>
-  <w:style w:type="character" w:customStyle="1" w:styleId="20">
-    <w:name w:val="כותרת 2 תו"/>
-    <w:basedOn w:val="a0"/>
-    <w:link w:val="2"/>
+  <w:style w:type="character" w:customStyle="1" w:styleId="Heading2Char">
+    <w:name w:val="Heading 2 Char"/>
+    <w:basedOn w:val="DefaultParagraphFont"/>
+    <w:link w:val="Heading2"/>
     <w:uiPriority w:val="9"/>
     <w:semiHidden/>
     <w:rsid w:val="005D7BB1"/>
@@ -8226,10 +7657,10 @@
       <w:szCs w:val="26"/>
     </w:rPr>
   </w:style>
-  <w:style w:type="character" w:customStyle="1" w:styleId="30">
-    <w:name w:val="כותרת 3 תו"/>
-    <w:basedOn w:val="a0"/>
-    <w:link w:val="3"/>
+  <w:style w:type="character" w:customStyle="1" w:styleId="Heading3Char">
+    <w:name w:val="Heading 3 Char"/>
+    <w:basedOn w:val="DefaultParagraphFont"/>
+    <w:link w:val="Heading3"/>
     <w:uiPriority w:val="9"/>
     <w:rsid w:val="005D7BB1"/>
     <w:rPr>
@@ -8239,10 +7670,10 @@
       <w:szCs w:val="24"/>
     </w:rPr>
   </w:style>
-  <w:style w:type="character" w:customStyle="1" w:styleId="40">
-    <w:name w:val="כותרת 4 תו"/>
-    <w:basedOn w:val="a0"/>
-    <w:link w:val="4"/>
+  <w:style w:type="character" w:customStyle="1" w:styleId="Heading4Char">
+    <w:name w:val="Heading 4 Char"/>
+    <w:basedOn w:val="DefaultParagraphFont"/>
+    <w:link w:val="Heading4"/>
     <w:uiPriority w:val="9"/>
     <w:semiHidden/>
     <w:rsid w:val="005D7BB1"/>
@@ -8255,7 +7686,7 @@
   </w:style>
   <w:style w:type="paragraph" w:styleId="NormalWeb">
     <w:name w:val="Normal (Web)"/>
-    <w:basedOn w:val="a"/>
+    <w:basedOn w:val="Normal"/>
     <w:uiPriority w:val="99"/>
     <w:semiHidden/>
     <w:unhideWhenUsed/>
@@ -8270,9 +7701,9 @@
       <w:szCs w:val="24"/>
     </w:rPr>
   </w:style>
-  <w:style w:type="character" w:styleId="a3">
+  <w:style w:type="character" w:styleId="Strong">
     <w:name w:val="Strong"/>
-    <w:basedOn w:val="a0"/>
+    <w:basedOn w:val="DefaultParagraphFont"/>
     <w:uiPriority w:val="22"/>
     <w:qFormat/>
     <w:rsid w:val="0036002D"/>
@@ -8283,37 +7714,37 @@
   </w:style>
   <w:style w:type="character" w:customStyle="1" w:styleId="katex-mathml">
     <w:name w:val="katex-mathml"/>
-    <w:basedOn w:val="a0"/>
+    <w:basedOn w:val="DefaultParagraphFont"/>
     <w:rsid w:val="0036002D"/>
   </w:style>
   <w:style w:type="character" w:customStyle="1" w:styleId="mord">
     <w:name w:val="mord"/>
-    <w:basedOn w:val="a0"/>
+    <w:basedOn w:val="DefaultParagraphFont"/>
     <w:rsid w:val="0036002D"/>
   </w:style>
   <w:style w:type="character" w:customStyle="1" w:styleId="mrel">
     <w:name w:val="mrel"/>
-    <w:basedOn w:val="a0"/>
+    <w:basedOn w:val="DefaultParagraphFont"/>
     <w:rsid w:val="0036002D"/>
   </w:style>
   <w:style w:type="character" w:customStyle="1" w:styleId="vlist-s">
     <w:name w:val="vlist-s"/>
-    <w:basedOn w:val="a0"/>
+    <w:basedOn w:val="DefaultParagraphFont"/>
     <w:rsid w:val="0036002D"/>
   </w:style>
   <w:style w:type="character" w:customStyle="1" w:styleId="mpunct">
     <w:name w:val="mpunct"/>
-    <w:basedOn w:val="a0"/>
+    <w:basedOn w:val="DefaultParagraphFont"/>
     <w:rsid w:val="0036002D"/>
   </w:style>
   <w:style w:type="character" w:customStyle="1" w:styleId="minner">
     <w:name w:val="minner"/>
-    <w:basedOn w:val="a0"/>
+    <w:basedOn w:val="DefaultParagraphFont"/>
     <w:rsid w:val="0036002D"/>
   </w:style>
   <w:style w:type="character" w:styleId="HTMLCode">
     <w:name w:val="HTML Code"/>
-    <w:basedOn w:val="a0"/>
+    <w:basedOn w:val="DefaultParagraphFont"/>
     <w:uiPriority w:val="99"/>
     <w:semiHidden/>
     <w:unhideWhenUsed/>
@@ -8326,27 +7757,27 @@
   </w:style>
   <w:style w:type="character" w:customStyle="1" w:styleId="mopen">
     <w:name w:val="mopen"/>
-    <w:basedOn w:val="a0"/>
+    <w:basedOn w:val="DefaultParagraphFont"/>
     <w:rsid w:val="0036002D"/>
   </w:style>
   <w:style w:type="character" w:customStyle="1" w:styleId="mclose">
     <w:name w:val="mclose"/>
-    <w:basedOn w:val="a0"/>
+    <w:basedOn w:val="DefaultParagraphFont"/>
     <w:rsid w:val="0036002D"/>
   </w:style>
   <w:style w:type="character" w:customStyle="1" w:styleId="mop">
     <w:name w:val="mop"/>
-    <w:basedOn w:val="a0"/>
+    <w:basedOn w:val="DefaultParagraphFont"/>
     <w:rsid w:val="0036002D"/>
   </w:style>
   <w:style w:type="character" w:customStyle="1" w:styleId="mbin">
     <w:name w:val="mbin"/>
-    <w:basedOn w:val="a0"/>
+    <w:basedOn w:val="DefaultParagraphFont"/>
     <w:rsid w:val="0036002D"/>
   </w:style>
-  <w:style w:type="paragraph" w:styleId="a4">
+  <w:style w:type="paragraph" w:styleId="ListParagraph">
     <w:name w:val="List Paragraph"/>
-    <w:basedOn w:val="a"/>
+    <w:basedOn w:val="Normal"/>
     <w:uiPriority w:val="34"/>
     <w:qFormat/>
     <w:rsid w:val="0036002D"/>
@@ -8355,10 +7786,10 @@
       <w:contextualSpacing/>
     </w:pPr>
   </w:style>
-  <w:style w:type="paragraph" w:styleId="HTML">
+  <w:style w:type="paragraph" w:styleId="HTMLPreformatted">
     <w:name w:val="HTML Preformatted"/>
-    <w:basedOn w:val="a"/>
-    <w:link w:val="HTML0"/>
+    <w:basedOn w:val="Normal"/>
+    <w:link w:val="HTMLPreformattedChar"/>
     <w:uiPriority w:val="99"/>
     <w:semiHidden/>
     <w:unhideWhenUsed/>
@@ -8391,10 +7822,10 @@
       <w:szCs w:val="20"/>
     </w:rPr>
   </w:style>
-  <w:style w:type="character" w:customStyle="1" w:styleId="HTML0">
-    <w:name w:val="HTML מעוצב מראש תו"/>
-    <w:basedOn w:val="a0"/>
-    <w:link w:val="HTML"/>
+  <w:style w:type="character" w:customStyle="1" w:styleId="HTMLPreformattedChar">
+    <w:name w:val="HTML Preformatted Char"/>
+    <w:basedOn w:val="DefaultParagraphFont"/>
+    <w:link w:val="HTMLPreformatted"/>
     <w:uiPriority w:val="99"/>
     <w:semiHidden/>
     <w:rsid w:val="0036002D"/>
@@ -8406,17 +7837,17 @@
   </w:style>
   <w:style w:type="character" w:customStyle="1" w:styleId="pl-s1">
     <w:name w:val="pl-s1"/>
-    <w:basedOn w:val="a0"/>
+    <w:basedOn w:val="DefaultParagraphFont"/>
     <w:rsid w:val="0036002D"/>
   </w:style>
   <w:style w:type="character" w:customStyle="1" w:styleId="pl-c1">
     <w:name w:val="pl-c1"/>
-    <w:basedOn w:val="a0"/>
+    <w:basedOn w:val="DefaultParagraphFont"/>
     <w:rsid w:val="0036002D"/>
   </w:style>
-  <w:style w:type="character" w:styleId="a5">
+  <w:style w:type="character" w:styleId="Emphasis">
     <w:name w:val="Emphasis"/>
-    <w:basedOn w:val="a0"/>
+    <w:basedOn w:val="DefaultParagraphFont"/>
     <w:uiPriority w:val="20"/>
     <w:qFormat/>
     <w:rsid w:val="00C32E2C"/>
@@ -8427,17 +7858,17 @@
   </w:style>
   <w:style w:type="character" w:customStyle="1" w:styleId="pl-k">
     <w:name w:val="pl-k"/>
-    <w:basedOn w:val="a0"/>
+    <w:basedOn w:val="DefaultParagraphFont"/>
     <w:rsid w:val="00970C74"/>
   </w:style>
   <w:style w:type="character" w:customStyle="1" w:styleId="pl-en">
     <w:name w:val="pl-en"/>
-    <w:basedOn w:val="a0"/>
+    <w:basedOn w:val="DefaultParagraphFont"/>
     <w:rsid w:val="00970C74"/>
   </w:style>
   <w:style w:type="character" w:customStyle="1" w:styleId="overflow-hidden">
     <w:name w:val="overflow-hidden"/>
-    <w:basedOn w:val="a0"/>
+    <w:basedOn w:val="DefaultParagraphFont"/>
     <w:rsid w:val="00970C74"/>
   </w:style>
 </w:styles>

</xml_diff>

<commit_message>
Add detailed analysis of clustering results to the report
</commit_message>
<xml_diff>
--- a/DeepLearningforRecipeSimilarityReport.docx
+++ b/DeepLearningforRecipeSimilarityReport.docx
@@ -73,25 +73,7 @@
           <w:color w:val="1F2328"/>
           <w:shd w:val="clear" w:color="auto" w:fill="FFFFFF"/>
         </w:rPr>
-        <w:t>This project explores the application of deep learning embeddings to analyze and search through recipe data. Using the SOTA Alibaba-NLP/</w:t>
-      </w:r>
-      <w:proofErr w:type="spellStart"/>
-      <w:r>
-        <w:rPr>
-          <w:rFonts w:asciiTheme="majorBidi" w:hAnsiTheme="majorBidi" w:cstheme="majorBidi"/>
-          <w:color w:val="1F2328"/>
-          <w:shd w:val="clear" w:color="auto" w:fill="FFFFFF"/>
-        </w:rPr>
-        <w:t>gte</w:t>
-      </w:r>
-      <w:proofErr w:type="spellEnd"/>
-      <w:r>
-        <w:rPr>
-          <w:rFonts w:asciiTheme="majorBidi" w:hAnsiTheme="majorBidi" w:cstheme="majorBidi"/>
-          <w:color w:val="1F2328"/>
-          <w:shd w:val="clear" w:color="auto" w:fill="FFFFFF"/>
-        </w:rPr>
-        <w:t xml:space="preserve">-multilingual-base model, we convert recipes into high-dimensional vectors and analyze their mathematical properties in embedding space. Moreover we build a </w:t>
+        <w:t xml:space="preserve">This project explores the application of deep learning embeddings to analyze and search through recipe data. Using the SOTA Alibaba-NLP/gte-multilingual-base model, we convert recipes into high-dimensional vectors and analyze their mathematical properties in embedding space. Moreover we build a </w:t>
       </w:r>
       <w:r>
         <w:rPr>
@@ -749,25 +731,7 @@
           <w:color w:val="1F2328"/>
           <w:shd w:val="clear" w:color="auto" w:fill="FFFFFF"/>
         </w:rPr>
-        <w:t>text→t1,t2,…,</w:t>
-      </w:r>
-      <w:proofErr w:type="spellStart"/>
-      <w:r>
-        <w:rPr>
-          <w:rFonts w:asciiTheme="majorBidi" w:hAnsiTheme="majorBidi" w:cstheme="majorBidi"/>
-          <w:color w:val="1F2328"/>
-          <w:shd w:val="clear" w:color="auto" w:fill="FFFFFF"/>
-        </w:rPr>
-        <w:t>tn</w:t>
-      </w:r>
-      <w:proofErr w:type="spellEnd"/>
-      <w:r>
-        <w:rPr>
-          <w:rFonts w:asciiTheme="majorBidi" w:hAnsiTheme="majorBidi" w:cstheme="majorBidi"/>
-          <w:color w:val="1F2328"/>
-          <w:shd w:val="clear" w:color="auto" w:fill="FFFFFF"/>
-        </w:rPr>
-        <w:t>​</w:t>
+        <w:t>text→t1,t2,…,tn​</w:t>
       </w:r>
     </w:p>
     <w:p>
@@ -826,36 +790,8 @@
           <w:color w:val="1F2328"/>
           <w:shd w:val="clear" w:color="auto" w:fill="FFFFFF"/>
         </w:rPr>
-        <w:t>t1,t2,…,</w:t>
-      </w:r>
-      <w:proofErr w:type="spellStart"/>
-      <w:r>
-        <w:rPr>
-          <w:rFonts w:asciiTheme="majorBidi" w:hAnsiTheme="majorBidi" w:cstheme="majorBidi"/>
-          <w:color w:val="1F2328"/>
-          <w:shd w:val="clear" w:color="auto" w:fill="FFFFFF"/>
-        </w:rPr>
-        <w:t>tn</w:t>
-      </w:r>
-      <w:proofErr w:type="spellEnd"/>
-      <w:r>
-        <w:rPr>
-          <w:rFonts w:asciiTheme="majorBidi" w:hAnsiTheme="majorBidi" w:cstheme="majorBidi"/>
-          <w:color w:val="1F2328"/>
-          <w:shd w:val="clear" w:color="auto" w:fill="FFFFFF"/>
-        </w:rPr>
-        <w:t xml:space="preserve"> → h1,h2,…,</w:t>
-      </w:r>
-      <w:proofErr w:type="spellStart"/>
-      <w:r>
-        <w:rPr>
-          <w:rFonts w:asciiTheme="majorBidi" w:hAnsiTheme="majorBidi" w:cstheme="majorBidi"/>
-          <w:color w:val="1F2328"/>
-          <w:shd w:val="clear" w:color="auto" w:fill="FFFFFF"/>
-        </w:rPr>
-        <w:t>hn</w:t>
-      </w:r>
-      <w:proofErr w:type="spellEnd"/>
+        <w:t>t1,t2,…,tn → h1,h2,…,hn</w:t>
+      </w:r>
     </w:p>
     <w:p>
       <w:pPr>
@@ -1026,218 +962,140 @@
           <w:szCs w:val="22"/>
           <w:shd w:val="clear" w:color="auto" w:fill="FFFFFF"/>
         </w:rPr>
-        <w:t xml:space="preserve">For two pieces of text (e.g., recipes) a and b, their embeddings are represented as vectors xa ​ and </w:t>
-      </w:r>
-      <w:proofErr w:type="spellStart"/>
-      <w:r>
-        <w:rPr>
-          <w:rFonts w:asciiTheme="majorBidi" w:eastAsiaTheme="minorHAnsi" w:hAnsiTheme="majorBidi" w:cstheme="majorBidi"/>
-          <w:color w:val="1F2328"/>
-          <w:sz w:val="22"/>
-          <w:szCs w:val="22"/>
+        <w:t>For two pieces of text (e.g., recipes) a and b, their embeddings are represented as vectors xa ​ and xb​.</w:t>
+      </w:r>
+    </w:p>
+    <w:p>
+      <w:pPr>
+        <w:pStyle w:val="NormalWeb"/>
+        <w:rPr>
+          <w:rFonts w:asciiTheme="majorBidi" w:eastAsiaTheme="minorHAnsi" w:hAnsiTheme="majorBidi" w:cstheme="majorBidi"/>
+          <w:color w:val="1F2328"/>
+          <w:sz w:val="22"/>
+          <w:szCs w:val="22"/>
+          <w:shd w:val="clear" w:color="auto" w:fill="FFFFFF"/>
+        </w:rPr>
+      </w:pPr>
+      <w:r>
+        <w:rPr>
+          <w:rFonts w:asciiTheme="majorBidi" w:eastAsiaTheme="minorHAnsi" w:hAnsiTheme="majorBidi" w:cstheme="majorBidi"/>
+          <w:color w:val="1F2328"/>
+          <w:sz w:val="22"/>
+          <w:szCs w:val="22"/>
+          <w:shd w:val="clear" w:color="auto" w:fill="FFFFFF"/>
+        </w:rPr>
+        <w:t xml:space="preserve">To measure </w:t>
+      </w:r>
+      <w:r>
+        <w:rPr>
+          <w:rFonts w:asciiTheme="majorBidi" w:eastAsiaTheme="minorHAnsi" w:hAnsiTheme="majorBidi" w:cstheme="majorBidi"/>
+          <w:b/>
+          <w:bCs/>
+          <w:color w:val="1F2328"/>
+          <w:sz w:val="22"/>
+          <w:szCs w:val="22"/>
+          <w:shd w:val="clear" w:color="auto" w:fill="FFFFFF"/>
+        </w:rPr>
+        <w:t>how similar</w:t>
+      </w:r>
+      <w:r>
+        <w:rPr>
+          <w:rFonts w:asciiTheme="majorBidi" w:eastAsiaTheme="minorHAnsi" w:hAnsiTheme="majorBidi" w:cstheme="majorBidi"/>
+          <w:color w:val="1F2328"/>
+          <w:sz w:val="22"/>
+          <w:szCs w:val="22"/>
+          <w:shd w:val="clear" w:color="auto" w:fill="FFFFFF"/>
+        </w:rPr>
+        <w:t xml:space="preserve"> the two texts are, the framework uses </w:t>
+      </w:r>
+      <w:r>
+        <w:rPr>
+          <w:rFonts w:asciiTheme="majorBidi" w:eastAsiaTheme="minorHAnsi" w:hAnsiTheme="majorBidi" w:cstheme="majorBidi"/>
+          <w:b/>
+          <w:bCs/>
+          <w:color w:val="1F2328"/>
+          <w:sz w:val="22"/>
+          <w:szCs w:val="22"/>
+          <w:shd w:val="clear" w:color="auto" w:fill="FFFFFF"/>
+        </w:rPr>
+        <w:t>cosine similarity</w:t>
+      </w:r>
+      <w:r>
+        <w:rPr>
+          <w:rFonts w:asciiTheme="majorBidi" w:eastAsiaTheme="minorHAnsi" w:hAnsiTheme="majorBidi" w:cstheme="majorBidi"/>
+          <w:color w:val="1F2328"/>
+          <w:sz w:val="22"/>
+          <w:szCs w:val="22"/>
+          <w:shd w:val="clear" w:color="auto" w:fill="FFFFFF"/>
+        </w:rPr>
+        <w:t>, which is defined as:</w:t>
+      </w:r>
+    </w:p>
+    <w:p>
+      <w:pPr>
+        <w:bidi w:val="0"/>
+        <w:rPr>
+          <w:rFonts w:asciiTheme="majorBidi" w:hAnsiTheme="majorBidi" w:cstheme="majorBidi"/>
+          <w:color w:val="1F2328"/>
+          <w:shd w:val="clear" w:color="auto" w:fill="FFFFFF"/>
+        </w:rPr>
+      </w:pPr>
+      <w:r>
+        <w:rPr>
+          <w:rFonts w:asciiTheme="majorBidi" w:hAnsiTheme="majorBidi" w:cstheme="majorBidi"/>
+          <w:color w:val="1F2328"/>
+          <w:shd w:val="clear" w:color="auto" w:fill="FFFFFF"/>
+        </w:rPr>
+        <w:t>similarity(a,b)=cos(xa,xb)=xa</w:t>
+      </w:r>
+      <w:r>
+        <w:rPr>
+          <w:rFonts w:ascii="Cambria Math" w:hAnsi="Cambria Math" w:cs="Cambria Math"/>
+          <w:color w:val="1F2328"/>
+          <w:shd w:val="clear" w:color="auto" w:fill="FFFFFF"/>
+        </w:rPr>
+        <w:t>⋅</w:t>
+      </w:r>
+      <w:r>
+        <w:rPr>
+          <w:rFonts w:asciiTheme="majorBidi" w:hAnsiTheme="majorBidi" w:cstheme="majorBidi"/>
+          <w:color w:val="1F2328"/>
+          <w:shd w:val="clear" w:color="auto" w:fill="FFFFFF"/>
+        </w:rPr>
+        <w:t>xb/</w:t>
+      </w:r>
+      <w:r>
+        <w:rPr>
+          <w:rFonts w:ascii="Cambria Math" w:hAnsi="Cambria Math" w:cs="Cambria Math"/>
+          <w:color w:val="1F2328"/>
+          <w:shd w:val="clear" w:color="auto" w:fill="FFFFFF"/>
+        </w:rPr>
+        <w:t>∣</w:t>
+      </w:r>
+      <w:r>
+        <w:rPr>
+          <w:rFonts w:asciiTheme="majorBidi" w:hAnsiTheme="majorBidi" w:cstheme="majorBidi"/>
+          <w:color w:val="1F2328"/>
+          <w:shd w:val="clear" w:color="auto" w:fill="FFFFFF"/>
+        </w:rPr>
+        <w:t>xa</w:t>
+      </w:r>
+      <w:r>
+        <w:rPr>
+          <w:rFonts w:ascii="Cambria Math" w:hAnsi="Cambria Math" w:cs="Cambria Math"/>
+          <w:color w:val="1F2328"/>
+          <w:shd w:val="clear" w:color="auto" w:fill="FFFFFF"/>
+        </w:rPr>
+        <w:t>∣∣</w:t>
+      </w:r>
+      <w:r>
+        <w:rPr>
+          <w:rFonts w:asciiTheme="majorBidi" w:hAnsiTheme="majorBidi" w:cstheme="majorBidi"/>
+          <w:color w:val="1F2328"/>
           <w:shd w:val="clear" w:color="auto" w:fill="FFFFFF"/>
         </w:rPr>
         <w:t>xb</w:t>
       </w:r>
-      <w:proofErr w:type="spellEnd"/>
-      <w:r>
-        <w:rPr>
-          <w:rFonts w:asciiTheme="majorBidi" w:eastAsiaTheme="minorHAnsi" w:hAnsiTheme="majorBidi" w:cstheme="majorBidi"/>
-          <w:color w:val="1F2328"/>
-          <w:sz w:val="22"/>
-          <w:szCs w:val="22"/>
-          <w:shd w:val="clear" w:color="auto" w:fill="FFFFFF"/>
-        </w:rPr>
-        <w:t>​.</w:t>
-      </w:r>
-    </w:p>
-    <w:p>
-      <w:pPr>
-        <w:pStyle w:val="NormalWeb"/>
-        <w:rPr>
-          <w:rFonts w:asciiTheme="majorBidi" w:eastAsiaTheme="minorHAnsi" w:hAnsiTheme="majorBidi" w:cstheme="majorBidi"/>
-          <w:color w:val="1F2328"/>
-          <w:sz w:val="22"/>
-          <w:szCs w:val="22"/>
-          <w:shd w:val="clear" w:color="auto" w:fill="FFFFFF"/>
-        </w:rPr>
-      </w:pPr>
-      <w:r>
-        <w:rPr>
-          <w:rFonts w:asciiTheme="majorBidi" w:eastAsiaTheme="minorHAnsi" w:hAnsiTheme="majorBidi" w:cstheme="majorBidi"/>
-          <w:color w:val="1F2328"/>
-          <w:sz w:val="22"/>
-          <w:szCs w:val="22"/>
-          <w:shd w:val="clear" w:color="auto" w:fill="FFFFFF"/>
-        </w:rPr>
-        <w:t xml:space="preserve">To measure </w:t>
-      </w:r>
-      <w:r>
-        <w:rPr>
-          <w:rFonts w:asciiTheme="majorBidi" w:eastAsiaTheme="minorHAnsi" w:hAnsiTheme="majorBidi" w:cstheme="majorBidi"/>
-          <w:b/>
-          <w:bCs/>
-          <w:color w:val="1F2328"/>
-          <w:sz w:val="22"/>
-          <w:szCs w:val="22"/>
-          <w:shd w:val="clear" w:color="auto" w:fill="FFFFFF"/>
-        </w:rPr>
-        <w:t>how similar</w:t>
-      </w:r>
-      <w:r>
-        <w:rPr>
-          <w:rFonts w:asciiTheme="majorBidi" w:eastAsiaTheme="minorHAnsi" w:hAnsiTheme="majorBidi" w:cstheme="majorBidi"/>
-          <w:color w:val="1F2328"/>
-          <w:sz w:val="22"/>
-          <w:szCs w:val="22"/>
-          <w:shd w:val="clear" w:color="auto" w:fill="FFFFFF"/>
-        </w:rPr>
-        <w:t xml:space="preserve"> the two texts are, the framework uses </w:t>
-      </w:r>
-      <w:r>
-        <w:rPr>
-          <w:rFonts w:asciiTheme="majorBidi" w:eastAsiaTheme="minorHAnsi" w:hAnsiTheme="majorBidi" w:cstheme="majorBidi"/>
-          <w:b/>
-          <w:bCs/>
-          <w:color w:val="1F2328"/>
-          <w:sz w:val="22"/>
-          <w:szCs w:val="22"/>
-          <w:shd w:val="clear" w:color="auto" w:fill="FFFFFF"/>
-        </w:rPr>
-        <w:t>cosine similarity</w:t>
-      </w:r>
-      <w:r>
-        <w:rPr>
-          <w:rFonts w:asciiTheme="majorBidi" w:eastAsiaTheme="minorHAnsi" w:hAnsiTheme="majorBidi" w:cstheme="majorBidi"/>
-          <w:color w:val="1F2328"/>
-          <w:sz w:val="22"/>
-          <w:szCs w:val="22"/>
-          <w:shd w:val="clear" w:color="auto" w:fill="FFFFFF"/>
-        </w:rPr>
-        <w:t>, which is defined as:</w:t>
-      </w:r>
-    </w:p>
-    <w:p>
-      <w:pPr>
-        <w:bidi w:val="0"/>
-        <w:rPr>
-          <w:rFonts w:asciiTheme="majorBidi" w:hAnsiTheme="majorBidi" w:cstheme="majorBidi"/>
-          <w:color w:val="1F2328"/>
-          <w:shd w:val="clear" w:color="auto" w:fill="FFFFFF"/>
-        </w:rPr>
-      </w:pPr>
-      <w:r>
-        <w:rPr>
-          <w:rFonts w:asciiTheme="majorBidi" w:hAnsiTheme="majorBidi" w:cstheme="majorBidi"/>
-          <w:color w:val="1F2328"/>
-          <w:shd w:val="clear" w:color="auto" w:fill="FFFFFF"/>
-        </w:rPr>
-        <w:t>similarity(</w:t>
-      </w:r>
-      <w:proofErr w:type="spellStart"/>
-      <w:r>
-        <w:rPr>
-          <w:rFonts w:asciiTheme="majorBidi" w:hAnsiTheme="majorBidi" w:cstheme="majorBidi"/>
-          <w:color w:val="1F2328"/>
-          <w:shd w:val="clear" w:color="auto" w:fill="FFFFFF"/>
-        </w:rPr>
-        <w:t>a,b</w:t>
-      </w:r>
-      <w:proofErr w:type="spellEnd"/>
-      <w:r>
-        <w:rPr>
-          <w:rFonts w:asciiTheme="majorBidi" w:hAnsiTheme="majorBidi" w:cstheme="majorBidi"/>
-          <w:color w:val="1F2328"/>
-          <w:shd w:val="clear" w:color="auto" w:fill="FFFFFF"/>
-        </w:rPr>
-        <w:t>)=cos(</w:t>
-      </w:r>
-      <w:proofErr w:type="spellStart"/>
-      <w:r>
-        <w:rPr>
-          <w:rFonts w:asciiTheme="majorBidi" w:hAnsiTheme="majorBidi" w:cstheme="majorBidi"/>
-          <w:color w:val="1F2328"/>
-          <w:shd w:val="clear" w:color="auto" w:fill="FFFFFF"/>
-        </w:rPr>
-        <w:t>xa,xb</w:t>
-      </w:r>
-      <w:proofErr w:type="spellEnd"/>
-      <w:r>
-        <w:rPr>
-          <w:rFonts w:asciiTheme="majorBidi" w:hAnsiTheme="majorBidi" w:cstheme="majorBidi"/>
-          <w:color w:val="1F2328"/>
-          <w:shd w:val="clear" w:color="auto" w:fill="FFFFFF"/>
-        </w:rPr>
-        <w:t>)=</w:t>
-      </w:r>
-      <w:proofErr w:type="spellStart"/>
-      <w:r>
-        <w:rPr>
-          <w:rFonts w:asciiTheme="majorBidi" w:hAnsiTheme="majorBidi" w:cstheme="majorBidi"/>
-          <w:color w:val="1F2328"/>
-          <w:shd w:val="clear" w:color="auto" w:fill="FFFFFF"/>
-        </w:rPr>
-        <w:t>xa</w:t>
-      </w:r>
-      <w:r>
-        <w:rPr>
-          <w:rFonts w:ascii="Cambria Math" w:hAnsi="Cambria Math" w:cs="Cambria Math"/>
-          <w:color w:val="1F2328"/>
-          <w:shd w:val="clear" w:color="auto" w:fill="FFFFFF"/>
-        </w:rPr>
-        <w:t>⋅</w:t>
-      </w:r>
-      <w:r>
-        <w:rPr>
-          <w:rFonts w:asciiTheme="majorBidi" w:hAnsiTheme="majorBidi" w:cstheme="majorBidi"/>
-          <w:color w:val="1F2328"/>
-          <w:shd w:val="clear" w:color="auto" w:fill="FFFFFF"/>
-        </w:rPr>
-        <w:t>xb</w:t>
-      </w:r>
-      <w:proofErr w:type="spellEnd"/>
-      <w:r>
-        <w:rPr>
-          <w:rFonts w:asciiTheme="majorBidi" w:hAnsiTheme="majorBidi" w:cstheme="majorBidi"/>
-          <w:color w:val="1F2328"/>
-          <w:shd w:val="clear" w:color="auto" w:fill="FFFFFF"/>
-        </w:rPr>
-        <w:t>/</w:t>
-      </w:r>
-      <w:r>
-        <w:rPr>
-          <w:rFonts w:ascii="Cambria Math" w:hAnsi="Cambria Math" w:cs="Cambria Math"/>
-          <w:color w:val="1F2328"/>
-          <w:shd w:val="clear" w:color="auto" w:fill="FFFFFF"/>
-        </w:rPr>
-        <w:t>∣</w:t>
-      </w:r>
-      <w:r>
-        <w:rPr>
-          <w:rFonts w:asciiTheme="majorBidi" w:hAnsiTheme="majorBidi" w:cstheme="majorBidi"/>
-          <w:color w:val="1F2328"/>
-          <w:shd w:val="clear" w:color="auto" w:fill="FFFFFF"/>
-        </w:rPr>
-        <w:t>xa</w:t>
-      </w:r>
-      <w:r>
-        <w:rPr>
-          <w:rFonts w:ascii="Cambria Math" w:hAnsi="Cambria Math" w:cs="Cambria Math"/>
-          <w:color w:val="1F2328"/>
-          <w:shd w:val="clear" w:color="auto" w:fill="FFFFFF"/>
-        </w:rPr>
-        <w:t>∣∣</w:t>
-      </w:r>
-      <w:proofErr w:type="spellStart"/>
-      <w:r>
-        <w:rPr>
-          <w:rFonts w:asciiTheme="majorBidi" w:hAnsiTheme="majorBidi" w:cstheme="majorBidi"/>
-          <w:color w:val="1F2328"/>
-          <w:shd w:val="clear" w:color="auto" w:fill="FFFFFF"/>
-        </w:rPr>
-        <w:t>xb</w:t>
-      </w:r>
-      <w:proofErr w:type="spellEnd"/>
       <w:r>
         <w:rPr>
           <w:rFonts w:ascii="Cambria Math" w:hAnsi="Cambria Math" w:cs="Cambria Math"/>
@@ -1291,7 +1149,6 @@
           <w:shd w:val="clear" w:color="auto" w:fill="FFFFFF"/>
         </w:rPr>
       </w:pPr>
-      <w:proofErr w:type="spellStart"/>
       <w:r>
         <w:rPr>
           <w:rFonts w:asciiTheme="majorBidi" w:hAnsiTheme="majorBidi" w:cstheme="majorBidi"/>
@@ -1314,16 +1171,7 @@
           <w:color w:val="1F2328"/>
           <w:shd w:val="clear" w:color="auto" w:fill="FFFFFF"/>
         </w:rPr>
-        <w:t>xb</w:t>
-      </w:r>
-      <w:proofErr w:type="spellEnd"/>
-      <w:r>
-        <w:rPr>
-          <w:rFonts w:asciiTheme="majorBidi" w:hAnsiTheme="majorBidi" w:cstheme="majorBidi"/>
-          <w:color w:val="1F2328"/>
-          <w:shd w:val="clear" w:color="auto" w:fill="FFFFFF"/>
-        </w:rPr>
-        <w:t xml:space="preserve">​ is the </w:t>
+        <w:t xml:space="preserve">xb​ is the </w:t>
       </w:r>
       <w:r>
         <w:rPr>
@@ -1398,7 +1246,6 @@
         </w:rPr>
         <w:t>∣</w:t>
       </w:r>
-      <w:proofErr w:type="spellStart"/>
       <w:r>
         <w:rPr>
           <w:rFonts w:asciiTheme="majorBidi" w:hAnsiTheme="majorBidi" w:cstheme="majorBidi"/>
@@ -1407,7 +1254,6 @@
         </w:rPr>
         <w:t>xb</w:t>
       </w:r>
-      <w:proofErr w:type="spellEnd"/>
       <w:r>
         <w:rPr>
           <w:rFonts w:ascii="Cambria Math" w:hAnsi="Cambria Math" w:cs="Cambria Math"/>
@@ -1568,7 +1414,6 @@
           <w:shd w:val="clear" w:color="auto" w:fill="FFFFFF"/>
         </w:rPr>
       </w:pPr>
-      <w:proofErr w:type="spellStart"/>
       <w:r>
         <w:rPr>
           <w:rFonts w:asciiTheme="majorBidi" w:eastAsiaTheme="minorHAnsi" w:hAnsiTheme="majorBidi" w:cstheme="majorBidi"/>
@@ -1578,7 +1423,6 @@
         </w:rPr>
         <w:t>explained_variance</w:t>
       </w:r>
-      <w:proofErr w:type="spellEnd"/>
       <w:r>
         <w:rPr>
           <w:rFonts w:asciiTheme="majorBidi" w:eastAsiaTheme="minorHAnsi" w:hAnsiTheme="majorBidi" w:cstheme="majorBidi"/>
@@ -1608,7 +1452,6 @@
         </w:rPr>
         <w:t xml:space="preserve"> </w:t>
       </w:r>
-      <w:proofErr w:type="spellStart"/>
       <w:r>
         <w:rPr>
           <w:rFonts w:asciiTheme="majorBidi" w:eastAsiaTheme="minorHAnsi" w:hAnsiTheme="majorBidi" w:cstheme="majorBidi"/>
@@ -1635,17 +1478,7 @@
           <w:szCs w:val="22"/>
           <w:shd w:val="clear" w:color="auto" w:fill="FFFFFF"/>
         </w:rPr>
-        <w:t>explained_variance_ratio</w:t>
-      </w:r>
-      <w:proofErr w:type="spellEnd"/>
-      <w:r>
-        <w:rPr>
-          <w:rFonts w:asciiTheme="majorBidi" w:eastAsiaTheme="minorHAnsi" w:hAnsiTheme="majorBidi" w:cstheme="majorBidi"/>
-          <w:sz w:val="22"/>
-          <w:szCs w:val="22"/>
-          <w:shd w:val="clear" w:color="auto" w:fill="FFFFFF"/>
-        </w:rPr>
-        <w:t>_</w:t>
+        <w:t>explained_variance_ratio_</w:t>
       </w:r>
       <w:r>
         <w:rPr>
@@ -1684,7 +1517,6 @@
           <w:shd w:val="clear" w:color="auto" w:fill="FFFFFF"/>
         </w:rPr>
       </w:pPr>
-      <w:proofErr w:type="spellStart"/>
       <w:r>
         <w:rPr>
           <w:rFonts w:asciiTheme="majorBidi" w:eastAsiaTheme="minorHAnsi" w:hAnsiTheme="majorBidi" w:cstheme="majorBidi"/>
@@ -1694,7 +1526,6 @@
         </w:rPr>
         <w:t>cumulative_variance</w:t>
       </w:r>
-      <w:proofErr w:type="spellEnd"/>
       <w:r>
         <w:rPr>
           <w:rFonts w:asciiTheme="majorBidi" w:eastAsiaTheme="minorHAnsi" w:hAnsiTheme="majorBidi" w:cstheme="majorBidi"/>
@@ -1724,7 +1555,6 @@
         </w:rPr>
         <w:t xml:space="preserve"> </w:t>
       </w:r>
-      <w:proofErr w:type="spellStart"/>
       <w:r>
         <w:rPr>
           <w:rFonts w:asciiTheme="majorBidi" w:eastAsiaTheme="minorHAnsi" w:hAnsiTheme="majorBidi" w:cstheme="majorBidi"/>
@@ -1753,7 +1583,6 @@
         </w:rPr>
         <w:t>cumsum</w:t>
       </w:r>
-      <w:proofErr w:type="spellEnd"/>
       <w:r>
         <w:rPr>
           <w:rFonts w:asciiTheme="majorBidi" w:eastAsiaTheme="minorHAnsi" w:hAnsiTheme="majorBidi" w:cstheme="majorBidi"/>
@@ -1764,7 +1593,6 @@
         </w:rPr>
         <w:t>(</w:t>
       </w:r>
-      <w:proofErr w:type="spellStart"/>
       <w:r>
         <w:rPr>
           <w:rFonts w:asciiTheme="majorBidi" w:eastAsiaTheme="minorHAnsi" w:hAnsiTheme="majorBidi" w:cstheme="majorBidi"/>
@@ -1774,7 +1602,6 @@
         </w:rPr>
         <w:t>explained_variance</w:t>
       </w:r>
-      <w:proofErr w:type="spellEnd"/>
       <w:r>
         <w:rPr>
           <w:rFonts w:asciiTheme="majorBidi" w:eastAsiaTheme="minorHAnsi" w:hAnsiTheme="majorBidi" w:cstheme="majorBidi"/>
@@ -3038,7 +2865,6 @@
         </w:rPr>
         <w:t>∑</w:t>
       </w:r>
-      <w:proofErr w:type="spellStart"/>
       <w:r>
         <w:rPr>
           <w:rFonts w:asciiTheme="majorBidi" w:hAnsiTheme="majorBidi" w:cstheme="majorBidi"/>
@@ -3072,7 +2898,6 @@
         </w:rPr>
         <w:t>Ck</w:t>
       </w:r>
-      <w:proofErr w:type="spellEnd"/>
       <w:r>
         <w:rPr>
           <w:rFonts w:asciiTheme="majorBidi" w:hAnsiTheme="majorBidi" w:cstheme="majorBidi"/>
@@ -3100,19 +2925,8 @@
           <w:highlight w:val="lightGray"/>
           <w:shd w:val="clear" w:color="auto" w:fill="FFFFFF"/>
         </w:rPr>
-        <w:t>x−</w:t>
-      </w:r>
-      <w:proofErr w:type="spellStart"/>
-      <w:r>
-        <w:rPr>
-          <w:rFonts w:asciiTheme="majorBidi" w:hAnsiTheme="majorBidi" w:cstheme="majorBidi"/>
-          <w:color w:val="1F2328"/>
-          <w:highlight w:val="lightGray"/>
-          <w:shd w:val="clear" w:color="auto" w:fill="FFFFFF"/>
-        </w:rPr>
-        <w:t>μk</w:t>
-      </w:r>
-      <w:proofErr w:type="spellEnd"/>
+        <w:t>x−μk</w:t>
+      </w:r>
       <w:r>
         <w:rPr>
           <w:rFonts w:ascii="Cambria Math" w:hAnsi="Cambria Math" w:cs="Cambria Math"/>
@@ -3322,6 +3136,976 @@
         </w:rPr>
         <w:t>The clusters retain semantic coherence, such as distinguishing between desserts and main dishes.</w:t>
       </w:r>
+      <w:r>
+        <w:rPr>
+          <w:rFonts w:asciiTheme="majorBidi" w:hAnsiTheme="majorBidi" w:cstheme="majorBidi"/>
+          <w:color w:val="1F2328"/>
+          <w:shd w:val="clear" w:color="auto" w:fill="FFFFFF"/>
+        </w:rPr>
+        <w:br/>
+      </w:r>
+    </w:p>
+    <w:p>
+      <w:pPr>
+        <w:bidi w:val="0"/>
+        <w:spacing w:before="100" w:beforeAutospacing="1" w:after="100" w:afterAutospacing="1" w:line="240" w:lineRule="auto"/>
+        <w:rPr>
+          <w:rFonts w:asciiTheme="majorBidi" w:hAnsiTheme="majorBidi" w:cstheme="majorBidi"/>
+          <w:b/>
+          <w:bCs/>
+          <w:color w:val="1F2328"/>
+          <w:shd w:val="clear" w:color="auto" w:fill="FFFFFF"/>
+        </w:rPr>
+      </w:pPr>
+      <w:r>
+        <w:rPr>
+          <w:rFonts w:asciiTheme="majorBidi" w:hAnsiTheme="majorBidi" w:cstheme="majorBidi"/>
+          <w:b/>
+          <w:bCs/>
+          <w:color w:val="1F2328"/>
+          <w:shd w:val="clear" w:color="auto" w:fill="FFFFFF"/>
+        </w:rPr>
+        <w:br/>
+      </w:r>
+      <w:r>
+        <w:rPr>
+          <w:rFonts w:asciiTheme="majorBidi" w:hAnsiTheme="majorBidi" w:cstheme="majorBidi"/>
+          <w:b/>
+          <w:bCs/>
+          <w:color w:val="1F2328"/>
+          <w:shd w:val="clear" w:color="auto" w:fill="FFFFFF"/>
+        </w:rPr>
+        <w:t>Analysis of Clustering Results</w:t>
+      </w:r>
+      <w:r>
+        <w:rPr>
+          <w:rFonts w:asciiTheme="majorBidi" w:hAnsiTheme="majorBidi" w:cstheme="majorBidi"/>
+          <w:b/>
+          <w:bCs/>
+          <w:color w:val="1F2328"/>
+          <w:shd w:val="clear" w:color="auto" w:fill="FFFFFF"/>
+        </w:rPr>
+        <w:t>:</w:t>
+      </w:r>
+    </w:p>
+    <w:p>
+      <w:pPr>
+        <w:bidi w:val="0"/>
+        <w:spacing w:before="100" w:beforeAutospacing="1" w:after="100" w:afterAutospacing="1" w:line="240" w:lineRule="auto"/>
+        <w:rPr>
+          <w:rFonts w:asciiTheme="majorBidi" w:hAnsiTheme="majorBidi" w:cstheme="majorBidi"/>
+          <w:b/>
+          <w:bCs/>
+          <w:color w:val="1F2328"/>
+          <w:shd w:val="clear" w:color="auto" w:fill="FFFFFF"/>
+        </w:rPr>
+      </w:pPr>
+      <w:r>
+        <w:rPr>
+          <w:rFonts w:asciiTheme="majorBidi" w:hAnsiTheme="majorBidi" w:cstheme="majorBidi"/>
+          <w:b/>
+          <w:bCs/>
+          <w:color w:val="1F2328"/>
+          <w:shd w:val="clear" w:color="auto" w:fill="FFFFFF"/>
+        </w:rPr>
+        <w:t>K=</w:t>
+      </w:r>
+      <w:r>
+        <w:rPr>
+          <w:rFonts w:asciiTheme="majorBidi" w:hAnsiTheme="majorBidi" w:cstheme="majorBidi"/>
+          <w:b/>
+          <w:bCs/>
+          <w:color w:val="1F2328"/>
+          <w:shd w:val="clear" w:color="auto" w:fill="FFFFFF"/>
+        </w:rPr>
+        <w:t>2</w:t>
+      </w:r>
+    </w:p>
+    <w:p>
+      <w:pPr>
+        <w:numPr>
+          <w:ilvl w:val="0"/>
+          <w:numId w:val="16"/>
+        </w:numPr>
+        <w:bidi w:val="0"/>
+        <w:spacing w:before="100" w:beforeAutospacing="1" w:after="100" w:afterAutospacing="1" w:line="240" w:lineRule="auto"/>
+        <w:rPr>
+          <w:rFonts w:asciiTheme="majorBidi" w:hAnsiTheme="majorBidi" w:cstheme="majorBidi"/>
+          <w:color w:val="1F2328"/>
+          <w:shd w:val="clear" w:color="auto" w:fill="FFFFFF"/>
+        </w:rPr>
+      </w:pPr>
+      <w:r>
+        <w:rPr>
+          <w:rFonts w:asciiTheme="majorBidi" w:hAnsiTheme="majorBidi" w:cstheme="majorBidi"/>
+          <w:b/>
+          <w:bCs/>
+          <w:color w:val="1F2328"/>
+          <w:shd w:val="clear" w:color="auto" w:fill="FFFFFF"/>
+        </w:rPr>
+        <w:t>Cluster 0</w:t>
+      </w:r>
+      <w:r>
+        <w:rPr>
+          <w:rFonts w:asciiTheme="majorBidi" w:hAnsiTheme="majorBidi" w:cstheme="majorBidi"/>
+          <w:color w:val="1F2328"/>
+          <w:shd w:val="clear" w:color="auto" w:fill="FFFFFF"/>
+        </w:rPr>
+        <w:t xml:space="preserve">: </w:t>
+      </w:r>
+      <w:r>
+        <w:rPr>
+          <w:rFonts w:asciiTheme="majorBidi" w:hAnsiTheme="majorBidi" w:cstheme="majorBidi"/>
+          <w:color w:val="1F2328"/>
+          <w:shd w:val="clear" w:color="auto" w:fill="FFFFFF"/>
+        </w:rPr>
+        <w:t>S</w:t>
+      </w:r>
+      <w:r>
+        <w:rPr>
+          <w:rFonts w:asciiTheme="majorBidi" w:hAnsiTheme="majorBidi" w:cstheme="majorBidi"/>
+          <w:color w:val="1F2328"/>
+          <w:shd w:val="clear" w:color="auto" w:fill="FFFFFF"/>
+        </w:rPr>
+        <w:t>weeter dishes and desserts</w:t>
+      </w:r>
+    </w:p>
+    <w:p>
+      <w:pPr>
+        <w:numPr>
+          <w:ilvl w:val="0"/>
+          <w:numId w:val="16"/>
+        </w:numPr>
+        <w:bidi w:val="0"/>
+        <w:spacing w:before="100" w:beforeAutospacing="1" w:after="100" w:afterAutospacing="1" w:line="240" w:lineRule="auto"/>
+        <w:rPr>
+          <w:rFonts w:asciiTheme="majorBidi" w:hAnsiTheme="majorBidi" w:cstheme="majorBidi"/>
+          <w:color w:val="1F2328"/>
+          <w:shd w:val="clear" w:color="auto" w:fill="FFFFFF"/>
+        </w:rPr>
+      </w:pPr>
+      <w:r>
+        <w:rPr>
+          <w:rFonts w:asciiTheme="majorBidi" w:hAnsiTheme="majorBidi" w:cstheme="majorBidi"/>
+          <w:b/>
+          <w:bCs/>
+          <w:color w:val="1F2328"/>
+          <w:shd w:val="clear" w:color="auto" w:fill="FFFFFF"/>
+        </w:rPr>
+        <w:t>Cluster 1</w:t>
+      </w:r>
+      <w:r>
+        <w:rPr>
+          <w:rFonts w:asciiTheme="majorBidi" w:hAnsiTheme="majorBidi" w:cstheme="majorBidi"/>
+          <w:color w:val="1F2328"/>
+          <w:shd w:val="clear" w:color="auto" w:fill="FFFFFF"/>
+        </w:rPr>
+        <w:t>: Focuses on savory main dishes and sides</w:t>
+      </w:r>
+    </w:p>
+    <w:p>
+      <w:pPr>
+        <w:bidi w:val="0"/>
+        <w:spacing w:before="100" w:beforeAutospacing="1" w:after="100" w:afterAutospacing="1" w:line="240" w:lineRule="auto"/>
+        <w:rPr>
+          <w:rFonts w:asciiTheme="majorBidi" w:hAnsiTheme="majorBidi" w:cstheme="majorBidi"/>
+          <w:b/>
+          <w:bCs/>
+          <w:color w:val="1F2328"/>
+          <w:shd w:val="clear" w:color="auto" w:fill="FFFFFF"/>
+        </w:rPr>
+      </w:pPr>
+      <w:r>
+        <w:rPr>
+          <w:rFonts w:asciiTheme="majorBidi" w:hAnsiTheme="majorBidi" w:cstheme="majorBidi"/>
+          <w:b/>
+          <w:bCs/>
+          <w:color w:val="1F2328"/>
+          <w:shd w:val="clear" w:color="auto" w:fill="FFFFFF"/>
+        </w:rPr>
+        <w:t>K=3</w:t>
+      </w:r>
+    </w:p>
+    <w:p>
+      <w:pPr>
+        <w:numPr>
+          <w:ilvl w:val="0"/>
+          <w:numId w:val="17"/>
+        </w:numPr>
+        <w:bidi w:val="0"/>
+        <w:spacing w:before="100" w:beforeAutospacing="1" w:after="100" w:afterAutospacing="1" w:line="240" w:lineRule="auto"/>
+        <w:rPr>
+          <w:rFonts w:asciiTheme="majorBidi" w:hAnsiTheme="majorBidi" w:cstheme="majorBidi"/>
+          <w:color w:val="1F2328"/>
+          <w:shd w:val="clear" w:color="auto" w:fill="FFFFFF"/>
+        </w:rPr>
+      </w:pPr>
+      <w:r>
+        <w:rPr>
+          <w:rFonts w:asciiTheme="majorBidi" w:hAnsiTheme="majorBidi" w:cstheme="majorBidi"/>
+          <w:b/>
+          <w:bCs/>
+          <w:color w:val="1F2328"/>
+          <w:shd w:val="clear" w:color="auto" w:fill="FFFFFF"/>
+        </w:rPr>
+        <w:t>Cluster 0</w:t>
+      </w:r>
+      <w:r>
+        <w:rPr>
+          <w:rFonts w:asciiTheme="majorBidi" w:hAnsiTheme="majorBidi" w:cstheme="majorBidi"/>
+          <w:color w:val="1F2328"/>
+          <w:shd w:val="clear" w:color="auto" w:fill="FFFFFF"/>
+        </w:rPr>
+        <w:t>: Desserts and beverages</w:t>
+      </w:r>
+    </w:p>
+    <w:p>
+      <w:pPr>
+        <w:numPr>
+          <w:ilvl w:val="0"/>
+          <w:numId w:val="17"/>
+        </w:numPr>
+        <w:bidi w:val="0"/>
+        <w:spacing w:before="100" w:beforeAutospacing="1" w:after="100" w:afterAutospacing="1" w:line="240" w:lineRule="auto"/>
+        <w:rPr>
+          <w:rFonts w:asciiTheme="majorBidi" w:hAnsiTheme="majorBidi" w:cstheme="majorBidi"/>
+          <w:color w:val="1F2328"/>
+          <w:shd w:val="clear" w:color="auto" w:fill="FFFFFF"/>
+        </w:rPr>
+      </w:pPr>
+      <w:r>
+        <w:rPr>
+          <w:rFonts w:asciiTheme="majorBidi" w:hAnsiTheme="majorBidi" w:cstheme="majorBidi"/>
+          <w:b/>
+          <w:bCs/>
+          <w:color w:val="1F2328"/>
+          <w:shd w:val="clear" w:color="auto" w:fill="FFFFFF"/>
+        </w:rPr>
+        <w:t>Cluster 1</w:t>
+      </w:r>
+      <w:r>
+        <w:rPr>
+          <w:rFonts w:asciiTheme="majorBidi" w:hAnsiTheme="majorBidi" w:cstheme="majorBidi"/>
+          <w:color w:val="1F2328"/>
+          <w:shd w:val="clear" w:color="auto" w:fill="FFFFFF"/>
+        </w:rPr>
+        <w:t>: Meat-focused main dishes</w:t>
+      </w:r>
+    </w:p>
+    <w:p>
+      <w:pPr>
+        <w:numPr>
+          <w:ilvl w:val="0"/>
+          <w:numId w:val="17"/>
+        </w:numPr>
+        <w:bidi w:val="0"/>
+        <w:spacing w:before="100" w:beforeAutospacing="1" w:after="100" w:afterAutospacing="1" w:line="240" w:lineRule="auto"/>
+        <w:rPr>
+          <w:rFonts w:asciiTheme="majorBidi" w:hAnsiTheme="majorBidi" w:cstheme="majorBidi"/>
+          <w:color w:val="1F2328"/>
+          <w:shd w:val="clear" w:color="auto" w:fill="FFFFFF"/>
+        </w:rPr>
+      </w:pPr>
+      <w:r>
+        <w:rPr>
+          <w:rFonts w:asciiTheme="majorBidi" w:hAnsiTheme="majorBidi" w:cstheme="majorBidi"/>
+          <w:b/>
+          <w:bCs/>
+          <w:color w:val="1F2328"/>
+          <w:shd w:val="clear" w:color="auto" w:fill="FFFFFF"/>
+        </w:rPr>
+        <w:t>Cluster 2</w:t>
+      </w:r>
+      <w:r>
+        <w:rPr>
+          <w:rFonts w:asciiTheme="majorBidi" w:hAnsiTheme="majorBidi" w:cstheme="majorBidi"/>
+          <w:color w:val="1F2328"/>
+          <w:shd w:val="clear" w:color="auto" w:fill="FFFFFF"/>
+        </w:rPr>
+        <w:t>: Salads and lighter dishes</w:t>
+      </w:r>
+    </w:p>
+    <w:p>
+      <w:pPr>
+        <w:bidi w:val="0"/>
+        <w:spacing w:before="100" w:beforeAutospacing="1" w:after="100" w:afterAutospacing="1" w:line="240" w:lineRule="auto"/>
+        <w:rPr>
+          <w:rFonts w:asciiTheme="majorBidi" w:hAnsiTheme="majorBidi" w:cstheme="majorBidi"/>
+          <w:b/>
+          <w:bCs/>
+          <w:color w:val="1F2328"/>
+          <w:shd w:val="clear" w:color="auto" w:fill="FFFFFF"/>
+        </w:rPr>
+      </w:pPr>
+      <w:r>
+        <w:rPr>
+          <w:rFonts w:asciiTheme="majorBidi" w:hAnsiTheme="majorBidi" w:cstheme="majorBidi"/>
+          <w:b/>
+          <w:bCs/>
+          <w:color w:val="1F2328"/>
+          <w:shd w:val="clear" w:color="auto" w:fill="FFFFFF"/>
+        </w:rPr>
+        <w:lastRenderedPageBreak/>
+        <w:t>K=5</w:t>
+      </w:r>
+    </w:p>
+    <w:p>
+      <w:pPr>
+        <w:numPr>
+          <w:ilvl w:val="0"/>
+          <w:numId w:val="18"/>
+        </w:numPr>
+        <w:bidi w:val="0"/>
+        <w:spacing w:before="100" w:beforeAutospacing="1" w:after="100" w:afterAutospacing="1" w:line="240" w:lineRule="auto"/>
+        <w:rPr>
+          <w:rFonts w:asciiTheme="majorBidi" w:hAnsiTheme="majorBidi" w:cstheme="majorBidi"/>
+          <w:color w:val="1F2328"/>
+          <w:shd w:val="clear" w:color="auto" w:fill="FFFFFF"/>
+        </w:rPr>
+      </w:pPr>
+      <w:r>
+        <w:rPr>
+          <w:rFonts w:asciiTheme="majorBidi" w:hAnsiTheme="majorBidi" w:cstheme="majorBidi"/>
+          <w:b/>
+          <w:bCs/>
+          <w:color w:val="1F2328"/>
+          <w:shd w:val="clear" w:color="auto" w:fill="FFFFFF"/>
+        </w:rPr>
+        <w:t>Cluster 0</w:t>
+      </w:r>
+      <w:r>
+        <w:rPr>
+          <w:rFonts w:asciiTheme="majorBidi" w:hAnsiTheme="majorBidi" w:cstheme="majorBidi"/>
+          <w:color w:val="1F2328"/>
+          <w:shd w:val="clear" w:color="auto" w:fill="FFFFFF"/>
+        </w:rPr>
+        <w:t>: Beverages and unique fusion dishes</w:t>
+      </w:r>
+    </w:p>
+    <w:p>
+      <w:pPr>
+        <w:numPr>
+          <w:ilvl w:val="0"/>
+          <w:numId w:val="18"/>
+        </w:numPr>
+        <w:bidi w:val="0"/>
+        <w:spacing w:before="100" w:beforeAutospacing="1" w:after="100" w:afterAutospacing="1" w:line="240" w:lineRule="auto"/>
+        <w:rPr>
+          <w:rFonts w:asciiTheme="majorBidi" w:hAnsiTheme="majorBidi" w:cstheme="majorBidi"/>
+          <w:color w:val="1F2328"/>
+          <w:shd w:val="clear" w:color="auto" w:fill="FFFFFF"/>
+        </w:rPr>
+      </w:pPr>
+      <w:r>
+        <w:rPr>
+          <w:rFonts w:asciiTheme="majorBidi" w:hAnsiTheme="majorBidi" w:cstheme="majorBidi"/>
+          <w:b/>
+          <w:bCs/>
+          <w:color w:val="1F2328"/>
+          <w:shd w:val="clear" w:color="auto" w:fill="FFFFFF"/>
+        </w:rPr>
+        <w:t>Cluster 1</w:t>
+      </w:r>
+      <w:r>
+        <w:rPr>
+          <w:rFonts w:asciiTheme="majorBidi" w:hAnsiTheme="majorBidi" w:cstheme="majorBidi"/>
+          <w:color w:val="1F2328"/>
+          <w:shd w:val="clear" w:color="auto" w:fill="FFFFFF"/>
+        </w:rPr>
+        <w:t>: Hearty meat dishes and stews</w:t>
+      </w:r>
+    </w:p>
+    <w:p>
+      <w:pPr>
+        <w:numPr>
+          <w:ilvl w:val="0"/>
+          <w:numId w:val="18"/>
+        </w:numPr>
+        <w:bidi w:val="0"/>
+        <w:spacing w:before="100" w:beforeAutospacing="1" w:after="100" w:afterAutospacing="1" w:line="240" w:lineRule="auto"/>
+        <w:rPr>
+          <w:rFonts w:asciiTheme="majorBidi" w:hAnsiTheme="majorBidi" w:cstheme="majorBidi"/>
+          <w:color w:val="1F2328"/>
+          <w:shd w:val="clear" w:color="auto" w:fill="FFFFFF"/>
+        </w:rPr>
+      </w:pPr>
+      <w:r>
+        <w:rPr>
+          <w:rFonts w:asciiTheme="majorBidi" w:hAnsiTheme="majorBidi" w:cstheme="majorBidi"/>
+          <w:b/>
+          <w:bCs/>
+          <w:color w:val="1F2328"/>
+          <w:shd w:val="clear" w:color="auto" w:fill="FFFFFF"/>
+        </w:rPr>
+        <w:t>Cluster 2</w:t>
+      </w:r>
+      <w:r>
+        <w:rPr>
+          <w:rFonts w:asciiTheme="majorBidi" w:hAnsiTheme="majorBidi" w:cstheme="majorBidi"/>
+          <w:color w:val="1F2328"/>
+          <w:shd w:val="clear" w:color="auto" w:fill="FFFFFF"/>
+        </w:rPr>
+        <w:t>: Desserts and baked goods</w:t>
+      </w:r>
+    </w:p>
+    <w:p>
+      <w:pPr>
+        <w:numPr>
+          <w:ilvl w:val="0"/>
+          <w:numId w:val="18"/>
+        </w:numPr>
+        <w:bidi w:val="0"/>
+        <w:spacing w:before="100" w:beforeAutospacing="1" w:after="100" w:afterAutospacing="1" w:line="240" w:lineRule="auto"/>
+        <w:rPr>
+          <w:rFonts w:asciiTheme="majorBidi" w:hAnsiTheme="majorBidi" w:cstheme="majorBidi"/>
+          <w:color w:val="1F2328"/>
+          <w:shd w:val="clear" w:color="auto" w:fill="FFFFFF"/>
+        </w:rPr>
+      </w:pPr>
+      <w:r>
+        <w:rPr>
+          <w:rFonts w:asciiTheme="majorBidi" w:hAnsiTheme="majorBidi" w:cstheme="majorBidi"/>
+          <w:b/>
+          <w:bCs/>
+          <w:color w:val="1F2328"/>
+          <w:shd w:val="clear" w:color="auto" w:fill="FFFFFF"/>
+        </w:rPr>
+        <w:t>Cluster 3</w:t>
+      </w:r>
+      <w:r>
+        <w:rPr>
+          <w:rFonts w:asciiTheme="majorBidi" w:hAnsiTheme="majorBidi" w:cstheme="majorBidi"/>
+          <w:color w:val="1F2328"/>
+          <w:shd w:val="clear" w:color="auto" w:fill="FFFFFF"/>
+        </w:rPr>
+        <w:t>: Italian/Mediterranean dishes</w:t>
+      </w:r>
+    </w:p>
+    <w:p>
+      <w:pPr>
+        <w:numPr>
+          <w:ilvl w:val="0"/>
+          <w:numId w:val="18"/>
+        </w:numPr>
+        <w:bidi w:val="0"/>
+        <w:spacing w:before="100" w:beforeAutospacing="1" w:after="100" w:afterAutospacing="1" w:line="240" w:lineRule="auto"/>
+        <w:rPr>
+          <w:rFonts w:asciiTheme="majorBidi" w:hAnsiTheme="majorBidi" w:cstheme="majorBidi"/>
+          <w:color w:val="1F2328"/>
+          <w:shd w:val="clear" w:color="auto" w:fill="FFFFFF"/>
+        </w:rPr>
+      </w:pPr>
+      <w:r>
+        <w:rPr>
+          <w:rFonts w:asciiTheme="majorBidi" w:hAnsiTheme="majorBidi" w:cstheme="majorBidi"/>
+          <w:b/>
+          <w:bCs/>
+          <w:color w:val="1F2328"/>
+          <w:shd w:val="clear" w:color="auto" w:fill="FFFFFF"/>
+        </w:rPr>
+        <w:t>Cluster 4</w:t>
+      </w:r>
+      <w:r>
+        <w:rPr>
+          <w:rFonts w:asciiTheme="majorBidi" w:hAnsiTheme="majorBidi" w:cstheme="majorBidi"/>
+          <w:color w:val="1F2328"/>
+          <w:shd w:val="clear" w:color="auto" w:fill="FFFFFF"/>
+        </w:rPr>
+        <w:t>: Vegetable-focused dishes and soups</w:t>
+      </w:r>
+    </w:p>
+    <w:p>
+      <w:pPr>
+        <w:bidi w:val="0"/>
+        <w:spacing w:before="100" w:beforeAutospacing="1" w:after="100" w:afterAutospacing="1" w:line="240" w:lineRule="auto"/>
+        <w:rPr>
+          <w:rFonts w:asciiTheme="majorBidi" w:hAnsiTheme="majorBidi" w:cstheme="majorBidi"/>
+          <w:b/>
+          <w:bCs/>
+          <w:color w:val="1F2328"/>
+          <w:shd w:val="clear" w:color="auto" w:fill="FFFFFF"/>
+        </w:rPr>
+      </w:pPr>
+      <w:r>
+        <w:rPr>
+          <w:rFonts w:asciiTheme="majorBidi" w:hAnsiTheme="majorBidi" w:cstheme="majorBidi"/>
+          <w:b/>
+          <w:bCs/>
+          <w:color w:val="1F2328"/>
+          <w:shd w:val="clear" w:color="auto" w:fill="FFFFFF"/>
+        </w:rPr>
+        <w:t>K=</w:t>
+      </w:r>
+      <w:r>
+        <w:rPr>
+          <w:rFonts w:asciiTheme="majorBidi" w:hAnsiTheme="majorBidi" w:cstheme="majorBidi"/>
+          <w:b/>
+          <w:bCs/>
+          <w:color w:val="1F2328"/>
+          <w:shd w:val="clear" w:color="auto" w:fill="FFFFFF"/>
+        </w:rPr>
+        <w:t>10</w:t>
+      </w:r>
+    </w:p>
+    <w:p>
+      <w:pPr>
+        <w:numPr>
+          <w:ilvl w:val="0"/>
+          <w:numId w:val="18"/>
+        </w:numPr>
+        <w:bidi w:val="0"/>
+        <w:spacing w:before="100" w:beforeAutospacing="1" w:after="100" w:afterAutospacing="1" w:line="240" w:lineRule="auto"/>
+        <w:rPr>
+          <w:rFonts w:asciiTheme="majorBidi" w:hAnsiTheme="majorBidi" w:cstheme="majorBidi"/>
+          <w:color w:val="1F2328"/>
+          <w:shd w:val="clear" w:color="auto" w:fill="FFFFFF"/>
+        </w:rPr>
+      </w:pPr>
+      <w:r>
+        <w:rPr>
+          <w:rFonts w:asciiTheme="majorBidi" w:hAnsiTheme="majorBidi" w:cstheme="majorBidi"/>
+          <w:b/>
+          <w:bCs/>
+          <w:color w:val="1F2328"/>
+          <w:shd w:val="clear" w:color="auto" w:fill="FFFFFF"/>
+        </w:rPr>
+        <w:t>Cluster 0</w:t>
+      </w:r>
+      <w:r>
+        <w:rPr>
+          <w:rFonts w:asciiTheme="majorBidi" w:hAnsiTheme="majorBidi" w:cstheme="majorBidi"/>
+          <w:color w:val="1F2328"/>
+          <w:shd w:val="clear" w:color="auto" w:fill="FFFFFF"/>
+        </w:rPr>
+        <w:t>: Beverages and light preparation</w:t>
+      </w:r>
+      <w:r>
+        <w:rPr>
+          <w:rFonts w:asciiTheme="majorBidi" w:hAnsiTheme="majorBidi" w:cstheme="majorBidi"/>
+          <w:color w:val="1F2328"/>
+          <w:shd w:val="clear" w:color="auto" w:fill="FFFFFF"/>
+        </w:rPr>
+        <w:t>s</w:t>
+      </w:r>
+    </w:p>
+    <w:p>
+      <w:pPr>
+        <w:numPr>
+          <w:ilvl w:val="0"/>
+          <w:numId w:val="18"/>
+        </w:numPr>
+        <w:bidi w:val="0"/>
+        <w:spacing w:before="100" w:beforeAutospacing="1" w:after="100" w:afterAutospacing="1" w:line="240" w:lineRule="auto"/>
+        <w:rPr>
+          <w:rFonts w:asciiTheme="majorBidi" w:hAnsiTheme="majorBidi" w:cstheme="majorBidi"/>
+          <w:color w:val="1F2328"/>
+          <w:shd w:val="clear" w:color="auto" w:fill="FFFFFF"/>
+        </w:rPr>
+      </w:pPr>
+      <w:r>
+        <w:rPr>
+          <w:rFonts w:asciiTheme="majorBidi" w:hAnsiTheme="majorBidi" w:cstheme="majorBidi"/>
+          <w:b/>
+          <w:bCs/>
+          <w:color w:val="1F2328"/>
+          <w:shd w:val="clear" w:color="auto" w:fill="FFFFFF"/>
+        </w:rPr>
+        <w:t>Cluster 1</w:t>
+      </w:r>
+      <w:r>
+        <w:rPr>
+          <w:rFonts w:asciiTheme="majorBidi" w:hAnsiTheme="majorBidi" w:cstheme="majorBidi"/>
+          <w:color w:val="1F2328"/>
+          <w:shd w:val="clear" w:color="auto" w:fill="FFFFFF"/>
+        </w:rPr>
+        <w:t>: Meat and grilled d</w:t>
+      </w:r>
+      <w:r>
+        <w:rPr>
+          <w:rFonts w:asciiTheme="majorBidi" w:hAnsiTheme="majorBidi" w:cstheme="majorBidi"/>
+          <w:color w:val="1F2328"/>
+          <w:shd w:val="clear" w:color="auto" w:fill="FFFFFF"/>
+        </w:rPr>
+        <w:t>ishes</w:t>
+      </w:r>
+    </w:p>
+    <w:p>
+      <w:pPr>
+        <w:numPr>
+          <w:ilvl w:val="0"/>
+          <w:numId w:val="18"/>
+        </w:numPr>
+        <w:bidi w:val="0"/>
+        <w:spacing w:before="100" w:beforeAutospacing="1" w:after="100" w:afterAutospacing="1" w:line="240" w:lineRule="auto"/>
+        <w:rPr>
+          <w:rFonts w:asciiTheme="majorBidi" w:hAnsiTheme="majorBidi" w:cstheme="majorBidi"/>
+          <w:color w:val="1F2328"/>
+          <w:shd w:val="clear" w:color="auto" w:fill="FFFFFF"/>
+        </w:rPr>
+      </w:pPr>
+      <w:r>
+        <w:rPr>
+          <w:rFonts w:asciiTheme="majorBidi" w:hAnsiTheme="majorBidi" w:cstheme="majorBidi"/>
+          <w:b/>
+          <w:bCs/>
+          <w:color w:val="1F2328"/>
+          <w:shd w:val="clear" w:color="auto" w:fill="FFFFFF"/>
+        </w:rPr>
+        <w:t>Cluster 2</w:t>
+      </w:r>
+      <w:r>
+        <w:rPr>
+          <w:rFonts w:asciiTheme="majorBidi" w:hAnsiTheme="majorBidi" w:cstheme="majorBidi"/>
+          <w:color w:val="1F2328"/>
+          <w:shd w:val="clear" w:color="auto" w:fill="FFFFFF"/>
+        </w:rPr>
+        <w:t>: Mexican/Southwestern cuisi</w:t>
+      </w:r>
+      <w:r>
+        <w:rPr>
+          <w:rFonts w:asciiTheme="majorBidi" w:hAnsiTheme="majorBidi" w:cstheme="majorBidi"/>
+          <w:color w:val="1F2328"/>
+          <w:shd w:val="clear" w:color="auto" w:fill="FFFFFF"/>
+        </w:rPr>
+        <w:t>ne</w:t>
+      </w:r>
+    </w:p>
+    <w:p>
+      <w:pPr>
+        <w:numPr>
+          <w:ilvl w:val="0"/>
+          <w:numId w:val="18"/>
+        </w:numPr>
+        <w:bidi w:val="0"/>
+        <w:spacing w:before="100" w:beforeAutospacing="1" w:after="100" w:afterAutospacing="1" w:line="240" w:lineRule="auto"/>
+        <w:rPr>
+          <w:rFonts w:asciiTheme="majorBidi" w:hAnsiTheme="majorBidi" w:cstheme="majorBidi"/>
+          <w:color w:val="1F2328"/>
+          <w:shd w:val="clear" w:color="auto" w:fill="FFFFFF"/>
+        </w:rPr>
+      </w:pPr>
+      <w:r>
+        <w:rPr>
+          <w:rFonts w:asciiTheme="majorBidi" w:hAnsiTheme="majorBidi" w:cstheme="majorBidi"/>
+          <w:b/>
+          <w:bCs/>
+          <w:color w:val="1F2328"/>
+          <w:shd w:val="clear" w:color="auto" w:fill="FFFFFF"/>
+        </w:rPr>
+        <w:t>Cluster 3</w:t>
+      </w:r>
+      <w:r>
+        <w:rPr>
+          <w:rFonts w:asciiTheme="majorBidi" w:hAnsiTheme="majorBidi" w:cstheme="majorBidi"/>
+          <w:color w:val="1F2328"/>
+          <w:shd w:val="clear" w:color="auto" w:fill="FFFFFF"/>
+        </w:rPr>
+        <w:t>: Breakfast and baked g</w:t>
+      </w:r>
+      <w:r>
+        <w:rPr>
+          <w:rFonts w:asciiTheme="majorBidi" w:hAnsiTheme="majorBidi" w:cstheme="majorBidi"/>
+          <w:color w:val="1F2328"/>
+          <w:shd w:val="clear" w:color="auto" w:fill="FFFFFF"/>
+        </w:rPr>
+        <w:t>oods</w:t>
+      </w:r>
+    </w:p>
+    <w:p>
+      <w:pPr>
+        <w:numPr>
+          <w:ilvl w:val="0"/>
+          <w:numId w:val="18"/>
+        </w:numPr>
+        <w:bidi w:val="0"/>
+        <w:spacing w:before="100" w:beforeAutospacing="1" w:after="100" w:afterAutospacing="1" w:line="240" w:lineRule="auto"/>
+        <w:rPr>
+          <w:rFonts w:asciiTheme="majorBidi" w:hAnsiTheme="majorBidi" w:cstheme="majorBidi"/>
+          <w:color w:val="1F2328"/>
+          <w:shd w:val="clear" w:color="auto" w:fill="FFFFFF"/>
+        </w:rPr>
+      </w:pPr>
+      <w:r>
+        <w:rPr>
+          <w:rFonts w:asciiTheme="majorBidi" w:hAnsiTheme="majorBidi" w:cstheme="majorBidi"/>
+          <w:b/>
+          <w:bCs/>
+          <w:color w:val="1F2328"/>
+          <w:shd w:val="clear" w:color="auto" w:fill="FFFFFF"/>
+        </w:rPr>
+        <w:t>Cluster 4</w:t>
+      </w:r>
+      <w:r>
+        <w:rPr>
+          <w:rFonts w:asciiTheme="majorBidi" w:hAnsiTheme="majorBidi" w:cstheme="majorBidi"/>
+          <w:color w:val="1F2328"/>
+          <w:shd w:val="clear" w:color="auto" w:fill="FFFFFF"/>
+        </w:rPr>
+        <w:t>: Poultry dishe</w:t>
+      </w:r>
+      <w:r>
+        <w:rPr>
+          <w:rFonts w:asciiTheme="majorBidi" w:hAnsiTheme="majorBidi" w:cstheme="majorBidi"/>
+          <w:color w:val="1F2328"/>
+          <w:shd w:val="clear" w:color="auto" w:fill="FFFFFF"/>
+        </w:rPr>
+        <w:t>s</w:t>
+      </w:r>
+    </w:p>
+    <w:p>
+      <w:pPr>
+        <w:numPr>
+          <w:ilvl w:val="0"/>
+          <w:numId w:val="18"/>
+        </w:numPr>
+        <w:bidi w:val="0"/>
+        <w:spacing w:before="100" w:beforeAutospacing="1" w:after="100" w:afterAutospacing="1" w:line="240" w:lineRule="auto"/>
+        <w:rPr>
+          <w:rFonts w:asciiTheme="majorBidi" w:hAnsiTheme="majorBidi" w:cstheme="majorBidi"/>
+          <w:color w:val="1F2328"/>
+          <w:shd w:val="clear" w:color="auto" w:fill="FFFFFF"/>
+        </w:rPr>
+      </w:pPr>
+      <w:r>
+        <w:rPr>
+          <w:rFonts w:asciiTheme="majorBidi" w:hAnsiTheme="majorBidi" w:cstheme="majorBidi"/>
+          <w:b/>
+          <w:bCs/>
+          <w:color w:val="1F2328"/>
+          <w:shd w:val="clear" w:color="auto" w:fill="FFFFFF"/>
+        </w:rPr>
+        <w:t xml:space="preserve">Cluster </w:t>
+      </w:r>
+      <w:r>
+        <w:rPr>
+          <w:rFonts w:asciiTheme="majorBidi" w:hAnsiTheme="majorBidi" w:cstheme="majorBidi"/>
+          <w:b/>
+          <w:bCs/>
+          <w:color w:val="1F2328"/>
+          <w:shd w:val="clear" w:color="auto" w:fill="FFFFFF"/>
+        </w:rPr>
+        <w:t>5</w:t>
+      </w:r>
+      <w:r>
+        <w:rPr>
+          <w:rFonts w:asciiTheme="majorBidi" w:hAnsiTheme="majorBidi" w:cstheme="majorBidi"/>
+          <w:color w:val="1F2328"/>
+          <w:shd w:val="clear" w:color="auto" w:fill="FFFFFF"/>
+        </w:rPr>
+        <w:t>: Potato-based dish</w:t>
+      </w:r>
+      <w:r>
+        <w:rPr>
+          <w:rFonts w:asciiTheme="majorBidi" w:hAnsiTheme="majorBidi" w:cstheme="majorBidi"/>
+          <w:color w:val="1F2328"/>
+          <w:shd w:val="clear" w:color="auto" w:fill="FFFFFF"/>
+        </w:rPr>
+        <w:t>es</w:t>
+      </w:r>
+    </w:p>
+    <w:p>
+      <w:pPr>
+        <w:numPr>
+          <w:ilvl w:val="0"/>
+          <w:numId w:val="18"/>
+        </w:numPr>
+        <w:bidi w:val="0"/>
+        <w:spacing w:before="100" w:beforeAutospacing="1" w:after="100" w:afterAutospacing="1" w:line="240" w:lineRule="auto"/>
+        <w:rPr>
+          <w:rFonts w:asciiTheme="majorBidi" w:hAnsiTheme="majorBidi" w:cstheme="majorBidi"/>
+          <w:color w:val="1F2328"/>
+          <w:shd w:val="clear" w:color="auto" w:fill="FFFFFF"/>
+        </w:rPr>
+      </w:pPr>
+      <w:r>
+        <w:rPr>
+          <w:rFonts w:asciiTheme="majorBidi" w:hAnsiTheme="majorBidi" w:cstheme="majorBidi"/>
+          <w:b/>
+          <w:bCs/>
+          <w:color w:val="1F2328"/>
+          <w:shd w:val="clear" w:color="auto" w:fill="FFFFFF"/>
+        </w:rPr>
+        <w:t xml:space="preserve">Cluster </w:t>
+      </w:r>
+      <w:r>
+        <w:rPr>
+          <w:rFonts w:asciiTheme="majorBidi" w:hAnsiTheme="majorBidi" w:cstheme="majorBidi"/>
+          <w:b/>
+          <w:bCs/>
+          <w:color w:val="1F2328"/>
+          <w:shd w:val="clear" w:color="auto" w:fill="FFFFFF"/>
+        </w:rPr>
+        <w:t>6</w:t>
+      </w:r>
+      <w:r>
+        <w:rPr>
+          <w:rFonts w:asciiTheme="majorBidi" w:hAnsiTheme="majorBidi" w:cstheme="majorBidi"/>
+          <w:color w:val="1F2328"/>
+          <w:shd w:val="clear" w:color="auto" w:fill="FFFFFF"/>
+        </w:rPr>
+        <w:t>: Seafood dishe</w:t>
+      </w:r>
+      <w:r>
+        <w:rPr>
+          <w:rFonts w:asciiTheme="majorBidi" w:hAnsiTheme="majorBidi" w:cstheme="majorBidi"/>
+          <w:color w:val="1F2328"/>
+          <w:shd w:val="clear" w:color="auto" w:fill="FFFFFF"/>
+        </w:rPr>
+        <w:t>s</w:t>
+      </w:r>
+    </w:p>
+    <w:p>
+      <w:pPr>
+        <w:numPr>
+          <w:ilvl w:val="0"/>
+          <w:numId w:val="18"/>
+        </w:numPr>
+        <w:bidi w:val="0"/>
+        <w:spacing w:before="100" w:beforeAutospacing="1" w:after="100" w:afterAutospacing="1" w:line="240" w:lineRule="auto"/>
+        <w:rPr>
+          <w:rFonts w:asciiTheme="majorBidi" w:hAnsiTheme="majorBidi" w:cstheme="majorBidi"/>
+          <w:color w:val="1F2328"/>
+          <w:shd w:val="clear" w:color="auto" w:fill="FFFFFF"/>
+        </w:rPr>
+      </w:pPr>
+      <w:r>
+        <w:rPr>
+          <w:rFonts w:asciiTheme="majorBidi" w:hAnsiTheme="majorBidi" w:cstheme="majorBidi"/>
+          <w:b/>
+          <w:bCs/>
+          <w:color w:val="1F2328"/>
+          <w:shd w:val="clear" w:color="auto" w:fill="FFFFFF"/>
+        </w:rPr>
+        <w:t xml:space="preserve">Cluster </w:t>
+      </w:r>
+      <w:r>
+        <w:rPr>
+          <w:rFonts w:asciiTheme="majorBidi" w:hAnsiTheme="majorBidi" w:cstheme="majorBidi"/>
+          <w:b/>
+          <w:bCs/>
+          <w:color w:val="1F2328"/>
+          <w:shd w:val="clear" w:color="auto" w:fill="FFFFFF"/>
+        </w:rPr>
+        <w:t>7</w:t>
+      </w:r>
+      <w:r>
+        <w:rPr>
+          <w:rFonts w:asciiTheme="majorBidi" w:hAnsiTheme="majorBidi" w:cstheme="majorBidi"/>
+          <w:color w:val="1F2328"/>
+          <w:shd w:val="clear" w:color="auto" w:fill="FFFFFF"/>
+        </w:rPr>
+        <w:t>: Italian/Mediterranean dishe</w:t>
+      </w:r>
+      <w:r>
+        <w:rPr>
+          <w:rFonts w:asciiTheme="majorBidi" w:hAnsiTheme="majorBidi" w:cstheme="majorBidi"/>
+          <w:color w:val="1F2328"/>
+          <w:shd w:val="clear" w:color="auto" w:fill="FFFFFF"/>
+        </w:rPr>
+        <w:t>s</w:t>
+      </w:r>
+    </w:p>
+    <w:p>
+      <w:pPr>
+        <w:numPr>
+          <w:ilvl w:val="0"/>
+          <w:numId w:val="18"/>
+        </w:numPr>
+        <w:bidi w:val="0"/>
+        <w:spacing w:before="100" w:beforeAutospacing="1" w:after="100" w:afterAutospacing="1" w:line="240" w:lineRule="auto"/>
+        <w:rPr>
+          <w:rFonts w:asciiTheme="majorBidi" w:hAnsiTheme="majorBidi" w:cstheme="majorBidi"/>
+          <w:color w:val="1F2328"/>
+          <w:shd w:val="clear" w:color="auto" w:fill="FFFFFF"/>
+        </w:rPr>
+      </w:pPr>
+      <w:r>
+        <w:rPr>
+          <w:rFonts w:asciiTheme="majorBidi" w:hAnsiTheme="majorBidi" w:cstheme="majorBidi"/>
+          <w:b/>
+          <w:bCs/>
+          <w:color w:val="1F2328"/>
+          <w:shd w:val="clear" w:color="auto" w:fill="FFFFFF"/>
+        </w:rPr>
+        <w:t xml:space="preserve">Cluster </w:t>
+      </w:r>
+      <w:r>
+        <w:rPr>
+          <w:rFonts w:asciiTheme="majorBidi" w:hAnsiTheme="majorBidi" w:cstheme="majorBidi"/>
+          <w:b/>
+          <w:bCs/>
+          <w:color w:val="1F2328"/>
+          <w:shd w:val="clear" w:color="auto" w:fill="FFFFFF"/>
+        </w:rPr>
+        <w:t>8</w:t>
+      </w:r>
+      <w:r>
+        <w:rPr>
+          <w:rFonts w:asciiTheme="majorBidi" w:hAnsiTheme="majorBidi" w:cstheme="majorBidi"/>
+          <w:color w:val="1F2328"/>
+          <w:shd w:val="clear" w:color="auto" w:fill="FFFFFF"/>
+        </w:rPr>
+        <w:t>: Desserts and swee</w:t>
+      </w:r>
+      <w:r>
+        <w:rPr>
+          <w:rFonts w:asciiTheme="majorBidi" w:hAnsiTheme="majorBidi" w:cstheme="majorBidi"/>
+          <w:color w:val="1F2328"/>
+          <w:shd w:val="clear" w:color="auto" w:fill="FFFFFF"/>
+        </w:rPr>
+        <w:t>ts</w:t>
+      </w:r>
+    </w:p>
+    <w:p>
+      <w:pPr>
+        <w:numPr>
+          <w:ilvl w:val="0"/>
+          <w:numId w:val="18"/>
+        </w:numPr>
+        <w:bidi w:val="0"/>
+        <w:spacing w:before="100" w:beforeAutospacing="1" w:after="100" w:afterAutospacing="1" w:line="240" w:lineRule="auto"/>
+        <w:rPr>
+          <w:rFonts w:asciiTheme="majorBidi" w:hAnsiTheme="majorBidi" w:cstheme="majorBidi"/>
+          <w:color w:val="1F2328"/>
+          <w:shd w:val="clear" w:color="auto" w:fill="FFFFFF"/>
+        </w:rPr>
+      </w:pPr>
+      <w:r>
+        <w:rPr>
+          <w:rFonts w:asciiTheme="majorBidi" w:hAnsiTheme="majorBidi" w:cstheme="majorBidi"/>
+          <w:b/>
+          <w:bCs/>
+          <w:color w:val="1F2328"/>
+          <w:shd w:val="clear" w:color="auto" w:fill="FFFFFF"/>
+        </w:rPr>
+        <w:t xml:space="preserve">Cluster </w:t>
+      </w:r>
+      <w:r>
+        <w:rPr>
+          <w:rFonts w:asciiTheme="majorBidi" w:hAnsiTheme="majorBidi" w:cstheme="majorBidi"/>
+          <w:b/>
+          <w:bCs/>
+          <w:color w:val="1F2328"/>
+          <w:shd w:val="clear" w:color="auto" w:fill="FFFFFF"/>
+        </w:rPr>
+        <w:t>9</w:t>
+      </w:r>
+      <w:r>
+        <w:rPr>
+          <w:rFonts w:asciiTheme="majorBidi" w:hAnsiTheme="majorBidi" w:cstheme="majorBidi"/>
+          <w:color w:val="1F2328"/>
+          <w:shd w:val="clear" w:color="auto" w:fill="FFFFFF"/>
+        </w:rPr>
+        <w:t>: Vegetarian/salad dishes</w:t>
+      </w:r>
+      <w:r>
+        <w:rPr>
+          <w:rFonts w:asciiTheme="majorBidi" w:hAnsiTheme="majorBidi" w:cstheme="majorBidi"/>
+          <w:color w:val="1F2328"/>
+          <w:shd w:val="clear" w:color="auto" w:fill="FFFFFF"/>
+        </w:rPr>
+        <w:br/>
+      </w:r>
     </w:p>
     <w:p>
       <w:pPr>
@@ -3414,25 +4198,7 @@
           <w:color w:val="1F2328"/>
           <w:shd w:val="clear" w:color="auto" w:fill="FFFFFF"/>
         </w:rPr>
-        <w:t xml:space="preserve">def </w:t>
-      </w:r>
-      <w:proofErr w:type="spellStart"/>
-      <w:r>
-        <w:rPr>
-          <w:rFonts w:asciiTheme="majorBidi" w:hAnsiTheme="majorBidi" w:cstheme="majorBidi"/>
-          <w:color w:val="1F2328"/>
-          <w:shd w:val="clear" w:color="auto" w:fill="FFFFFF"/>
-        </w:rPr>
-        <w:t>find_similar</w:t>
-      </w:r>
-      <w:proofErr w:type="spellEnd"/>
-      <w:r>
-        <w:rPr>
-          <w:rFonts w:asciiTheme="majorBidi" w:hAnsiTheme="majorBidi" w:cstheme="majorBidi"/>
-          <w:color w:val="1F2328"/>
-          <w:shd w:val="clear" w:color="auto" w:fill="FFFFFF"/>
-        </w:rPr>
-        <w:t>(query, k=5):</w:t>
+        <w:t>def find_similar(query, k=5):</w:t>
       </w:r>
     </w:p>
     <w:p>
@@ -3472,43 +4238,7 @@
           <w:color w:val="1F2328"/>
           <w:shd w:val="clear" w:color="auto" w:fill="FFFFFF"/>
         </w:rPr>
-        <w:t xml:space="preserve"> </w:t>
-      </w:r>
-      <w:proofErr w:type="spellStart"/>
-      <w:r>
-        <w:rPr>
-          <w:rFonts w:asciiTheme="majorBidi" w:hAnsiTheme="majorBidi" w:cstheme="majorBidi"/>
-          <w:color w:val="1F2328"/>
-          <w:shd w:val="clear" w:color="auto" w:fill="FFFFFF"/>
-        </w:rPr>
-        <w:t>q_emb</w:t>
-      </w:r>
-      <w:proofErr w:type="spellEnd"/>
-      <w:r>
-        <w:rPr>
-          <w:rFonts w:asciiTheme="majorBidi" w:hAnsiTheme="majorBidi" w:cstheme="majorBidi"/>
-          <w:color w:val="1F2328"/>
-          <w:shd w:val="clear" w:color="auto" w:fill="FFFFFF"/>
-        </w:rPr>
-        <w:t xml:space="preserve"> = </w:t>
-      </w:r>
-      <w:proofErr w:type="spellStart"/>
-      <w:r>
-        <w:rPr>
-          <w:rFonts w:asciiTheme="majorBidi" w:hAnsiTheme="majorBidi" w:cstheme="majorBidi"/>
-          <w:color w:val="1F2328"/>
-          <w:shd w:val="clear" w:color="auto" w:fill="FFFFFF"/>
-        </w:rPr>
-        <w:t>get_embeddings</w:t>
-      </w:r>
-      <w:proofErr w:type="spellEnd"/>
-      <w:r>
-        <w:rPr>
-          <w:rFonts w:asciiTheme="majorBidi" w:hAnsiTheme="majorBidi" w:cstheme="majorBidi"/>
-          <w:color w:val="1F2328"/>
-          <w:shd w:val="clear" w:color="auto" w:fill="FFFFFF"/>
-        </w:rPr>
-        <w:t>(query)</w:t>
+        <w:t xml:space="preserve"> q_emb = get_embeddings(query)</w:t>
       </w:r>
     </w:p>
     <w:p>
@@ -3548,97 +4278,7 @@
           <w:color w:val="1F2328"/>
           <w:shd w:val="clear" w:color="auto" w:fill="FFFFFF"/>
         </w:rPr>
-        <w:t xml:space="preserve">  scores = [</w:t>
-      </w:r>
-      <w:proofErr w:type="spellStart"/>
-      <w:r>
-        <w:rPr>
-          <w:rFonts w:asciiTheme="majorBidi" w:hAnsiTheme="majorBidi" w:cstheme="majorBidi"/>
-          <w:color w:val="1F2328"/>
-          <w:shd w:val="clear" w:color="auto" w:fill="FFFFFF"/>
-        </w:rPr>
-        <w:t>cosine_similarity</w:t>
-      </w:r>
-      <w:proofErr w:type="spellEnd"/>
-      <w:r>
-        <w:rPr>
-          <w:rFonts w:asciiTheme="majorBidi" w:hAnsiTheme="majorBidi" w:cstheme="majorBidi"/>
-          <w:color w:val="1F2328"/>
-          <w:shd w:val="clear" w:color="auto" w:fill="FFFFFF"/>
-        </w:rPr>
-        <w:t>(</w:t>
-      </w:r>
-      <w:proofErr w:type="spellStart"/>
-      <w:r>
-        <w:rPr>
-          <w:rFonts w:asciiTheme="majorBidi" w:hAnsiTheme="majorBidi" w:cstheme="majorBidi"/>
-          <w:color w:val="1F2328"/>
-          <w:shd w:val="clear" w:color="auto" w:fill="FFFFFF"/>
-        </w:rPr>
-        <w:t>q_emb</w:t>
-      </w:r>
-      <w:proofErr w:type="spellEnd"/>
-      <w:r>
-        <w:rPr>
-          <w:rFonts w:asciiTheme="majorBidi" w:hAnsiTheme="majorBidi" w:cstheme="majorBidi"/>
-          <w:color w:val="1F2328"/>
-          <w:shd w:val="clear" w:color="auto" w:fill="FFFFFF"/>
-        </w:rPr>
-        <w:t xml:space="preserve">, </w:t>
-      </w:r>
-      <w:proofErr w:type="spellStart"/>
-      <w:r>
-        <w:rPr>
-          <w:rFonts w:asciiTheme="majorBidi" w:hAnsiTheme="majorBidi" w:cstheme="majorBidi"/>
-          <w:color w:val="1F2328"/>
-          <w:shd w:val="clear" w:color="auto" w:fill="FFFFFF"/>
-        </w:rPr>
-        <w:t>r_emb</w:t>
-      </w:r>
-      <w:proofErr w:type="spellEnd"/>
-      <w:r>
-        <w:rPr>
-          <w:rFonts w:asciiTheme="majorBidi" w:hAnsiTheme="majorBidi" w:cstheme="majorBidi"/>
-          <w:color w:val="1F2328"/>
-          <w:shd w:val="clear" w:color="auto" w:fill="FFFFFF"/>
-        </w:rPr>
-        <w:t xml:space="preserve">) for </w:t>
-      </w:r>
-      <w:proofErr w:type="spellStart"/>
-      <w:r>
-        <w:rPr>
-          <w:rFonts w:asciiTheme="majorBidi" w:hAnsiTheme="majorBidi" w:cstheme="majorBidi"/>
-          <w:color w:val="1F2328"/>
-          <w:shd w:val="clear" w:color="auto" w:fill="FFFFFF"/>
-        </w:rPr>
-        <w:t>r_emb</w:t>
-      </w:r>
-      <w:proofErr w:type="spellEnd"/>
-      <w:r>
-        <w:rPr>
-          <w:rFonts w:asciiTheme="majorBidi" w:hAnsiTheme="majorBidi" w:cstheme="majorBidi"/>
-          <w:color w:val="1F2328"/>
-          <w:shd w:val="clear" w:color="auto" w:fill="FFFFFF"/>
-        </w:rPr>
-        <w:t xml:space="preserve"> in </w:t>
-      </w:r>
-      <w:proofErr w:type="spellStart"/>
-      <w:r>
-        <w:rPr>
-          <w:rFonts w:asciiTheme="majorBidi" w:hAnsiTheme="majorBidi" w:cstheme="majorBidi"/>
-          <w:color w:val="1F2328"/>
-          <w:shd w:val="clear" w:color="auto" w:fill="FFFFFF"/>
-        </w:rPr>
-        <w:t>recipe_embs</w:t>
-      </w:r>
-      <w:proofErr w:type="spellEnd"/>
-      <w:r>
-        <w:rPr>
-          <w:rFonts w:asciiTheme="majorBidi" w:hAnsiTheme="majorBidi" w:cstheme="majorBidi"/>
-          <w:color w:val="1F2328"/>
-          <w:shd w:val="clear" w:color="auto" w:fill="FFFFFF"/>
-        </w:rPr>
-        <w:t>]</w:t>
+        <w:t xml:space="preserve">  scores = [cosine_similarity(q_emb, r_emb) for r_emb in recipe_embs]</w:t>
       </w:r>
     </w:p>
     <w:p>
@@ -3678,25 +4318,7 @@
           <w:color w:val="1F2328"/>
           <w:shd w:val="clear" w:color="auto" w:fill="FFFFFF"/>
         </w:rPr>
-        <w:t xml:space="preserve">  return </w:t>
-      </w:r>
-      <w:proofErr w:type="spellStart"/>
-      <w:r>
-        <w:rPr>
-          <w:rFonts w:asciiTheme="majorBidi" w:hAnsiTheme="majorBidi" w:cstheme="majorBidi"/>
-          <w:color w:val="1F2328"/>
-          <w:shd w:val="clear" w:color="auto" w:fill="FFFFFF"/>
-        </w:rPr>
-        <w:t>top_k</w:t>
-      </w:r>
-      <w:proofErr w:type="spellEnd"/>
-      <w:r>
-        <w:rPr>
-          <w:rFonts w:asciiTheme="majorBidi" w:hAnsiTheme="majorBidi" w:cstheme="majorBidi"/>
-          <w:color w:val="1F2328"/>
-          <w:shd w:val="clear" w:color="auto" w:fill="FFFFFF"/>
-        </w:rPr>
-        <w:t>(scores, k)</w:t>
+        <w:t xml:space="preserve">  return top_k(scores, k)</w:t>
       </w:r>
     </w:p>
     <w:p>
@@ -3797,29 +4419,7 @@
           <w:szCs w:val="22"/>
           <w:shd w:val="clear" w:color="auto" w:fill="FFFFFF"/>
         </w:rPr>
-        <w:t xml:space="preserve">Built with </w:t>
-      </w:r>
-      <w:proofErr w:type="spellStart"/>
-      <w:r>
-        <w:rPr>
-          <w:rFonts w:asciiTheme="majorBidi" w:eastAsiaTheme="minorHAnsi" w:hAnsiTheme="majorBidi" w:cstheme="majorBidi"/>
-          <w:color w:val="1F2328"/>
-          <w:sz w:val="22"/>
-          <w:szCs w:val="22"/>
-          <w:shd w:val="clear" w:color="auto" w:fill="FFFFFF"/>
-        </w:rPr>
-        <w:t>Tkinter</w:t>
-      </w:r>
-      <w:proofErr w:type="spellEnd"/>
-      <w:r>
-        <w:rPr>
-          <w:rFonts w:asciiTheme="majorBidi" w:eastAsiaTheme="minorHAnsi" w:hAnsiTheme="majorBidi" w:cstheme="majorBidi"/>
-          <w:color w:val="1F2328"/>
-          <w:sz w:val="22"/>
-          <w:szCs w:val="22"/>
-          <w:shd w:val="clear" w:color="auto" w:fill="FFFFFF"/>
-        </w:rPr>
-        <w:t>, implementing:</w:t>
+        <w:t>Built with Tkinter, implementing:</w:t>
       </w:r>
     </w:p>
     <w:p>
@@ -3843,25 +4443,7 @@
           <w:color w:val="1F2328"/>
           <w:shd w:val="clear" w:color="auto" w:fill="FFFFFF"/>
         </w:rPr>
-        <w:t xml:space="preserve">class </w:t>
-      </w:r>
-      <w:proofErr w:type="spellStart"/>
-      <w:r>
-        <w:rPr>
-          <w:rFonts w:asciiTheme="majorBidi" w:hAnsiTheme="majorBidi" w:cstheme="majorBidi"/>
-          <w:color w:val="1F2328"/>
-          <w:shd w:val="clear" w:color="auto" w:fill="FFFFFF"/>
-        </w:rPr>
-        <w:t>RecipeSimilarityApp</w:t>
-      </w:r>
-      <w:proofErr w:type="spellEnd"/>
-      <w:r>
-        <w:rPr>
-          <w:rFonts w:asciiTheme="majorBidi" w:hAnsiTheme="majorBidi" w:cstheme="majorBidi"/>
-          <w:color w:val="1F2328"/>
-          <w:shd w:val="clear" w:color="auto" w:fill="FFFFFF"/>
-        </w:rPr>
-        <w:t>:</w:t>
+        <w:t>class RecipeSimilarityApp:</w:t>
       </w:r>
     </w:p>
     <w:p>
@@ -3909,25 +4491,7 @@
           <w:color w:val="1F2328"/>
           <w:shd w:val="clear" w:color="auto" w:fill="FFFFFF"/>
         </w:rPr>
-        <w:t xml:space="preserve">        query = </w:t>
-      </w:r>
-      <w:proofErr w:type="spellStart"/>
-      <w:r>
-        <w:rPr>
-          <w:rFonts w:asciiTheme="majorBidi" w:hAnsiTheme="majorBidi" w:cstheme="majorBidi"/>
-          <w:color w:val="1F2328"/>
-          <w:shd w:val="clear" w:color="auto" w:fill="FFFFFF"/>
-        </w:rPr>
-        <w:t>self.search_entry.get</w:t>
-      </w:r>
-      <w:proofErr w:type="spellEnd"/>
-      <w:r>
-        <w:rPr>
-          <w:rFonts w:asciiTheme="majorBidi" w:hAnsiTheme="majorBidi" w:cstheme="majorBidi"/>
-          <w:color w:val="1F2328"/>
-          <w:shd w:val="clear" w:color="auto" w:fill="FFFFFF"/>
-        </w:rPr>
-        <w:t>()</w:t>
+        <w:t xml:space="preserve">        query = self.search_entry.get()</w:t>
       </w:r>
     </w:p>
     <w:p>
@@ -3951,25 +4515,7 @@
           <w:color w:val="1F2328"/>
           <w:shd w:val="clear" w:color="auto" w:fill="FFFFFF"/>
         </w:rPr>
-        <w:t xml:space="preserve">        similar = </w:t>
-      </w:r>
-      <w:proofErr w:type="spellStart"/>
-      <w:r>
-        <w:rPr>
-          <w:rFonts w:asciiTheme="majorBidi" w:hAnsiTheme="majorBidi" w:cstheme="majorBidi"/>
-          <w:color w:val="1F2328"/>
-          <w:shd w:val="clear" w:color="auto" w:fill="FFFFFF"/>
-        </w:rPr>
-        <w:t>find_similar</w:t>
-      </w:r>
-      <w:proofErr w:type="spellEnd"/>
-      <w:r>
-        <w:rPr>
-          <w:rFonts w:asciiTheme="majorBidi" w:hAnsiTheme="majorBidi" w:cstheme="majorBidi"/>
-          <w:color w:val="1F2328"/>
-          <w:shd w:val="clear" w:color="auto" w:fill="FFFFFF"/>
-        </w:rPr>
-        <w:t>(query)</w:t>
+        <w:t xml:space="preserve">        similar = find_similar(query)</w:t>
       </w:r>
     </w:p>
     <w:p>
@@ -3993,25 +4539,7 @@
           <w:color w:val="1F2328"/>
           <w:shd w:val="clear" w:color="auto" w:fill="FFFFFF"/>
         </w:rPr>
-        <w:t xml:space="preserve">        </w:t>
-      </w:r>
-      <w:proofErr w:type="spellStart"/>
-      <w:r>
-        <w:rPr>
-          <w:rFonts w:asciiTheme="majorBidi" w:hAnsiTheme="majorBidi" w:cstheme="majorBidi"/>
-          <w:color w:val="1F2328"/>
-          <w:shd w:val="clear" w:color="auto" w:fill="FFFFFF"/>
-        </w:rPr>
-        <w:t>self.display_results</w:t>
-      </w:r>
-      <w:proofErr w:type="spellEnd"/>
-      <w:r>
-        <w:rPr>
-          <w:rFonts w:asciiTheme="majorBidi" w:hAnsiTheme="majorBidi" w:cstheme="majorBidi"/>
-          <w:color w:val="1F2328"/>
-          <w:shd w:val="clear" w:color="auto" w:fill="FFFFFF"/>
-        </w:rPr>
-        <w:t>(similar)</w:t>
+        <w:t xml:space="preserve">        self.display_results(similar)</w:t>
       </w:r>
     </w:p>
     <w:p>
@@ -4142,6 +4670,7 @@
           <w:color w:val="1F2328"/>
           <w:shd w:val="clear" w:color="auto" w:fill="FFFFFF"/>
         </w:rPr>
+        <w:lastRenderedPageBreak/>
         <w:t>The system is efficient, retrieving relevant embeddings quickly.</w:t>
       </w:r>
     </w:p>
@@ -4688,7 +5217,6 @@
           <w:color w:val="1F2328"/>
           <w:shd w:val="clear" w:color="auto" w:fill="FFFFFF"/>
         </w:rPr>
-        <w:lastRenderedPageBreak/>
         <w:t>6.2 Future Directions</w:t>
       </w:r>
     </w:p>
@@ -4813,25 +5341,7 @@
           <w:color w:val="1F2328"/>
           <w:shd w:val="clear" w:color="auto" w:fill="FFFFFF"/>
         </w:rPr>
-        <w:t>Alibaba-NLP/</w:t>
-      </w:r>
-      <w:proofErr w:type="spellStart"/>
-      <w:r>
-        <w:rPr>
-          <w:rFonts w:asciiTheme="majorBidi" w:hAnsiTheme="majorBidi" w:cstheme="majorBidi"/>
-          <w:color w:val="1F2328"/>
-          <w:shd w:val="clear" w:color="auto" w:fill="FFFFFF"/>
-        </w:rPr>
-        <w:t>gte</w:t>
-      </w:r>
-      <w:proofErr w:type="spellEnd"/>
-      <w:r>
-        <w:rPr>
-          <w:rFonts w:asciiTheme="majorBidi" w:hAnsiTheme="majorBidi" w:cstheme="majorBidi"/>
-          <w:color w:val="1F2328"/>
-          <w:shd w:val="clear" w:color="auto" w:fill="FFFFFF"/>
-        </w:rPr>
-        <w:t>-multilingual-base documentation</w:t>
+        <w:t>Alibaba-NLP/gte-multilingual-base documentation</w:t>
       </w:r>
     </w:p>
     <w:p>
@@ -4927,35 +5437,7 @@
           <w:u w:val="single"/>
           <w:shd w:val="clear" w:color="auto" w:fill="FFFFFF"/>
         </w:rPr>
-        <w:t xml:space="preserve">Our </w:t>
-      </w:r>
-      <w:proofErr w:type="spellStart"/>
-      <w:r>
-        <w:rPr>
-          <w:rFonts w:asciiTheme="majorBidi" w:hAnsiTheme="majorBidi" w:cstheme="majorBidi"/>
-          <w:b/>
-          <w:bCs/>
-          <w:color w:val="1F2328"/>
-          <w:sz w:val="24"/>
-          <w:szCs w:val="24"/>
-          <w:u w:val="single"/>
-          <w:shd w:val="clear" w:color="auto" w:fill="FFFFFF"/>
-        </w:rPr>
-        <w:t>github</w:t>
-      </w:r>
-      <w:proofErr w:type="spellEnd"/>
-      <w:r>
-        <w:rPr>
-          <w:rFonts w:asciiTheme="majorBidi" w:hAnsiTheme="majorBidi" w:cstheme="majorBidi"/>
-          <w:b/>
-          <w:bCs/>
-          <w:color w:val="1F2328"/>
-          <w:sz w:val="24"/>
-          <w:szCs w:val="24"/>
-          <w:u w:val="single"/>
-          <w:shd w:val="clear" w:color="auto" w:fill="FFFFFF"/>
-        </w:rPr>
-        <w:t xml:space="preserve"> link:</w:t>
+        <w:t>Our github link:</w:t>
       </w:r>
     </w:p>
     <w:p>
@@ -5080,6 +5562,155 @@
 <file path=word/numbering.xml><?xml version="1.0" encoding="utf-8"?>
 <w:numbering xmlns:wpc="http://schemas.microsoft.com/office/word/2010/wordprocessingCanvas" xmlns:cx="http://schemas.microsoft.com/office/drawing/2014/chartex" xmlns:cx1="http://schemas.microsoft.com/office/drawing/2015/9/8/chartex" xmlns:cx2="http://schemas.microsoft.com/office/drawing/2015/10/21/chartex" xmlns:cx3="http://schemas.microsoft.com/office/drawing/2016/5/9/chartex" xmlns:cx4="http://schemas.microsoft.com/office/drawing/2016/5/10/chartex" xmlns:cx5="http://schemas.microsoft.com/office/drawing/2016/5/11/chartex" xmlns:cx6="http://schemas.microsoft.com/office/drawing/2016/5/12/chartex" xmlns:cx7="http://schemas.microsoft.com/office/drawing/2016/5/13/chartex" xmlns:cx8="http://schemas.microsoft.com/office/drawing/2016/5/14/chartex" xmlns:mc="http://schemas.openxmlformats.org/markup-compatibility/2006" xmlns:aink="http://schemas.microsoft.com/office/drawing/2016/ink" xmlns:am3d="http://schemas.microsoft.com/office/drawing/2017/model3d" xmlns:o="urn:schemas-microsoft-com:office:office" xmlns:oel="http://schemas.microsoft.com/office/2019/extlst" xmlns:r="http://schemas.openxmlformats.org/officeDocument/2006/relationships" xmlns:m="http://schemas.openxmlformats.org/officeDocument/2006/math" xmlns:v="urn:schemas-microsoft-com:vml" xmlns:wp14="http://schemas.microsoft.com/office/word/2010/wordprocessingDrawing" xmlns:wp="http://schemas.openxmlformats.org/drawingml/2006/wordprocessingDrawing" xmlns:w10="urn:schemas-microsoft-com:office:word" xmlns:w="http://schemas.openxmlformats.org/wordprocessingml/2006/main" xmlns:w14="http://schemas.microsoft.com/office/word/2010/wordml" xmlns:w15="http://schemas.microsoft.com/office/word/2012/wordml" xmlns:w16cex="http://schemas.microsoft.com/office/word/2018/wordml/cex" xmlns:w16cid="http://schemas.microsoft.com/office/word/2016/wordml/cid" xmlns:w16="http://schemas.microsoft.com/office/word/2018/wordml" xmlns:w16du="http://schemas.microsoft.com/office/word/2023/wordml/word16du" xmlns:w16sdtdh="http://schemas.microsoft.com/office/word/2020/wordml/sdtdatahash" xmlns:w16sdtfl="http://schemas.microsoft.com/office/word/2024/wordml/sdtformatlock" xmlns:w16se="http://schemas.microsoft.com/office/word/2015/wordml/symex" xmlns:wpg="http://schemas.microsoft.com/office/word/2010/wordprocessingGroup" xmlns:wpi="http://schemas.microsoft.com/office/word/2010/wordprocessingInk" xmlns:wne="http://schemas.microsoft.com/office/word/2006/wordml" xmlns:wps="http://schemas.microsoft.com/office/word/2010/wordprocessingShape" mc:Ignorable="w14 w15 w16se w16cid w16 w16cex w16sdtdh w16sdtfl w16du wp14">
   <w:abstractNum w:abstractNumId="0" w15:restartNumberingAfterBreak="0">
+    <w:nsid w:val="21903B38"/>
+    <w:multiLevelType w:val="multilevel"/>
+    <w:tmpl w:val="250A625E"/>
+    <w:lvl w:ilvl="0">
+      <w:start w:val="1"/>
+      <w:numFmt w:val="bullet"/>
+      <w:lvlText w:val=""/>
+      <w:lvlJc w:val="left"/>
+      <w:pPr>
+        <w:tabs>
+          <w:tab w:val="num" w:pos="720"/>
+        </w:tabs>
+        <w:ind w:left="720" w:hanging="360"/>
+      </w:pPr>
+      <w:rPr>
+        <w:rFonts w:ascii="Symbol" w:hAnsi="Symbol" w:hint="default"/>
+        <w:sz w:val="20"/>
+      </w:rPr>
+    </w:lvl>
+    <w:lvl w:ilvl="1" w:tentative="1">
+      <w:start w:val="1"/>
+      <w:numFmt w:val="bullet"/>
+      <w:lvlText w:val="o"/>
+      <w:lvlJc w:val="left"/>
+      <w:pPr>
+        <w:tabs>
+          <w:tab w:val="num" w:pos="1440"/>
+        </w:tabs>
+        <w:ind w:left="1440" w:hanging="360"/>
+      </w:pPr>
+      <w:rPr>
+        <w:rFonts w:ascii="Courier New" w:hAnsi="Courier New" w:hint="default"/>
+        <w:sz w:val="20"/>
+      </w:rPr>
+    </w:lvl>
+    <w:lvl w:ilvl="2" w:tentative="1">
+      <w:start w:val="1"/>
+      <w:numFmt w:val="bullet"/>
+      <w:lvlText w:val=""/>
+      <w:lvlJc w:val="left"/>
+      <w:pPr>
+        <w:tabs>
+          <w:tab w:val="num" w:pos="2160"/>
+        </w:tabs>
+        <w:ind w:left="2160" w:hanging="360"/>
+      </w:pPr>
+      <w:rPr>
+        <w:rFonts w:ascii="Wingdings" w:hAnsi="Wingdings" w:hint="default"/>
+        <w:sz w:val="20"/>
+      </w:rPr>
+    </w:lvl>
+    <w:lvl w:ilvl="3" w:tentative="1">
+      <w:start w:val="1"/>
+      <w:numFmt w:val="bullet"/>
+      <w:lvlText w:val=""/>
+      <w:lvlJc w:val="left"/>
+      <w:pPr>
+        <w:tabs>
+          <w:tab w:val="num" w:pos="2880"/>
+        </w:tabs>
+        <w:ind w:left="2880" w:hanging="360"/>
+      </w:pPr>
+      <w:rPr>
+        <w:rFonts w:ascii="Wingdings" w:hAnsi="Wingdings" w:hint="default"/>
+        <w:sz w:val="20"/>
+      </w:rPr>
+    </w:lvl>
+    <w:lvl w:ilvl="4" w:tentative="1">
+      <w:start w:val="1"/>
+      <w:numFmt w:val="bullet"/>
+      <w:lvlText w:val=""/>
+      <w:lvlJc w:val="left"/>
+      <w:pPr>
+        <w:tabs>
+          <w:tab w:val="num" w:pos="3600"/>
+        </w:tabs>
+        <w:ind w:left="3600" w:hanging="360"/>
+      </w:pPr>
+      <w:rPr>
+        <w:rFonts w:ascii="Wingdings" w:hAnsi="Wingdings" w:hint="default"/>
+        <w:sz w:val="20"/>
+      </w:rPr>
+    </w:lvl>
+    <w:lvl w:ilvl="5" w:tentative="1">
+      <w:start w:val="1"/>
+      <w:numFmt w:val="bullet"/>
+      <w:lvlText w:val=""/>
+      <w:lvlJc w:val="left"/>
+      <w:pPr>
+        <w:tabs>
+          <w:tab w:val="num" w:pos="4320"/>
+        </w:tabs>
+        <w:ind w:left="4320" w:hanging="360"/>
+      </w:pPr>
+      <w:rPr>
+        <w:rFonts w:ascii="Wingdings" w:hAnsi="Wingdings" w:hint="default"/>
+        <w:sz w:val="20"/>
+      </w:rPr>
+    </w:lvl>
+    <w:lvl w:ilvl="6" w:tentative="1">
+      <w:start w:val="1"/>
+      <w:numFmt w:val="bullet"/>
+      <w:lvlText w:val=""/>
+      <w:lvlJc w:val="left"/>
+      <w:pPr>
+        <w:tabs>
+          <w:tab w:val="num" w:pos="5040"/>
+        </w:tabs>
+        <w:ind w:left="5040" w:hanging="360"/>
+      </w:pPr>
+      <w:rPr>
+        <w:rFonts w:ascii="Wingdings" w:hAnsi="Wingdings" w:hint="default"/>
+        <w:sz w:val="20"/>
+      </w:rPr>
+    </w:lvl>
+    <w:lvl w:ilvl="7" w:tentative="1">
+      <w:start w:val="1"/>
+      <w:numFmt w:val="bullet"/>
+      <w:lvlText w:val=""/>
+      <w:lvlJc w:val="left"/>
+      <w:pPr>
+        <w:tabs>
+          <w:tab w:val="num" w:pos="5760"/>
+        </w:tabs>
+        <w:ind w:left="5760" w:hanging="360"/>
+      </w:pPr>
+      <w:rPr>
+        <w:rFonts w:ascii="Wingdings" w:hAnsi="Wingdings" w:hint="default"/>
+        <w:sz w:val="20"/>
+      </w:rPr>
+    </w:lvl>
+    <w:lvl w:ilvl="8" w:tentative="1">
+      <w:start w:val="1"/>
+      <w:numFmt w:val="bullet"/>
+      <w:lvlText w:val=""/>
+      <w:lvlJc w:val="left"/>
+      <w:pPr>
+        <w:tabs>
+          <w:tab w:val="num" w:pos="6480"/>
+        </w:tabs>
+        <w:ind w:left="6480" w:hanging="360"/>
+      </w:pPr>
+      <w:rPr>
+        <w:rFonts w:ascii="Wingdings" w:hAnsi="Wingdings" w:hint="default"/>
+        <w:sz w:val="20"/>
+      </w:rPr>
+    </w:lvl>
+  </w:abstractNum>
+  <w:abstractNum w:abstractNumId="1" w15:restartNumberingAfterBreak="0">
     <w:nsid w:val="25555C5E"/>
     <w:multiLevelType w:val="multilevel"/>
     <w:tmpl w:val="802C9A12"/>
@@ -5228,7 +5859,7 @@
       </w:rPr>
     </w:lvl>
   </w:abstractNum>
-  <w:abstractNum w:abstractNumId="1" w15:restartNumberingAfterBreak="0">
+  <w:abstractNum w:abstractNumId="2" w15:restartNumberingAfterBreak="0">
     <w:nsid w:val="27AC3800"/>
     <w:multiLevelType w:val="hybridMultilevel"/>
     <w:tmpl w:val="3F10ABEC"/>
@@ -5341,7 +5972,7 @@
       </w:rPr>
     </w:lvl>
   </w:abstractNum>
-  <w:abstractNum w:abstractNumId="2" w15:restartNumberingAfterBreak="0">
+  <w:abstractNum w:abstractNumId="3" w15:restartNumberingAfterBreak="0">
     <w:nsid w:val="2AA10D1B"/>
     <w:multiLevelType w:val="multilevel"/>
     <w:tmpl w:val="D95666CC"/>
@@ -5490,7 +6121,156 @@
       </w:rPr>
     </w:lvl>
   </w:abstractNum>
-  <w:abstractNum w:abstractNumId="3" w15:restartNumberingAfterBreak="0">
+  <w:abstractNum w:abstractNumId="4" w15:restartNumberingAfterBreak="0">
+    <w:nsid w:val="2E6816B2"/>
+    <w:multiLevelType w:val="multilevel"/>
+    <w:tmpl w:val="B134CBFC"/>
+    <w:lvl w:ilvl="0">
+      <w:start w:val="1"/>
+      <w:numFmt w:val="bullet"/>
+      <w:lvlText w:val=""/>
+      <w:lvlJc w:val="left"/>
+      <w:pPr>
+        <w:tabs>
+          <w:tab w:val="num" w:pos="720"/>
+        </w:tabs>
+        <w:ind w:left="720" w:hanging="360"/>
+      </w:pPr>
+      <w:rPr>
+        <w:rFonts w:ascii="Symbol" w:hAnsi="Symbol" w:hint="default"/>
+        <w:sz w:val="20"/>
+      </w:rPr>
+    </w:lvl>
+    <w:lvl w:ilvl="1" w:tentative="1">
+      <w:start w:val="1"/>
+      <w:numFmt w:val="bullet"/>
+      <w:lvlText w:val="o"/>
+      <w:lvlJc w:val="left"/>
+      <w:pPr>
+        <w:tabs>
+          <w:tab w:val="num" w:pos="1440"/>
+        </w:tabs>
+        <w:ind w:left="1440" w:hanging="360"/>
+      </w:pPr>
+      <w:rPr>
+        <w:rFonts w:ascii="Courier New" w:hAnsi="Courier New" w:hint="default"/>
+        <w:sz w:val="20"/>
+      </w:rPr>
+    </w:lvl>
+    <w:lvl w:ilvl="2" w:tentative="1">
+      <w:start w:val="1"/>
+      <w:numFmt w:val="bullet"/>
+      <w:lvlText w:val=""/>
+      <w:lvlJc w:val="left"/>
+      <w:pPr>
+        <w:tabs>
+          <w:tab w:val="num" w:pos="2160"/>
+        </w:tabs>
+        <w:ind w:left="2160" w:hanging="360"/>
+      </w:pPr>
+      <w:rPr>
+        <w:rFonts w:ascii="Wingdings" w:hAnsi="Wingdings" w:hint="default"/>
+        <w:sz w:val="20"/>
+      </w:rPr>
+    </w:lvl>
+    <w:lvl w:ilvl="3" w:tentative="1">
+      <w:start w:val="1"/>
+      <w:numFmt w:val="bullet"/>
+      <w:lvlText w:val=""/>
+      <w:lvlJc w:val="left"/>
+      <w:pPr>
+        <w:tabs>
+          <w:tab w:val="num" w:pos="2880"/>
+        </w:tabs>
+        <w:ind w:left="2880" w:hanging="360"/>
+      </w:pPr>
+      <w:rPr>
+        <w:rFonts w:ascii="Wingdings" w:hAnsi="Wingdings" w:hint="default"/>
+        <w:sz w:val="20"/>
+      </w:rPr>
+    </w:lvl>
+    <w:lvl w:ilvl="4" w:tentative="1">
+      <w:start w:val="1"/>
+      <w:numFmt w:val="bullet"/>
+      <w:lvlText w:val=""/>
+      <w:lvlJc w:val="left"/>
+      <w:pPr>
+        <w:tabs>
+          <w:tab w:val="num" w:pos="3600"/>
+        </w:tabs>
+        <w:ind w:left="3600" w:hanging="360"/>
+      </w:pPr>
+      <w:rPr>
+        <w:rFonts w:ascii="Wingdings" w:hAnsi="Wingdings" w:hint="default"/>
+        <w:sz w:val="20"/>
+      </w:rPr>
+    </w:lvl>
+    <w:lvl w:ilvl="5" w:tentative="1">
+      <w:start w:val="1"/>
+      <w:numFmt w:val="bullet"/>
+      <w:lvlText w:val=""/>
+      <w:lvlJc w:val="left"/>
+      <w:pPr>
+        <w:tabs>
+          <w:tab w:val="num" w:pos="4320"/>
+        </w:tabs>
+        <w:ind w:left="4320" w:hanging="360"/>
+      </w:pPr>
+      <w:rPr>
+        <w:rFonts w:ascii="Wingdings" w:hAnsi="Wingdings" w:hint="default"/>
+        <w:sz w:val="20"/>
+      </w:rPr>
+    </w:lvl>
+    <w:lvl w:ilvl="6" w:tentative="1">
+      <w:start w:val="1"/>
+      <w:numFmt w:val="bullet"/>
+      <w:lvlText w:val=""/>
+      <w:lvlJc w:val="left"/>
+      <w:pPr>
+        <w:tabs>
+          <w:tab w:val="num" w:pos="5040"/>
+        </w:tabs>
+        <w:ind w:left="5040" w:hanging="360"/>
+      </w:pPr>
+      <w:rPr>
+        <w:rFonts w:ascii="Wingdings" w:hAnsi="Wingdings" w:hint="default"/>
+        <w:sz w:val="20"/>
+      </w:rPr>
+    </w:lvl>
+    <w:lvl w:ilvl="7" w:tentative="1">
+      <w:start w:val="1"/>
+      <w:numFmt w:val="bullet"/>
+      <w:lvlText w:val=""/>
+      <w:lvlJc w:val="left"/>
+      <w:pPr>
+        <w:tabs>
+          <w:tab w:val="num" w:pos="5760"/>
+        </w:tabs>
+        <w:ind w:left="5760" w:hanging="360"/>
+      </w:pPr>
+      <w:rPr>
+        <w:rFonts w:ascii="Wingdings" w:hAnsi="Wingdings" w:hint="default"/>
+        <w:sz w:val="20"/>
+      </w:rPr>
+    </w:lvl>
+    <w:lvl w:ilvl="8" w:tentative="1">
+      <w:start w:val="1"/>
+      <w:numFmt w:val="bullet"/>
+      <w:lvlText w:val=""/>
+      <w:lvlJc w:val="left"/>
+      <w:pPr>
+        <w:tabs>
+          <w:tab w:val="num" w:pos="6480"/>
+        </w:tabs>
+        <w:ind w:left="6480" w:hanging="360"/>
+      </w:pPr>
+      <w:rPr>
+        <w:rFonts w:ascii="Wingdings" w:hAnsi="Wingdings" w:hint="default"/>
+        <w:sz w:val="20"/>
+      </w:rPr>
+    </w:lvl>
+  </w:abstractNum>
+  <w:abstractNum w:abstractNumId="5" w15:restartNumberingAfterBreak="0">
     <w:nsid w:val="32D84CA1"/>
     <w:multiLevelType w:val="multilevel"/>
     <w:tmpl w:val="27A8D338"/>
@@ -5639,7 +6419,7 @@
       </w:rPr>
     </w:lvl>
   </w:abstractNum>
-  <w:abstractNum w:abstractNumId="4" w15:restartNumberingAfterBreak="0">
+  <w:abstractNum w:abstractNumId="6" w15:restartNumberingAfterBreak="0">
     <w:nsid w:val="3F2B0DE3"/>
     <w:multiLevelType w:val="multilevel"/>
     <w:tmpl w:val="FEA8F920"/>
@@ -5788,7 +6568,7 @@
       </w:rPr>
     </w:lvl>
   </w:abstractNum>
-  <w:abstractNum w:abstractNumId="5" w15:restartNumberingAfterBreak="0">
+  <w:abstractNum w:abstractNumId="7" w15:restartNumberingAfterBreak="0">
     <w:nsid w:val="4F181DE0"/>
     <w:multiLevelType w:val="multilevel"/>
     <w:tmpl w:val="896C686A"/>
@@ -5901,7 +6681,120 @@
       </w:pPr>
     </w:lvl>
   </w:abstractNum>
-  <w:abstractNum w:abstractNumId="6" w15:restartNumberingAfterBreak="0">
+  <w:abstractNum w:abstractNumId="8" w15:restartNumberingAfterBreak="0">
+    <w:nsid w:val="56B935A6"/>
+    <w:multiLevelType w:val="multilevel"/>
+    <w:tmpl w:val="AC7A5500"/>
+    <w:lvl w:ilvl="0">
+      <w:start w:val="1"/>
+      <w:numFmt w:val="decimal"/>
+      <w:lvlText w:val="%1."/>
+      <w:lvlJc w:val="left"/>
+      <w:pPr>
+        <w:tabs>
+          <w:tab w:val="num" w:pos="720"/>
+        </w:tabs>
+        <w:ind w:left="720" w:hanging="360"/>
+      </w:pPr>
+    </w:lvl>
+    <w:lvl w:ilvl="1" w:tentative="1">
+      <w:start w:val="1"/>
+      <w:numFmt w:val="decimal"/>
+      <w:lvlText w:val="%2."/>
+      <w:lvlJc w:val="left"/>
+      <w:pPr>
+        <w:tabs>
+          <w:tab w:val="num" w:pos="1440"/>
+        </w:tabs>
+        <w:ind w:left="1440" w:hanging="360"/>
+      </w:pPr>
+    </w:lvl>
+    <w:lvl w:ilvl="2" w:tentative="1">
+      <w:start w:val="1"/>
+      <w:numFmt w:val="decimal"/>
+      <w:lvlText w:val="%3."/>
+      <w:lvlJc w:val="left"/>
+      <w:pPr>
+        <w:tabs>
+          <w:tab w:val="num" w:pos="2160"/>
+        </w:tabs>
+        <w:ind w:left="2160" w:hanging="360"/>
+      </w:pPr>
+    </w:lvl>
+    <w:lvl w:ilvl="3" w:tentative="1">
+      <w:start w:val="1"/>
+      <w:numFmt w:val="decimal"/>
+      <w:lvlText w:val="%4."/>
+      <w:lvlJc w:val="left"/>
+      <w:pPr>
+        <w:tabs>
+          <w:tab w:val="num" w:pos="2880"/>
+        </w:tabs>
+        <w:ind w:left="2880" w:hanging="360"/>
+      </w:pPr>
+    </w:lvl>
+    <w:lvl w:ilvl="4" w:tentative="1">
+      <w:start w:val="1"/>
+      <w:numFmt w:val="decimal"/>
+      <w:lvlText w:val="%5."/>
+      <w:lvlJc w:val="left"/>
+      <w:pPr>
+        <w:tabs>
+          <w:tab w:val="num" w:pos="3600"/>
+        </w:tabs>
+        <w:ind w:left="3600" w:hanging="360"/>
+      </w:pPr>
+    </w:lvl>
+    <w:lvl w:ilvl="5" w:tentative="1">
+      <w:start w:val="1"/>
+      <w:numFmt w:val="decimal"/>
+      <w:lvlText w:val="%6."/>
+      <w:lvlJc w:val="left"/>
+      <w:pPr>
+        <w:tabs>
+          <w:tab w:val="num" w:pos="4320"/>
+        </w:tabs>
+        <w:ind w:left="4320" w:hanging="360"/>
+      </w:pPr>
+    </w:lvl>
+    <w:lvl w:ilvl="6" w:tentative="1">
+      <w:start w:val="1"/>
+      <w:numFmt w:val="decimal"/>
+      <w:lvlText w:val="%7."/>
+      <w:lvlJc w:val="left"/>
+      <w:pPr>
+        <w:tabs>
+          <w:tab w:val="num" w:pos="5040"/>
+        </w:tabs>
+        <w:ind w:left="5040" w:hanging="360"/>
+      </w:pPr>
+    </w:lvl>
+    <w:lvl w:ilvl="7" w:tentative="1">
+      <w:start w:val="1"/>
+      <w:numFmt w:val="decimal"/>
+      <w:lvlText w:val="%8."/>
+      <w:lvlJc w:val="left"/>
+      <w:pPr>
+        <w:tabs>
+          <w:tab w:val="num" w:pos="5760"/>
+        </w:tabs>
+        <w:ind w:left="5760" w:hanging="360"/>
+      </w:pPr>
+    </w:lvl>
+    <w:lvl w:ilvl="8" w:tentative="1">
+      <w:start w:val="1"/>
+      <w:numFmt w:val="decimal"/>
+      <w:lvlText w:val="%9."/>
+      <w:lvlJc w:val="left"/>
+      <w:pPr>
+        <w:tabs>
+          <w:tab w:val="num" w:pos="6480"/>
+        </w:tabs>
+        <w:ind w:left="6480" w:hanging="360"/>
+      </w:pPr>
+    </w:lvl>
+  </w:abstractNum>
+  <w:abstractNum w:abstractNumId="9" w15:restartNumberingAfterBreak="0">
     <w:nsid w:val="5892197A"/>
     <w:multiLevelType w:val="multilevel"/>
     <w:tmpl w:val="33B2B4FA"/>
@@ -6014,7 +6907,7 @@
       </w:pPr>
     </w:lvl>
   </w:abstractNum>
-  <w:abstractNum w:abstractNumId="7" w15:restartNumberingAfterBreak="0">
+  <w:abstractNum w:abstractNumId="10" w15:restartNumberingAfterBreak="0">
     <w:nsid w:val="5B0506FB"/>
     <w:multiLevelType w:val="multilevel"/>
     <w:tmpl w:val="DBB0A5B6"/>
@@ -6127,7 +7020,7 @@
       </w:pPr>
     </w:lvl>
   </w:abstractNum>
-  <w:abstractNum w:abstractNumId="8" w15:restartNumberingAfterBreak="0">
+  <w:abstractNum w:abstractNumId="11" w15:restartNumberingAfterBreak="0">
     <w:nsid w:val="5C0F705F"/>
     <w:multiLevelType w:val="multilevel"/>
     <w:tmpl w:val="644AD12C"/>
@@ -6276,7 +7169,7 @@
       </w:rPr>
     </w:lvl>
   </w:abstractNum>
-  <w:abstractNum w:abstractNumId="9" w15:restartNumberingAfterBreak="0">
+  <w:abstractNum w:abstractNumId="12" w15:restartNumberingAfterBreak="0">
     <w:nsid w:val="616A5C31"/>
     <w:multiLevelType w:val="multilevel"/>
     <w:tmpl w:val="227E823A"/>
@@ -6425,7 +7318,156 @@
       </w:rPr>
     </w:lvl>
   </w:abstractNum>
-  <w:abstractNum w:abstractNumId="10" w15:restartNumberingAfterBreak="0">
+  <w:abstractNum w:abstractNumId="13" w15:restartNumberingAfterBreak="0">
+    <w:nsid w:val="63E041FC"/>
+    <w:multiLevelType w:val="multilevel"/>
+    <w:tmpl w:val="28326664"/>
+    <w:lvl w:ilvl="0">
+      <w:start w:val="1"/>
+      <w:numFmt w:val="bullet"/>
+      <w:lvlText w:val=""/>
+      <w:lvlJc w:val="left"/>
+      <w:pPr>
+        <w:tabs>
+          <w:tab w:val="num" w:pos="720"/>
+        </w:tabs>
+        <w:ind w:left="720" w:hanging="360"/>
+      </w:pPr>
+      <w:rPr>
+        <w:rFonts w:ascii="Symbol" w:hAnsi="Symbol" w:hint="default"/>
+        <w:sz w:val="20"/>
+      </w:rPr>
+    </w:lvl>
+    <w:lvl w:ilvl="1" w:tentative="1">
+      <w:start w:val="1"/>
+      <w:numFmt w:val="bullet"/>
+      <w:lvlText w:val="o"/>
+      <w:lvlJc w:val="left"/>
+      <w:pPr>
+        <w:tabs>
+          <w:tab w:val="num" w:pos="1440"/>
+        </w:tabs>
+        <w:ind w:left="1440" w:hanging="360"/>
+      </w:pPr>
+      <w:rPr>
+        <w:rFonts w:ascii="Courier New" w:hAnsi="Courier New" w:hint="default"/>
+        <w:sz w:val="20"/>
+      </w:rPr>
+    </w:lvl>
+    <w:lvl w:ilvl="2" w:tentative="1">
+      <w:start w:val="1"/>
+      <w:numFmt w:val="bullet"/>
+      <w:lvlText w:val=""/>
+      <w:lvlJc w:val="left"/>
+      <w:pPr>
+        <w:tabs>
+          <w:tab w:val="num" w:pos="2160"/>
+        </w:tabs>
+        <w:ind w:left="2160" w:hanging="360"/>
+      </w:pPr>
+      <w:rPr>
+        <w:rFonts w:ascii="Wingdings" w:hAnsi="Wingdings" w:hint="default"/>
+        <w:sz w:val="20"/>
+      </w:rPr>
+    </w:lvl>
+    <w:lvl w:ilvl="3" w:tentative="1">
+      <w:start w:val="1"/>
+      <w:numFmt w:val="bullet"/>
+      <w:lvlText w:val=""/>
+      <w:lvlJc w:val="left"/>
+      <w:pPr>
+        <w:tabs>
+          <w:tab w:val="num" w:pos="2880"/>
+        </w:tabs>
+        <w:ind w:left="2880" w:hanging="360"/>
+      </w:pPr>
+      <w:rPr>
+        <w:rFonts w:ascii="Wingdings" w:hAnsi="Wingdings" w:hint="default"/>
+        <w:sz w:val="20"/>
+      </w:rPr>
+    </w:lvl>
+    <w:lvl w:ilvl="4" w:tentative="1">
+      <w:start w:val="1"/>
+      <w:numFmt w:val="bullet"/>
+      <w:lvlText w:val=""/>
+      <w:lvlJc w:val="left"/>
+      <w:pPr>
+        <w:tabs>
+          <w:tab w:val="num" w:pos="3600"/>
+        </w:tabs>
+        <w:ind w:left="3600" w:hanging="360"/>
+      </w:pPr>
+      <w:rPr>
+        <w:rFonts w:ascii="Wingdings" w:hAnsi="Wingdings" w:hint="default"/>
+        <w:sz w:val="20"/>
+      </w:rPr>
+    </w:lvl>
+    <w:lvl w:ilvl="5" w:tentative="1">
+      <w:start w:val="1"/>
+      <w:numFmt w:val="bullet"/>
+      <w:lvlText w:val=""/>
+      <w:lvlJc w:val="left"/>
+      <w:pPr>
+        <w:tabs>
+          <w:tab w:val="num" w:pos="4320"/>
+        </w:tabs>
+        <w:ind w:left="4320" w:hanging="360"/>
+      </w:pPr>
+      <w:rPr>
+        <w:rFonts w:ascii="Wingdings" w:hAnsi="Wingdings" w:hint="default"/>
+        <w:sz w:val="20"/>
+      </w:rPr>
+    </w:lvl>
+    <w:lvl w:ilvl="6" w:tentative="1">
+      <w:start w:val="1"/>
+      <w:numFmt w:val="bullet"/>
+      <w:lvlText w:val=""/>
+      <w:lvlJc w:val="left"/>
+      <w:pPr>
+        <w:tabs>
+          <w:tab w:val="num" w:pos="5040"/>
+        </w:tabs>
+        <w:ind w:left="5040" w:hanging="360"/>
+      </w:pPr>
+      <w:rPr>
+        <w:rFonts w:ascii="Wingdings" w:hAnsi="Wingdings" w:hint="default"/>
+        <w:sz w:val="20"/>
+      </w:rPr>
+    </w:lvl>
+    <w:lvl w:ilvl="7" w:tentative="1">
+      <w:start w:val="1"/>
+      <w:numFmt w:val="bullet"/>
+      <w:lvlText w:val=""/>
+      <w:lvlJc w:val="left"/>
+      <w:pPr>
+        <w:tabs>
+          <w:tab w:val="num" w:pos="5760"/>
+        </w:tabs>
+        <w:ind w:left="5760" w:hanging="360"/>
+      </w:pPr>
+      <w:rPr>
+        <w:rFonts w:ascii="Wingdings" w:hAnsi="Wingdings" w:hint="default"/>
+        <w:sz w:val="20"/>
+      </w:rPr>
+    </w:lvl>
+    <w:lvl w:ilvl="8" w:tentative="1">
+      <w:start w:val="1"/>
+      <w:numFmt w:val="bullet"/>
+      <w:lvlText w:val=""/>
+      <w:lvlJc w:val="left"/>
+      <w:pPr>
+        <w:tabs>
+          <w:tab w:val="num" w:pos="6480"/>
+        </w:tabs>
+        <w:ind w:left="6480" w:hanging="360"/>
+      </w:pPr>
+      <w:rPr>
+        <w:rFonts w:ascii="Wingdings" w:hAnsi="Wingdings" w:hint="default"/>
+        <w:sz w:val="20"/>
+      </w:rPr>
+    </w:lvl>
+  </w:abstractNum>
+  <w:abstractNum w:abstractNumId="14" w15:restartNumberingAfterBreak="0">
     <w:nsid w:val="64D47183"/>
     <w:multiLevelType w:val="multilevel"/>
     <w:tmpl w:val="1CFC711E"/>
@@ -6538,7 +7580,7 @@
       </w:pPr>
     </w:lvl>
   </w:abstractNum>
-  <w:abstractNum w:abstractNumId="11" w15:restartNumberingAfterBreak="0">
+  <w:abstractNum w:abstractNumId="15" w15:restartNumberingAfterBreak="0">
     <w:nsid w:val="654D0E28"/>
     <w:multiLevelType w:val="hybridMultilevel"/>
     <w:tmpl w:val="8EF00EE4"/>
@@ -6651,7 +7693,7 @@
       </w:rPr>
     </w:lvl>
   </w:abstractNum>
-  <w:abstractNum w:abstractNumId="12" w15:restartNumberingAfterBreak="0">
+  <w:abstractNum w:abstractNumId="16" w15:restartNumberingAfterBreak="0">
     <w:nsid w:val="74250357"/>
     <w:multiLevelType w:val="multilevel"/>
     <w:tmpl w:val="9126E15E"/>
@@ -6764,7 +7806,7 @@
       </w:pPr>
     </w:lvl>
   </w:abstractNum>
-  <w:abstractNum w:abstractNumId="13" w15:restartNumberingAfterBreak="0">
+  <w:abstractNum w:abstractNumId="17" w15:restartNumberingAfterBreak="0">
     <w:nsid w:val="76AB4DAF"/>
     <w:multiLevelType w:val="multilevel"/>
     <w:tmpl w:val="0396EAF4"/>
@@ -6913,7 +7955,7 @@
       </w:rPr>
     </w:lvl>
   </w:abstractNum>
-  <w:abstractNum w:abstractNumId="14" w15:restartNumberingAfterBreak="0">
+  <w:abstractNum w:abstractNumId="18" w15:restartNumberingAfterBreak="0">
     <w:nsid w:val="7BB10F40"/>
     <w:multiLevelType w:val="multilevel"/>
     <w:tmpl w:val="5E5A3442"/>
@@ -7063,49 +8105,61 @@
     </w:lvl>
   </w:abstractNum>
   <w:num w:numId="1" w16cid:durableId="1157844960">
+    <w:abstractNumId w:val="18"/>
+  </w:num>
+  <w:num w:numId="2" w16cid:durableId="74254794">
+    <w:abstractNumId w:val="9"/>
+  </w:num>
+  <w:num w:numId="3" w16cid:durableId="1764179814">
+    <w:abstractNumId w:val="16"/>
+  </w:num>
+  <w:num w:numId="4" w16cid:durableId="111242231">
+    <w:abstractNumId w:val="6"/>
+  </w:num>
+  <w:num w:numId="5" w16cid:durableId="1831369123">
+    <w:abstractNumId w:val="12"/>
+  </w:num>
+  <w:num w:numId="6" w16cid:durableId="1087002786">
+    <w:abstractNumId w:val="1"/>
+  </w:num>
+  <w:num w:numId="7" w16cid:durableId="1468013551">
+    <w:abstractNumId w:val="3"/>
+  </w:num>
+  <w:num w:numId="8" w16cid:durableId="1193612656">
+    <w:abstractNumId w:val="17"/>
+  </w:num>
+  <w:num w:numId="9" w16cid:durableId="94137697">
+    <w:abstractNumId w:val="5"/>
+  </w:num>
+  <w:num w:numId="10" w16cid:durableId="1341204326">
+    <w:abstractNumId w:val="11"/>
+  </w:num>
+  <w:num w:numId="11" w16cid:durableId="497617998">
     <w:abstractNumId w:val="14"/>
   </w:num>
-  <w:num w:numId="2" w16cid:durableId="74254794">
-    <w:abstractNumId w:val="6"/>
+  <w:num w:numId="12" w16cid:durableId="472991475">
+    <w:abstractNumId w:val="7"/>
   </w:num>
-  <w:num w:numId="3" w16cid:durableId="1764179814">
-    <w:abstractNumId w:val="12"/>
+  <w:num w:numId="13" w16cid:durableId="320695400">
+    <w:abstractNumId w:val="10"/>
   </w:num>
-  <w:num w:numId="4" w16cid:durableId="111242231">
+  <w:num w:numId="14" w16cid:durableId="405537384">
+    <w:abstractNumId w:val="2"/>
+  </w:num>
+  <w:num w:numId="15" w16cid:durableId="987977660">
+    <w:abstractNumId w:val="15"/>
+  </w:num>
+  <w:num w:numId="16" w16cid:durableId="505902830">
     <w:abstractNumId w:val="4"/>
   </w:num>
-  <w:num w:numId="5" w16cid:durableId="1831369123">
-    <w:abstractNumId w:val="9"/>
+  <w:num w:numId="17" w16cid:durableId="1407649075">
+    <w:abstractNumId w:val="13"/>
   </w:num>
-  <w:num w:numId="6" w16cid:durableId="1087002786">
+  <w:num w:numId="18" w16cid:durableId="196968254">
     <w:abstractNumId w:val="0"/>
   </w:num>
-  <w:num w:numId="7" w16cid:durableId="1468013551">
-    <w:abstractNumId w:val="2"/>
-  </w:num>
-  <w:num w:numId="8" w16cid:durableId="1193612656">
-    <w:abstractNumId w:val="13"/>
-  </w:num>
-  <w:num w:numId="9" w16cid:durableId="94137697">
-    <w:abstractNumId w:val="3"/>
-  </w:num>
-  <w:num w:numId="10" w16cid:durableId="1341204326">
+  <w:num w:numId="19" w16cid:durableId="840700320">
     <w:abstractNumId w:val="8"/>
-  </w:num>
-  <w:num w:numId="11" w16cid:durableId="497617998">
-    <w:abstractNumId w:val="10"/>
-  </w:num>
-  <w:num w:numId="12" w16cid:durableId="472991475">
-    <w:abstractNumId w:val="5"/>
-  </w:num>
-  <w:num w:numId="13" w16cid:durableId="320695400">
-    <w:abstractNumId w:val="7"/>
-  </w:num>
-  <w:num w:numId="14" w16cid:durableId="405537384">
-    <w:abstractNumId w:val="1"/>
-  </w:num>
-  <w:num w:numId="15" w16cid:durableId="987977660">
-    <w:abstractNumId w:val="11"/>
   </w:num>
 </w:numbering>
 </file>
@@ -7604,7 +8658,6 @@
   <w:style w:type="character" w:default="1" w:styleId="DefaultParagraphFont">
     <w:name w:val="Default Paragraph Font"/>
     <w:uiPriority w:val="1"/>
-    <w:semiHidden/>
     <w:unhideWhenUsed/>
   </w:style>
   <w:style w:type="table" w:default="1" w:styleId="TableNormal">

</xml_diff>